<commit_message>
komentare_NAHLED doplněné o vypracované věci + moje komentáře
</commit_message>
<xml_diff>
--- a/DOC/komentare_NAHLED.docx
+++ b/DOC/komentare_NAHLED.docx
@@ -1,53 +1,120 @@
 
 <file path=word/document.xml><?xml version="1.0" encoding="utf-8"?>
-<w:document xmlns:ve="http://schemas.openxmlformats.org/markup-compatibility/2006" xmlns:o="urn:schemas-microsoft-com:office:office" xmlns:r="http://schemas.openxmlformats.org/officeDocument/2006/relationships" xmlns:m="http://schemas.openxmlformats.org/officeDocument/2006/math" xmlns:v="urn:schemas-microsoft-com:vml" xmlns:wp="http://schemas.openxmlformats.org/drawingml/2006/wordprocessingDrawing" xmlns:w10="urn:schemas-microsoft-com:office:word" xmlns:w="http://schemas.openxmlformats.org/wordprocessingml/2006/main" xmlns:wne="http://schemas.microsoft.com/office/word/2006/wordml">
+<w:document xmlns:wpc="http://schemas.microsoft.com/office/word/2010/wordprocessingCanvas" xmlns:cx="http://schemas.microsoft.com/office/drawing/2014/chartex" xmlns:cx1="http://schemas.microsoft.com/office/drawing/2015/9/8/chartex" xmlns:cx2="http://schemas.microsoft.com/office/drawing/2015/10/21/chartex" xmlns:cx3="http://schemas.microsoft.com/office/drawing/2016/5/9/chartex" xmlns:cx4="http://schemas.microsoft.com/office/drawing/2016/5/10/chartex" xmlns:cx5="http://schemas.microsoft.com/office/drawing/2016/5/11/chartex" xmlns:cx6="http://schemas.microsoft.com/office/drawing/2016/5/12/chartex" xmlns:cx7="http://schemas.microsoft.com/office/drawing/2016/5/13/chartex" xmlns:cx8="http://schemas.microsoft.com/office/drawing/2016/5/14/chartex" xmlns:mc="http://schemas.openxmlformats.org/markup-compatibility/2006" xmlns:aink="http://schemas.microsoft.com/office/drawing/2016/ink" xmlns:am3d="http://schemas.microsoft.com/office/drawing/2017/model3d" xmlns:o="urn:schemas-microsoft-com:office:office" xmlns:r="http://schemas.openxmlformats.org/officeDocument/2006/relationships" xmlns:m="http://schemas.openxmlformats.org/officeDocument/2006/math" xmlns:v="urn:schemas-microsoft-com:vml" xmlns:wp14="http://schemas.microsoft.com/office/word/2010/wordprocessingDrawing" xmlns:wp="http://schemas.openxmlformats.org/drawingml/2006/wordprocessingDrawing" xmlns:w10="urn:schemas-microsoft-com:office:word" xmlns:w="http://schemas.openxmlformats.org/wordprocessingml/2006/main" xmlns:w14="http://schemas.microsoft.com/office/word/2010/wordml" xmlns:w15="http://schemas.microsoft.com/office/word/2012/wordml" xmlns:w16cid="http://schemas.microsoft.com/office/word/2016/wordml/cid" xmlns:w16se="http://schemas.microsoft.com/office/word/2015/wordml/symex" xmlns:wpg="http://schemas.microsoft.com/office/word/2010/wordprocessingGroup" xmlns:wpi="http://schemas.microsoft.com/office/word/2010/wordprocessingInk" xmlns:wne="http://schemas.microsoft.com/office/word/2006/wordml" xmlns:wps="http://schemas.microsoft.com/office/word/2010/wordprocessingShape" mc:Ignorable="w14 w15 w16se w16cid wp14">
   <w:body>
     <w:p>
-      <w:r>
+      <w:pPr>
+        <w:rPr>
+          <w:strike/>
+        </w:rPr>
+      </w:pPr>
+      <w:r>
+        <w:rPr>
+          <w:strike/>
+        </w:rPr>
         <w:t xml:space="preserve">1) při odmazávání vzdálenosti na kótě je zapnutý </w:t>
       </w:r>
       <w:proofErr w:type="spellStart"/>
       <w:r>
+        <w:rPr>
+          <w:strike/>
+        </w:rPr>
         <w:t>message</w:t>
       </w:r>
       <w:proofErr w:type="spellEnd"/>
       <w:r>
+        <w:rPr>
+          <w:strike/>
+        </w:rPr>
         <w:t xml:space="preserve"> </w:t>
       </w:r>
       <w:proofErr w:type="spellStart"/>
       <w:r>
+        <w:rPr>
+          <w:strike/>
+        </w:rPr>
         <w:t>beep</w:t>
       </w:r>
       <w:proofErr w:type="spellEnd"/>
     </w:p>
     <w:p>
-      <w:r>
-        <w:t>2) změna rychlosti pohonu - někdy se do nově vypočítávaných hodnot vrátí nulové hodnoty</w:t>
-      </w:r>
-    </w:p>
-    <w:p>
-      <w:r>
+      <w:pPr>
+        <w:rPr>
+          <w:strike/>
+        </w:rPr>
+      </w:pPr>
+      <w:r>
+        <w:rPr>
+          <w:strike/>
+        </w:rPr>
+        <w:t xml:space="preserve">2) změna rychlosti </w:t>
+      </w:r>
+      <w:proofErr w:type="gramStart"/>
+      <w:r>
+        <w:rPr>
+          <w:strike/>
+        </w:rPr>
+        <w:t>pohonu - někdy</w:t>
+      </w:r>
+      <w:proofErr w:type="gramEnd"/>
+      <w:r>
+        <w:rPr>
+          <w:strike/>
+        </w:rPr>
+        <w:t xml:space="preserve"> se do nově vypočítávaných hodnot vrátí nulové hodnoty</w:t>
+      </w:r>
+    </w:p>
+    <w:p>
+      <w:pPr>
+        <w:rPr>
+          <w:strike/>
+        </w:rPr>
+      </w:pPr>
+      <w:r>
+        <w:rPr>
+          <w:strike/>
+        </w:rPr>
         <w:t xml:space="preserve">Je to způsobováno, pokud mám </w:t>
       </w:r>
       <w:proofErr w:type="spellStart"/>
       <w:r>
+        <w:rPr>
+          <w:strike/>
+        </w:rPr>
         <w:t>focus</w:t>
       </w:r>
       <w:proofErr w:type="spellEnd"/>
       <w:r>
+        <w:rPr>
+          <w:strike/>
+        </w:rPr>
         <w:t xml:space="preserve"> na hodnotě Rychlosti a provedu změnu, pak se vrací 0</w:t>
       </w:r>
     </w:p>
     <w:p>
-      <w:r>
+      <w:pPr>
+        <w:rPr>
+          <w:strike/>
+        </w:rPr>
+      </w:pPr>
+      <w:r>
+        <w:rPr>
+          <w:strike/>
+        </w:rPr>
         <w:t xml:space="preserve">!!! – koukám, že je to tak u všech vstupních </w:t>
       </w:r>
       <w:proofErr w:type="spellStart"/>
       <w:r>
+        <w:rPr>
+          <w:strike/>
+        </w:rPr>
         <w:t>editech</w:t>
       </w:r>
       <w:proofErr w:type="spellEnd"/>
       <w:r>
+        <w:rPr>
+          <w:strike/>
+        </w:rPr>
         <w:t>, nejen výše popsaných!!!</w:t>
       </w:r>
     </w:p>
@@ -58,7 +125,7 @@
           <w:lang w:eastAsia="cs-CZ"/>
         </w:rPr>
         <w:drawing>
-          <wp:inline distT="0" distB="0" distL="0" distR="0">
+          <wp:inline distT="0" distB="0" distL="0" distR="0" wp14:anchorId="2E920E4D" wp14:editId="343B6FB3">
             <wp:extent cx="3491256" cy="3153721"/>
             <wp:effectExtent l="19050" t="0" r="0" b="0"/>
             <wp:docPr id="4" name="obrázek 4"/>
@@ -106,16 +173,39 @@
     </w:p>
     <w:p/>
     <w:p>
-      <w:r>
+      <w:pPr>
+        <w:rPr>
+          <w:strike/>
+        </w:rPr>
+      </w:pPr>
+      <w:commentRangeStart w:id="0"/>
+      <w:r>
+        <w:rPr>
+          <w:strike/>
+        </w:rPr>
         <w:t xml:space="preserve">4)Při některých hodnotách RD, dochází k přetečení času </w:t>
       </w:r>
       <w:proofErr w:type="spellStart"/>
       <w:r>
+        <w:rPr>
+          <w:strike/>
+        </w:rPr>
         <w:t>otoče</w:t>
       </w:r>
       <w:proofErr w:type="spellEnd"/>
       <w:r>
+        <w:rPr>
+          <w:strike/>
+        </w:rPr>
         <w:t xml:space="preserve"> u R1, hodnota je přes celou tabulku a je nečitelná.</w:t>
+      </w:r>
+      <w:commentRangeEnd w:id="0"/>
+      <w:r>
+        <w:rPr>
+          <w:rStyle w:val="Odkaznakoment"/>
+          <w:strike/>
+        </w:rPr>
+        <w:commentReference w:id="0"/>
       </w:r>
     </w:p>
     <w:p>
@@ -125,7 +215,7 @@
           <w:lang w:eastAsia="cs-CZ"/>
         </w:rPr>
         <w:drawing>
-          <wp:inline distT="0" distB="0" distL="0" distR="0">
+          <wp:inline distT="0" distB="0" distL="0" distR="0" wp14:anchorId="6738E3B1" wp14:editId="0C83E9F3">
             <wp:extent cx="2973284" cy="3038818"/>
             <wp:effectExtent l="19050" t="0" r="0" b="0"/>
             <wp:docPr id="1" name="obrázek 1"/>
@@ -142,7 +232,7 @@
                     </pic:cNvPicPr>
                   </pic:nvPicPr>
                   <pic:blipFill>
-                    <a:blip r:embed="rId5" cstate="print"/>
+                    <a:blip r:embed="rId8" cstate="print"/>
                     <a:srcRect/>
                     <a:stretch>
                       <a:fillRect/>
@@ -172,9 +262,23 @@
       </w:r>
     </w:p>
     <w:p>
-      <w:r>
+      <w:proofErr w:type="gramStart"/>
+      <w:r>
+        <w:rPr>
+          <w:strike/>
+        </w:rPr>
         <w:lastRenderedPageBreak/>
-        <w:t xml:space="preserve">4b) u SG robota – taky někdy dochází k tomuto problému </w:t>
+        <w:t>4b</w:t>
+      </w:r>
+      <w:proofErr w:type="gramEnd"/>
+      <w:r>
+        <w:rPr>
+          <w:strike/>
+        </w:rPr>
+        <w:t>) u SG robota – taky někdy dochází k tomuto problému</w:t>
+      </w:r>
+      <w:r>
+        <w:t xml:space="preserve"> </w:t>
       </w:r>
       <w:r>
         <w:rPr>
@@ -182,7 +286,7 @@
           <w:lang w:eastAsia="cs-CZ"/>
         </w:rPr>
         <w:drawing>
-          <wp:inline distT="0" distB="0" distL="0" distR="0">
+          <wp:inline distT="0" distB="0" distL="0" distR="0" wp14:anchorId="3BB2D14A" wp14:editId="5613DEB2">
             <wp:extent cx="1356199" cy="695310"/>
             <wp:effectExtent l="19050" t="0" r="0" b="0"/>
             <wp:docPr id="7" name="obrázek 7"/>
@@ -199,7 +303,7 @@
                     </pic:cNvPicPr>
                   </pic:nvPicPr>
                   <pic:blipFill>
-                    <a:blip r:embed="rId6" cstate="print"/>
+                    <a:blip r:embed="rId9" cstate="print"/>
                     <a:srcRect/>
                     <a:stretch>
                       <a:fillRect/>
@@ -229,6 +333,7 @@
       </w:r>
     </w:p>
     <w:p>
+      <w:commentRangeStart w:id="1"/>
       <w:r>
         <w:t>5) Posun tabulky pohonu – nelze s ní hýbat jako s </w:t>
       </w:r>
@@ -244,8 +349,16 @@
       <w:r>
         <w:t xml:space="preserve"> elementů</w:t>
       </w:r>
-    </w:p>
-    <w:p>
+      <w:commentRangeEnd w:id="1"/>
+      <w:r>
+        <w:rPr>
+          <w:rStyle w:val="Odkaznakoment"/>
+        </w:rPr>
+        <w:commentReference w:id="1"/>
+      </w:r>
+    </w:p>
+    <w:p>
+      <w:commentRangeStart w:id="2"/>
       <w:r>
         <w:t xml:space="preserve">6) </w:t>
       </w:r>
@@ -257,85 +370,133 @@
       <w:r>
         <w:t xml:space="preserve"> orámování tabulky – při najetí na tabulku, problikne a zmizí? Záměr nebo?</w:t>
       </w:r>
-    </w:p>
-    <w:p>
-      <w:r>
+      <w:commentRangeEnd w:id="2"/>
+      <w:r>
+        <w:rPr>
+          <w:rStyle w:val="Odkaznakoment"/>
+        </w:rPr>
+        <w:commentReference w:id="2"/>
+      </w:r>
+    </w:p>
+    <w:p>
+      <w:pPr>
+        <w:rPr>
+          <w:strike/>
+        </w:rPr>
+      </w:pPr>
+      <w:commentRangeStart w:id="3"/>
+      <w:r>
+        <w:rPr>
+          <w:strike/>
+        </w:rPr>
         <w:t xml:space="preserve">7) přejetí přes jednotky v levém sloupci – způsobí mírné odskočení, probliknutí šedou barvou a návrat zpět do modrých, záměr? </w:t>
       </w:r>
-    </w:p>
-    <w:p>
+      <w:commentRangeEnd w:id="3"/>
+      <w:r>
+        <w:rPr>
+          <w:rStyle w:val="Odkaznakoment"/>
+        </w:rPr>
+        <w:commentReference w:id="3"/>
+      </w:r>
+    </w:p>
+    <w:p>
+      <w:commentRangeStart w:id="4"/>
       <w:r>
         <w:t>8) Při kliknutí do plochy – mimo tabulky, dochází pro probliknutí hodnot v tabulkách, je to nutné?</w:t>
       </w:r>
-    </w:p>
-    <w:p>
+      <w:commentRangeEnd w:id="4"/>
+      <w:r>
+        <w:rPr>
+          <w:rStyle w:val="Odkaznakoment"/>
+        </w:rPr>
+        <w:commentReference w:id="4"/>
+      </w:r>
+    </w:p>
+    <w:p>
+      <w:commentRangeStart w:id="5"/>
       <w:r>
         <w:t>9) kliknutí do změny názvu – začne blikat kurzor, ale při přejetí myši mimo dojde k </w:t>
       </w:r>
       <w:proofErr w:type="gramStart"/>
       <w:r>
-        <w:t>paměť</w:t>
+        <w:t>paměť.chybě</w:t>
       </w:r>
       <w:proofErr w:type="gramEnd"/>
       <w:r>
-        <w:t>.</w:t>
+        <w:t xml:space="preserve"> – k chybě dojde, pouze v případě, že mám v náhledu alespoň 1 robota (testováno na </w:t>
+      </w:r>
+      <w:proofErr w:type="spellStart"/>
+      <w:r>
+        <w:t>kk</w:t>
+      </w:r>
+      <w:proofErr w:type="spellEnd"/>
+      <w:r>
+        <w:t xml:space="preserve"> robotovi)</w:t>
+      </w:r>
+      <w:commentRangeEnd w:id="5"/>
+      <w:r>
+        <w:rPr>
+          <w:rStyle w:val="Odkaznakoment"/>
+        </w:rPr>
+        <w:commentReference w:id="5"/>
+      </w:r>
+    </w:p>
+    <w:p>
+      <w:commentRangeStart w:id="6"/>
+      <w:r>
+        <w:t xml:space="preserve">10) při najetí na jednotky se vždy zobrazí kurzor </w:t>
+      </w:r>
+      <w:r>
+        <w:t>„</w:t>
+      </w:r>
+      <w:r>
+        <w:t>m/mm</w:t>
+      </w:r>
+      <w:r>
+        <w:t>“</w:t>
+      </w:r>
+      <w:r>
+        <w:t xml:space="preserve"> ačkoliv jsem třeba na časových jednotkách</w:t>
+      </w:r>
+      <w:r>
+        <w:t>, kde očekávám „s/min“</w:t>
+      </w:r>
+      <w:commentRangeEnd w:id="6"/>
+      <w:r>
+        <w:rPr>
+          <w:rStyle w:val="Odkaznakoment"/>
+        </w:rPr>
+        <w:commentReference w:id="6"/>
+      </w:r>
+    </w:p>
+    <w:p>
+      <w:commentRangeStart w:id="7"/>
+      <w:r>
+        <w:t xml:space="preserve">11) PT – SG robota (bez </w:t>
+      </w:r>
+      <w:proofErr w:type="spellStart"/>
+      <w:r>
+        <w:t>otoče</w:t>
+      </w:r>
+      <w:proofErr w:type="spellEnd"/>
+      <w:r>
+        <w:t xml:space="preserve">) – po vložení je PT=0, má být </w:t>
       </w:r>
       <w:proofErr w:type="gramStart"/>
       <w:r>
-        <w:t>chybě</w:t>
-      </w:r>
+        <w:t>60s</w:t>
+      </w:r>
+      <w:commentRangeEnd w:id="7"/>
       <w:proofErr w:type="gramEnd"/>
       <w:r>
-        <w:t xml:space="preserve"> – k chybě dojde, pouze v případě, že mám v náhledu alespoň 1 robota (testováno na </w:t>
-      </w:r>
-      <w:proofErr w:type="spellStart"/>
-      <w:r>
-        <w:t>kk</w:t>
-      </w:r>
-      <w:proofErr w:type="spellEnd"/>
-      <w:r>
-        <w:t xml:space="preserve"> robotovi)</w:t>
-      </w:r>
-    </w:p>
-    <w:p>
-      <w:r>
-        <w:t xml:space="preserve">10) při najetí na jednotky se vždy zobrazí kurzor </w:t>
-      </w:r>
-      <w:r>
-        <w:t>„</w:t>
-      </w:r>
-      <w:r>
-        <w:t>m/mm</w:t>
-      </w:r>
-      <w:r>
-        <w:t>“</w:t>
-      </w:r>
-      <w:r>
-        <w:t xml:space="preserve"> ačkoliv jsem třeba na časových jednotkách</w:t>
-      </w:r>
-      <w:r>
-        <w:t>, kde očekávám „s/min“</w:t>
-      </w:r>
-    </w:p>
-    <w:p>
-      <w:r>
-        <w:t>11) PT – SG robota (</w:t>
-      </w:r>
-      <w:proofErr w:type="gramStart"/>
-      <w:r>
-        <w:t xml:space="preserve">bez </w:t>
-      </w:r>
-      <w:proofErr w:type="spellStart"/>
-      <w:r>
-        <w:t>otoče</w:t>
-      </w:r>
-      <w:proofErr w:type="spellEnd"/>
-      <w:proofErr w:type="gramEnd"/>
-      <w:r>
-        <w:t>) – po vložení je PT=0, má být 60s</w:t>
-      </w:r>
-    </w:p>
-    <w:p>
+        <w:rPr>
+          <w:rStyle w:val="Odkaznakoment"/>
+        </w:rPr>
+        <w:commentReference w:id="7"/>
+      </w:r>
+    </w:p>
+    <w:p>
+      <w:commentRangeStart w:id="8"/>
       <w:r>
         <w:t xml:space="preserve">12) WT – hodnota neodpovídá, </w:t>
       </w:r>
@@ -344,6 +505,13 @@
       </w:r>
       <w:r>
         <w:t xml:space="preserve"> </w:t>
+      </w:r>
+      <w:commentRangeEnd w:id="8"/>
+      <w:r>
+        <w:rPr>
+          <w:rStyle w:val="Odkaznakoment"/>
+        </w:rPr>
+        <w:commentReference w:id="8"/>
       </w:r>
     </w:p>
     <w:p>
@@ -353,7 +521,7 @@
           <w:lang w:eastAsia="cs-CZ"/>
         </w:rPr>
         <w:drawing>
-          <wp:inline distT="0" distB="0" distL="0" distR="0">
+          <wp:inline distT="0" distB="0" distL="0" distR="0" wp14:anchorId="53533232" wp14:editId="39B998B5">
             <wp:extent cx="2959498" cy="2098915"/>
             <wp:effectExtent l="19050" t="0" r="0" b="0"/>
             <wp:docPr id="10" name="obrázek 10"/>
@@ -370,7 +538,7 @@
                     </pic:cNvPicPr>
                   </pic:nvPicPr>
                   <pic:blipFill>
-                    <a:blip r:embed="rId7" cstate="print"/>
+                    <a:blip r:embed="rId10" cstate="print"/>
                     <a:srcRect/>
                     <a:stretch>
                       <a:fillRect/>
@@ -398,6 +566,8 @@
           </wp:inline>
         </w:drawing>
       </w:r>
+      <w:bookmarkStart w:id="9" w:name="_GoBack"/>
+      <w:bookmarkEnd w:id="9"/>
     </w:p>
     <w:p/>
     <w:p/>
@@ -412,8 +582,334 @@
 </w:document>
 </file>
 
+<file path=word/comments.xml><?xml version="1.0" encoding="utf-8"?>
+<w:comments xmlns:wpc="http://schemas.microsoft.com/office/word/2010/wordprocessingCanvas" xmlns:cx="http://schemas.microsoft.com/office/drawing/2014/chartex" xmlns:cx1="http://schemas.microsoft.com/office/drawing/2015/9/8/chartex" xmlns:cx2="http://schemas.microsoft.com/office/drawing/2015/10/21/chartex" xmlns:cx3="http://schemas.microsoft.com/office/drawing/2016/5/9/chartex" xmlns:cx4="http://schemas.microsoft.com/office/drawing/2016/5/10/chartex" xmlns:cx5="http://schemas.microsoft.com/office/drawing/2016/5/11/chartex" xmlns:cx6="http://schemas.microsoft.com/office/drawing/2016/5/12/chartex" xmlns:cx7="http://schemas.microsoft.com/office/drawing/2016/5/13/chartex" xmlns:cx8="http://schemas.microsoft.com/office/drawing/2016/5/14/chartex" xmlns:mc="http://schemas.openxmlformats.org/markup-compatibility/2006" xmlns:aink="http://schemas.microsoft.com/office/drawing/2016/ink" xmlns:am3d="http://schemas.microsoft.com/office/drawing/2017/model3d" xmlns:o="urn:schemas-microsoft-com:office:office" xmlns:r="http://schemas.openxmlformats.org/officeDocument/2006/relationships" xmlns:m="http://schemas.openxmlformats.org/officeDocument/2006/math" xmlns:v="urn:schemas-microsoft-com:vml" xmlns:wp14="http://schemas.microsoft.com/office/word/2010/wordprocessingDrawing" xmlns:wp="http://schemas.openxmlformats.org/drawingml/2006/wordprocessingDrawing" xmlns:w10="urn:schemas-microsoft-com:office:word" xmlns:w="http://schemas.openxmlformats.org/wordprocessingml/2006/main" xmlns:w14="http://schemas.microsoft.com/office/word/2010/wordml" xmlns:w15="http://schemas.microsoft.com/office/word/2012/wordml" xmlns:w16cid="http://schemas.microsoft.com/office/word/2016/wordml/cid" xmlns:w16se="http://schemas.microsoft.com/office/word/2015/wordml/symex" xmlns:wpg="http://schemas.microsoft.com/office/word/2010/wordprocessingGroup" xmlns:wpi="http://schemas.microsoft.com/office/word/2010/wordprocessingInk" xmlns:wne="http://schemas.microsoft.com/office/word/2006/wordml" xmlns:wps="http://schemas.microsoft.com/office/word/2010/wordprocessingShape" mc:Ignorable="w14 w15 w16se w16cid wp14">
+  <w:comment w:id="0" w:author="Martin Vlček" w:date="2019-04-18T13:13:00Z" w:initials="MV">
+    <w:p>
+      <w:pPr>
+        <w:pStyle w:val="Textkomente"/>
+      </w:pPr>
+      <w:r>
+        <w:rPr>
+          <w:rStyle w:val="Odkaznakoment"/>
+        </w:rPr>
+        <w:annotationRef/>
+      </w:r>
+      <w:r>
+        <w:t>Pro všechny buňky nastaveny maximálně 3 desetinná místa.</w:t>
+      </w:r>
+    </w:p>
+    <w:p>
+      <w:pPr>
+        <w:pStyle w:val="Textkomente"/>
+      </w:pPr>
+      <w:r>
+        <w:t>Problém u změny LO (mm) 1 mm -&gt; PT 0,0000000 -&gt; dojde k zobrazení 0.</w:t>
+      </w:r>
+    </w:p>
+  </w:comment>
+  <w:comment w:id="1" w:author="Martin Vlček" w:date="2019-04-18T13:15:00Z" w:initials="MV">
+    <w:p>
+      <w:pPr>
+        <w:pStyle w:val="Textkomente"/>
+      </w:pPr>
+      <w:r>
+        <w:rPr>
+          <w:rStyle w:val="Odkaznakoment"/>
+        </w:rPr>
+        <w:annotationRef/>
+      </w:r>
+      <w:r>
+        <w:t xml:space="preserve">Tabulka si drží fixní vzdálenost s kabinou. I při jejím </w:t>
+      </w:r>
+      <w:proofErr w:type="spellStart"/>
+      <w:r>
+        <w:t>resize</w:t>
+      </w:r>
+      <w:proofErr w:type="spellEnd"/>
+      <w:r>
+        <w:t xml:space="preserve"> či </w:t>
+      </w:r>
+      <w:proofErr w:type="spellStart"/>
+      <w:r>
+        <w:t>move</w:t>
+      </w:r>
+      <w:proofErr w:type="spellEnd"/>
+      <w:r>
+        <w:t xml:space="preserve">. Záměr </w:t>
+      </w:r>
+    </w:p>
+  </w:comment>
+  <w:comment w:id="2" w:author="Martin Vlček" w:date="2019-04-18T13:16:00Z" w:initials="MV">
+    <w:p>
+      <w:pPr>
+        <w:pStyle w:val="Textkomente"/>
+      </w:pPr>
+      <w:r>
+        <w:rPr>
+          <w:rStyle w:val="Odkaznakoment"/>
+        </w:rPr>
+        <w:annotationRef/>
+      </w:r>
+      <w:proofErr w:type="spellStart"/>
+      <w:r>
+        <w:t>setJobIDOnMouseMove</w:t>
+      </w:r>
+      <w:proofErr w:type="spellEnd"/>
+      <w:r>
+        <w:t xml:space="preserve"> zde dojde k nastavení. MK</w:t>
+      </w:r>
+    </w:p>
+  </w:comment>
+  <w:comment w:id="3" w:author="Martin Vlček" w:date="2019-04-18T13:17:00Z" w:initials="MV">
+    <w:p>
+      <w:pPr>
+        <w:pStyle w:val="Textkomente"/>
+      </w:pPr>
+      <w:r>
+        <w:rPr>
+          <w:rStyle w:val="Odkaznakoment"/>
+        </w:rPr>
+        <w:annotationRef/>
+      </w:r>
+      <w:r>
+        <w:t xml:space="preserve">Docházelo v metodě </w:t>
+      </w:r>
+      <w:proofErr w:type="spellStart"/>
+      <w:r>
+        <w:t>setJobIDOnMouseMove</w:t>
+      </w:r>
+      <w:proofErr w:type="spellEnd"/>
+      <w:r>
+        <w:t xml:space="preserve"> k </w:t>
+      </w:r>
+      <w:proofErr w:type="spellStart"/>
+      <w:r>
+        <w:t>highlightování</w:t>
+      </w:r>
+      <w:proofErr w:type="spellEnd"/>
+      <w:r>
+        <w:t xml:space="preserve"> (chyba v metodě). Odstaveno MK</w:t>
+      </w:r>
+    </w:p>
+  </w:comment>
+  <w:comment w:id="4" w:author="Martin Vlček" w:date="2019-04-18T13:18:00Z" w:initials="MV">
+    <w:p>
+      <w:pPr>
+        <w:pStyle w:val="Textkomente"/>
+      </w:pPr>
+      <w:r>
+        <w:rPr>
+          <w:rStyle w:val="Odkaznakoment"/>
+        </w:rPr>
+        <w:annotationRef/>
+      </w:r>
+      <w:proofErr w:type="spellStart"/>
+      <w:r>
+        <w:t>FormMouseDown</w:t>
+      </w:r>
+      <w:proofErr w:type="spellEnd"/>
+      <w:r>
+        <w:t xml:space="preserve"> -&gt; </w:t>
+      </w:r>
+      <w:proofErr w:type="gramStart"/>
+      <w:r>
+        <w:t>switch(</w:t>
+      </w:r>
+      <w:proofErr w:type="gramEnd"/>
+      <w:r>
+        <w:t xml:space="preserve">Akce)  -&gt; case PAN -&gt; </w:t>
+      </w:r>
+      <w:proofErr w:type="spellStart"/>
+      <w:r>
+        <w:t>d.vykresli_mGridy</w:t>
+      </w:r>
+      <w:proofErr w:type="spellEnd"/>
+      <w:r>
+        <w:t>();</w:t>
+      </w:r>
+      <w:r>
+        <w:t xml:space="preserve">. </w:t>
+      </w:r>
+    </w:p>
+    <w:p>
+      <w:pPr>
+        <w:pStyle w:val="Textkomente"/>
+      </w:pPr>
+      <w:r>
+        <w:t xml:space="preserve">Překreslení </w:t>
+      </w:r>
+      <w:proofErr w:type="spellStart"/>
+      <w:r>
+        <w:t>mGridu</w:t>
+      </w:r>
+      <w:proofErr w:type="spellEnd"/>
+      <w:r>
+        <w:t xml:space="preserve"> při posuvu, bez toho </w:t>
+      </w:r>
+      <w:proofErr w:type="spellStart"/>
+      <w:r>
+        <w:t>zůstavají</w:t>
+      </w:r>
+      <w:proofErr w:type="spellEnd"/>
+      <w:r>
+        <w:t xml:space="preserve"> komponenty </w:t>
+      </w:r>
+      <w:proofErr w:type="spellStart"/>
+      <w:r>
+        <w:t>mGridu</w:t>
+      </w:r>
+      <w:proofErr w:type="spellEnd"/>
+      <w:r>
+        <w:t xml:space="preserve"> na původním místě během přesunu. MK</w:t>
+      </w:r>
+    </w:p>
+  </w:comment>
+  <w:comment w:id="5" w:author="Martin Vlček" w:date="2019-04-18T13:18:00Z" w:initials="MV">
+    <w:p>
+      <w:pPr>
+        <w:pStyle w:val="Textkomente"/>
+      </w:pPr>
+      <w:r>
+        <w:rPr>
+          <w:rStyle w:val="Odkaznakoment"/>
+        </w:rPr>
+        <w:annotationRef/>
+      </w:r>
+      <w:r>
+        <w:t xml:space="preserve">Nenalezeno, při odstaveni </w:t>
+      </w:r>
+      <w:proofErr w:type="spellStart"/>
+      <w:r>
+        <w:t>bool</w:t>
+      </w:r>
+      <w:proofErr w:type="spellEnd"/>
+      <w:r>
+        <w:t xml:space="preserve"> </w:t>
+      </w:r>
+      <w:proofErr w:type="spellStart"/>
+      <w:r>
+        <w:t>editace_textu</w:t>
+      </w:r>
+      <w:proofErr w:type="spellEnd"/>
+      <w:r>
+        <w:t>=</w:t>
+      </w:r>
+      <w:proofErr w:type="spellStart"/>
+      <w:r>
+        <w:t>true</w:t>
+      </w:r>
+      <w:proofErr w:type="spellEnd"/>
+      <w:r>
+        <w:t xml:space="preserve"> při kliku -&gt; chyba se nevyskytuje. Chyba se nevyskytuje u editace kót elementů, všude stejný princip.</w:t>
+      </w:r>
+    </w:p>
+  </w:comment>
+  <w:comment w:id="6" w:author="Martin Vlček" w:date="2019-04-18T13:19:00Z" w:initials="MV">
+    <w:p>
+      <w:pPr>
+        <w:pStyle w:val="Textkomente"/>
+      </w:pPr>
+      <w:r>
+        <w:rPr>
+          <w:rStyle w:val="Odkaznakoment"/>
+        </w:rPr>
+        <w:annotationRef/>
+      </w:r>
+      <w:r>
+        <w:t>Nasazeno jako zjednodušený ukazatel pro přepnutí jednotek. Možno dodělat.</w:t>
+      </w:r>
+    </w:p>
+  </w:comment>
+  <w:comment w:id="7" w:author="Martin Vlček" w:date="2019-04-18T13:20:00Z" w:initials="MV">
+    <w:p>
+      <w:pPr>
+        <w:pStyle w:val="Textkomente"/>
+      </w:pPr>
+      <w:r>
+        <w:rPr>
+          <w:rStyle w:val="Odkaznakoment"/>
+        </w:rPr>
+        <w:annotationRef/>
+      </w:r>
+      <w:r>
+        <w:t xml:space="preserve">E-&gt;PT1 u tohoto elementu se rovná 0. Dodělat ve </w:t>
+      </w:r>
+      <w:proofErr w:type="spellStart"/>
+      <w:r>
+        <w:t>spojáku</w:t>
+      </w:r>
+      <w:proofErr w:type="spellEnd"/>
+      <w:r>
+        <w:t xml:space="preserve"> MK.</w:t>
+      </w:r>
+    </w:p>
+  </w:comment>
+  <w:comment w:id="8" w:author="Martin Vlček" w:date="2019-04-18T13:21:00Z" w:initials="MV">
+    <w:p>
+      <w:pPr>
+        <w:pStyle w:val="Textkomente"/>
+      </w:pPr>
+      <w:r>
+        <w:rPr>
+          <w:rStyle w:val="Odkaznakoment"/>
+        </w:rPr>
+        <w:annotationRef/>
+      </w:r>
+      <w:r>
+        <w:t>Otázka: v jakých jednotkách vrací funkce hodnotu. Posílám rychlost v m/</w:t>
+      </w:r>
+      <w:proofErr w:type="gramStart"/>
+      <w:r>
+        <w:t>min</w:t>
+      </w:r>
+      <w:proofErr w:type="gramEnd"/>
+      <w:r>
+        <w:t xml:space="preserve"> jak bylo předepsáno v komentáři u funkce. </w:t>
+      </w:r>
+    </w:p>
+  </w:comment>
+</w:comments>
+</file>
+
+<file path=word/commentsExtended.xml><?xml version="1.0" encoding="utf-8"?>
+<w15:commentsEx xmlns:wpc="http://schemas.microsoft.com/office/word/2010/wordprocessingCanvas" xmlns:cx="http://schemas.microsoft.com/office/drawing/2014/chartex" xmlns:cx1="http://schemas.microsoft.com/office/drawing/2015/9/8/chartex" xmlns:cx2="http://schemas.microsoft.com/office/drawing/2015/10/21/chartex" xmlns:cx3="http://schemas.microsoft.com/office/drawing/2016/5/9/chartex" xmlns:cx4="http://schemas.microsoft.com/office/drawing/2016/5/10/chartex" xmlns:cx5="http://schemas.microsoft.com/office/drawing/2016/5/11/chartex" xmlns:cx6="http://schemas.microsoft.com/office/drawing/2016/5/12/chartex" xmlns:cx7="http://schemas.microsoft.com/office/drawing/2016/5/13/chartex" xmlns:cx8="http://schemas.microsoft.com/office/drawing/2016/5/14/chartex" xmlns:mc="http://schemas.openxmlformats.org/markup-compatibility/2006" xmlns:aink="http://schemas.microsoft.com/office/drawing/2016/ink" xmlns:am3d="http://schemas.microsoft.com/office/drawing/2017/model3d" xmlns:o="urn:schemas-microsoft-com:office:office" xmlns:r="http://schemas.openxmlformats.org/officeDocument/2006/relationships" xmlns:m="http://schemas.openxmlformats.org/officeDocument/2006/math" xmlns:v="urn:schemas-microsoft-com:vml" xmlns:wp14="http://schemas.microsoft.com/office/word/2010/wordprocessingDrawing" xmlns:wp="http://schemas.openxmlformats.org/drawingml/2006/wordprocessingDrawing" xmlns:w10="urn:schemas-microsoft-com:office:word" xmlns:w="http://schemas.openxmlformats.org/wordprocessingml/2006/main" xmlns:w14="http://schemas.microsoft.com/office/word/2010/wordml" xmlns:w15="http://schemas.microsoft.com/office/word/2012/wordml" xmlns:w16cid="http://schemas.microsoft.com/office/word/2016/wordml/cid" xmlns:w16se="http://schemas.microsoft.com/office/word/2015/wordml/symex" xmlns:wpg="http://schemas.microsoft.com/office/word/2010/wordprocessingGroup" xmlns:wpi="http://schemas.microsoft.com/office/word/2010/wordprocessingInk" xmlns:wne="http://schemas.microsoft.com/office/word/2006/wordml" xmlns:wps="http://schemas.microsoft.com/office/word/2010/wordprocessingShape" mc:Ignorable="w14 w15 w16se w16cid wp14">
+  <w15:commentEx w15:paraId="4A10A423" w15:done="0"/>
+  <w15:commentEx w15:paraId="7B759DDD" w15:done="0"/>
+  <w15:commentEx w15:paraId="6A362E9A" w15:done="0"/>
+  <w15:commentEx w15:paraId="3BA6CBF2" w15:done="0"/>
+  <w15:commentEx w15:paraId="35FB4016" w15:done="0"/>
+  <w15:commentEx w15:paraId="02D66336" w15:done="0"/>
+  <w15:commentEx w15:paraId="75A8D293" w15:done="0"/>
+  <w15:commentEx w15:paraId="53AA4F31" w15:done="0"/>
+  <w15:commentEx w15:paraId="652E14AA" w15:done="0"/>
+</w15:commentsEx>
+</file>
+
+<file path=word/commentsIds.xml><?xml version="1.0" encoding="utf-8"?>
+<w16cid:commentsIds xmlns:wpc="http://schemas.microsoft.com/office/word/2010/wordprocessingCanvas" xmlns:cx="http://schemas.microsoft.com/office/drawing/2014/chartex" xmlns:cx1="http://schemas.microsoft.com/office/drawing/2015/9/8/chartex" xmlns:cx2="http://schemas.microsoft.com/office/drawing/2015/10/21/chartex" xmlns:cx3="http://schemas.microsoft.com/office/drawing/2016/5/9/chartex" xmlns:cx4="http://schemas.microsoft.com/office/drawing/2016/5/10/chartex" xmlns:cx5="http://schemas.microsoft.com/office/drawing/2016/5/11/chartex" xmlns:cx6="http://schemas.microsoft.com/office/drawing/2016/5/12/chartex" xmlns:cx7="http://schemas.microsoft.com/office/drawing/2016/5/13/chartex" xmlns:cx8="http://schemas.microsoft.com/office/drawing/2016/5/14/chartex" xmlns:mc="http://schemas.openxmlformats.org/markup-compatibility/2006" xmlns:aink="http://schemas.microsoft.com/office/drawing/2016/ink" xmlns:am3d="http://schemas.microsoft.com/office/drawing/2017/model3d" xmlns:o="urn:schemas-microsoft-com:office:office" xmlns:r="http://schemas.openxmlformats.org/officeDocument/2006/relationships" xmlns:m="http://schemas.openxmlformats.org/officeDocument/2006/math" xmlns:v="urn:schemas-microsoft-com:vml" xmlns:wp14="http://schemas.microsoft.com/office/word/2010/wordprocessingDrawing" xmlns:wp="http://schemas.openxmlformats.org/drawingml/2006/wordprocessingDrawing" xmlns:w10="urn:schemas-microsoft-com:office:word" xmlns:w="http://schemas.openxmlformats.org/wordprocessingml/2006/main" xmlns:w14="http://schemas.microsoft.com/office/word/2010/wordml" xmlns:w15="http://schemas.microsoft.com/office/word/2012/wordml" xmlns:w16cid="http://schemas.microsoft.com/office/word/2016/wordml/cid" xmlns:w16se="http://schemas.microsoft.com/office/word/2015/wordml/symex" xmlns:wpg="http://schemas.microsoft.com/office/word/2010/wordprocessingGroup" xmlns:wpi="http://schemas.microsoft.com/office/word/2010/wordprocessingInk" xmlns:wne="http://schemas.microsoft.com/office/word/2006/wordml" xmlns:wps="http://schemas.microsoft.com/office/word/2010/wordprocessingShape" mc:Ignorable="w14 w15 w16se w16cid wp14">
+  <w16cid:commentId w16cid:paraId="4A10A423" w16cid:durableId="2062F672"/>
+  <w16cid:commentId w16cid:paraId="7B759DDD" w16cid:durableId="2062F6E4"/>
+  <w16cid:commentId w16cid:paraId="6A362E9A" w16cid:durableId="2062F73E"/>
+  <w16cid:commentId w16cid:paraId="3BA6CBF2" w16cid:durableId="2062F75C"/>
+  <w16cid:commentId w16cid:paraId="35FB4016" w16cid:durableId="2062F78B"/>
+  <w16cid:commentId w16cid:paraId="02D66336" w16cid:durableId="2062F7B9"/>
+  <w16cid:commentId w16cid:paraId="75A8D293" w16cid:durableId="2062F7FF"/>
+  <w16cid:commentId w16cid:paraId="53AA4F31" w16cid:durableId="2062F821"/>
+  <w16cid:commentId w16cid:paraId="652E14AA" w16cid:durableId="2062F83C"/>
+</w16cid:commentsIds>
+</file>
+
+<file path=word/people.xml><?xml version="1.0" encoding="utf-8"?>
+<w15:people xmlns:wpc="http://schemas.microsoft.com/office/word/2010/wordprocessingCanvas" xmlns:cx="http://schemas.microsoft.com/office/drawing/2014/chartex" xmlns:cx1="http://schemas.microsoft.com/office/drawing/2015/9/8/chartex" xmlns:cx2="http://schemas.microsoft.com/office/drawing/2015/10/21/chartex" xmlns:cx3="http://schemas.microsoft.com/office/drawing/2016/5/9/chartex" xmlns:cx4="http://schemas.microsoft.com/office/drawing/2016/5/10/chartex" xmlns:cx5="http://schemas.microsoft.com/office/drawing/2016/5/11/chartex" xmlns:cx6="http://schemas.microsoft.com/office/drawing/2016/5/12/chartex" xmlns:cx7="http://schemas.microsoft.com/office/drawing/2016/5/13/chartex" xmlns:cx8="http://schemas.microsoft.com/office/drawing/2016/5/14/chartex" xmlns:mc="http://schemas.openxmlformats.org/markup-compatibility/2006" xmlns:aink="http://schemas.microsoft.com/office/drawing/2016/ink" xmlns:am3d="http://schemas.microsoft.com/office/drawing/2017/model3d" xmlns:o="urn:schemas-microsoft-com:office:office" xmlns:r="http://schemas.openxmlformats.org/officeDocument/2006/relationships" xmlns:m="http://schemas.openxmlformats.org/officeDocument/2006/math" xmlns:v="urn:schemas-microsoft-com:vml" xmlns:wp14="http://schemas.microsoft.com/office/word/2010/wordprocessingDrawing" xmlns:wp="http://schemas.openxmlformats.org/drawingml/2006/wordprocessingDrawing" xmlns:w10="urn:schemas-microsoft-com:office:word" xmlns:w="http://schemas.openxmlformats.org/wordprocessingml/2006/main" xmlns:w14="http://schemas.microsoft.com/office/word/2010/wordml" xmlns:w15="http://schemas.microsoft.com/office/word/2012/wordml" xmlns:w16cid="http://schemas.microsoft.com/office/word/2016/wordml/cid" xmlns:w16se="http://schemas.microsoft.com/office/word/2015/wordml/symex" xmlns:wpg="http://schemas.microsoft.com/office/word/2010/wordprocessingGroup" xmlns:wpi="http://schemas.microsoft.com/office/word/2010/wordprocessingInk" xmlns:wne="http://schemas.microsoft.com/office/word/2006/wordml" xmlns:wps="http://schemas.microsoft.com/office/word/2010/wordprocessingShape" mc:Ignorable="w14 w15 w16se w16cid wp14">
+  <w15:person w15:author="Martin Vlček">
+    <w15:presenceInfo w15:providerId="Windows Live" w15:userId="b6da2cf26f2238eb"/>
+  </w15:person>
+</w15:people>
+</file>
+
 <file path=word/styles.xml><?xml version="1.0" encoding="utf-8"?>
-<w:styles xmlns:r="http://schemas.openxmlformats.org/officeDocument/2006/relationships" xmlns:w="http://schemas.openxmlformats.org/wordprocessingml/2006/main">
+<w:styles xmlns:mc="http://schemas.openxmlformats.org/markup-compatibility/2006" xmlns:r="http://schemas.openxmlformats.org/officeDocument/2006/relationships" xmlns:w="http://schemas.openxmlformats.org/wordprocessingml/2006/main" xmlns:w14="http://schemas.microsoft.com/office/word/2010/wordml" xmlns:w15="http://schemas.microsoft.com/office/word/2012/wordml" xmlns:w16cid="http://schemas.microsoft.com/office/word/2016/wordml/cid" xmlns:w16se="http://schemas.microsoft.com/office/word/2015/wordml/symex" mc:Ignorable="w14 w15 w16se w16cid">
   <w:docDefaults>
     <w:rPrDefault>
       <w:rPr>
@@ -429,144 +925,383 @@
       </w:pPr>
     </w:pPrDefault>
   </w:docDefaults>
-  <w:latentStyles w:defLockedState="0" w:defUIPriority="99" w:defSemiHidden="1" w:defUnhideWhenUsed="1" w:defQFormat="0" w:count="267">
-    <w:lsdException w:name="Normal" w:semiHidden="0" w:uiPriority="0" w:unhideWhenUsed="0" w:qFormat="1"/>
-    <w:lsdException w:name="heading 1" w:semiHidden="0" w:uiPriority="9" w:unhideWhenUsed="0" w:qFormat="1"/>
-    <w:lsdException w:name="heading 2" w:uiPriority="9" w:qFormat="1"/>
-    <w:lsdException w:name="heading 3" w:uiPriority="9" w:qFormat="1"/>
-    <w:lsdException w:name="heading 4" w:uiPriority="9" w:qFormat="1"/>
-    <w:lsdException w:name="heading 5" w:uiPriority="9" w:qFormat="1"/>
-    <w:lsdException w:name="heading 6" w:uiPriority="9" w:qFormat="1"/>
-    <w:lsdException w:name="heading 7" w:uiPriority="9" w:qFormat="1"/>
-    <w:lsdException w:name="heading 8" w:uiPriority="9" w:qFormat="1"/>
-    <w:lsdException w:name="heading 9" w:uiPriority="9" w:qFormat="1"/>
-    <w:lsdException w:name="toc 1" w:uiPriority="39"/>
-    <w:lsdException w:name="toc 2" w:uiPriority="39"/>
-    <w:lsdException w:name="toc 3" w:uiPriority="39"/>
-    <w:lsdException w:name="toc 4" w:uiPriority="39"/>
-    <w:lsdException w:name="toc 5" w:uiPriority="39"/>
-    <w:lsdException w:name="toc 6" w:uiPriority="39"/>
-    <w:lsdException w:name="toc 7" w:uiPriority="39"/>
-    <w:lsdException w:name="toc 8" w:uiPriority="39"/>
-    <w:lsdException w:name="toc 9" w:uiPriority="39"/>
-    <w:lsdException w:name="caption" w:uiPriority="35" w:qFormat="1"/>
-    <w:lsdException w:name="Title" w:semiHidden="0" w:uiPriority="10" w:unhideWhenUsed="0" w:qFormat="1"/>
-    <w:lsdException w:name="Default Paragraph Font" w:uiPriority="1"/>
-    <w:lsdException w:name="Subtitle" w:semiHidden="0" w:uiPriority="11" w:unhideWhenUsed="0" w:qFormat="1"/>
-    <w:lsdException w:name="Strong" w:semiHidden="0" w:uiPriority="22" w:unhideWhenUsed="0" w:qFormat="1"/>
-    <w:lsdException w:name="Emphasis" w:semiHidden="0" w:uiPriority="20" w:unhideWhenUsed="0" w:qFormat="1"/>
-    <w:lsdException w:name="Table Grid" w:semiHidden="0" w:uiPriority="59" w:unhideWhenUsed="0"/>
-    <w:lsdException w:name="Placeholder Text" w:unhideWhenUsed="0"/>
-    <w:lsdException w:name="No Spacing" w:semiHidden="0" w:uiPriority="1" w:unhideWhenUsed="0" w:qFormat="1"/>
-    <w:lsdException w:name="Light Shading" w:semiHidden="0" w:uiPriority="60" w:unhideWhenUsed="0"/>
-    <w:lsdException w:name="Light List" w:semiHidden="0" w:uiPriority="61" w:unhideWhenUsed="0"/>
-    <w:lsdException w:name="Light Grid" w:semiHidden="0" w:uiPriority="62" w:unhideWhenUsed="0"/>
-    <w:lsdException w:name="Medium Shading 1" w:semiHidden="0" w:uiPriority="63" w:unhideWhenUsed="0"/>
-    <w:lsdException w:name="Medium Shading 2" w:semiHidden="0" w:uiPriority="64" w:unhideWhenUsed="0"/>
-    <w:lsdException w:name="Medium List 1" w:semiHidden="0" w:uiPriority="65" w:unhideWhenUsed="0"/>
-    <w:lsdException w:name="Medium List 2" w:semiHidden="0" w:uiPriority="66" w:unhideWhenUsed="0"/>
-    <w:lsdException w:name="Medium Grid 1" w:semiHidden="0" w:uiPriority="67" w:unhideWhenUsed="0"/>
-    <w:lsdException w:name="Medium Grid 2" w:semiHidden="0" w:uiPriority="68" w:unhideWhenUsed="0"/>
-    <w:lsdException w:name="Medium Grid 3" w:semiHidden="0" w:uiPriority="69" w:unhideWhenUsed="0"/>
-    <w:lsdException w:name="Dark List" w:semiHidden="0" w:uiPriority="70" w:unhideWhenUsed="0"/>
-    <w:lsdException w:name="Colorful Shading" w:semiHidden="0" w:uiPriority="71" w:unhideWhenUsed="0"/>
-    <w:lsdException w:name="Colorful List" w:semiHidden="0" w:uiPriority="72" w:unhideWhenUsed="0"/>
-    <w:lsdException w:name="Colorful Grid" w:semiHidden="0" w:uiPriority="73" w:unhideWhenUsed="0"/>
-    <w:lsdException w:name="Light Shading Accent 1" w:semiHidden="0" w:uiPriority="60" w:unhideWhenUsed="0"/>
-    <w:lsdException w:name="Light List Accent 1" w:semiHidden="0" w:uiPriority="61" w:unhideWhenUsed="0"/>
-    <w:lsdException w:name="Light Grid Accent 1" w:semiHidden="0" w:uiPriority="62" w:unhideWhenUsed="0"/>
-    <w:lsdException w:name="Medium Shading 1 Accent 1" w:semiHidden="0" w:uiPriority="63" w:unhideWhenUsed="0"/>
-    <w:lsdException w:name="Medium Shading 2 Accent 1" w:semiHidden="0" w:uiPriority="64" w:unhideWhenUsed="0"/>
-    <w:lsdException w:name="Medium List 1 Accent 1" w:semiHidden="0" w:uiPriority="65" w:unhideWhenUsed="0"/>
-    <w:lsdException w:name="Revision" w:unhideWhenUsed="0"/>
-    <w:lsdException w:name="List Paragraph" w:semiHidden="0" w:uiPriority="34" w:unhideWhenUsed="0" w:qFormat="1"/>
-    <w:lsdException w:name="Quote" w:semiHidden="0" w:uiPriority="29" w:unhideWhenUsed="0" w:qFormat="1"/>
-    <w:lsdException w:name="Intense Quote" w:semiHidden="0" w:uiPriority="30" w:unhideWhenUsed="0" w:qFormat="1"/>
-    <w:lsdException w:name="Medium List 2 Accent 1" w:semiHidden="0" w:uiPriority="66" w:unhideWhenUsed="0"/>
-    <w:lsdException w:name="Medium Grid 1 Accent 1" w:semiHidden="0" w:uiPriority="67" w:unhideWhenUsed="0"/>
-    <w:lsdException w:name="Medium Grid 2 Accent 1" w:semiHidden="0" w:uiPriority="68" w:unhideWhenUsed="0"/>
-    <w:lsdException w:name="Medium Grid 3 Accent 1" w:semiHidden="0" w:uiPriority="69" w:unhideWhenUsed="0"/>
-    <w:lsdException w:name="Dark List Accent 1" w:semiHidden="0" w:uiPriority="70" w:unhideWhenUsed="0"/>
-    <w:lsdException w:name="Colorful Shading Accent 1" w:semiHidden="0" w:uiPriority="71" w:unhideWhenUsed="0"/>
-    <w:lsdException w:name="Colorful List Accent 1" w:semiHidden="0" w:uiPriority="72" w:unhideWhenUsed="0"/>
-    <w:lsdException w:name="Colorful Grid Accent 1" w:semiHidden="0" w:uiPriority="73" w:unhideWhenUsed="0"/>
-    <w:lsdException w:name="Light Shading Accent 2" w:semiHidden="0" w:uiPriority="60" w:unhideWhenUsed="0"/>
-    <w:lsdException w:name="Light List Accent 2" w:semiHidden="0" w:uiPriority="61" w:unhideWhenUsed="0"/>
-    <w:lsdException w:name="Light Grid Accent 2" w:semiHidden="0" w:uiPriority="62" w:unhideWhenUsed="0"/>
-    <w:lsdException w:name="Medium Shading 1 Accent 2" w:semiHidden="0" w:uiPriority="63" w:unhideWhenUsed="0"/>
-    <w:lsdException w:name="Medium Shading 2 Accent 2" w:semiHidden="0" w:uiPriority="64" w:unhideWhenUsed="0"/>
-    <w:lsdException w:name="Medium List 1 Accent 2" w:semiHidden="0" w:uiPriority="65" w:unhideWhenUsed="0"/>
-    <w:lsdException w:name="Medium List 2 Accent 2" w:semiHidden="0" w:uiPriority="66" w:unhideWhenUsed="0"/>
-    <w:lsdException w:name="Medium Grid 1 Accent 2" w:semiHidden="0" w:uiPriority="67" w:unhideWhenUsed="0"/>
-    <w:lsdException w:name="Medium Grid 2 Accent 2" w:semiHidden="0" w:uiPriority="68" w:unhideWhenUsed="0"/>
-    <w:lsdException w:name="Medium Grid 3 Accent 2" w:semiHidden="0" w:uiPriority="69" w:unhideWhenUsed="0"/>
-    <w:lsdException w:name="Dark List Accent 2" w:semiHidden="0" w:uiPriority="70" w:unhideWhenUsed="0"/>
-    <w:lsdException w:name="Colorful Shading Accent 2" w:semiHidden="0" w:uiPriority="71" w:unhideWhenUsed="0"/>
-    <w:lsdException w:name="Colorful List Accent 2" w:semiHidden="0" w:uiPriority="72" w:unhideWhenUsed="0"/>
-    <w:lsdException w:name="Colorful Grid Accent 2" w:semiHidden="0" w:uiPriority="73" w:unhideWhenUsed="0"/>
-    <w:lsdException w:name="Light Shading Accent 3" w:semiHidden="0" w:uiPriority="60" w:unhideWhenUsed="0"/>
-    <w:lsdException w:name="Light List Accent 3" w:semiHidden="0" w:uiPriority="61" w:unhideWhenUsed="0"/>
-    <w:lsdException w:name="Light Grid Accent 3" w:semiHidden="0" w:uiPriority="62" w:unhideWhenUsed="0"/>
-    <w:lsdException w:name="Medium Shading 1 Accent 3" w:semiHidden="0" w:uiPriority="63" w:unhideWhenUsed="0"/>
-    <w:lsdException w:name="Medium Shading 2 Accent 3" w:semiHidden="0" w:uiPriority="64" w:unhideWhenUsed="0"/>
-    <w:lsdException w:name="Medium List 1 Accent 3" w:semiHidden="0" w:uiPriority="65" w:unhideWhenUsed="0"/>
-    <w:lsdException w:name="Medium List 2 Accent 3" w:semiHidden="0" w:uiPriority="66" w:unhideWhenUsed="0"/>
-    <w:lsdException w:name="Medium Grid 1 Accent 3" w:semiHidden="0" w:uiPriority="67" w:unhideWhenUsed="0"/>
-    <w:lsdException w:name="Medium Grid 2 Accent 3" w:semiHidden="0" w:uiPriority="68" w:unhideWhenUsed="0"/>
-    <w:lsdException w:name="Medium Grid 3 Accent 3" w:semiHidden="0" w:uiPriority="69" w:unhideWhenUsed="0"/>
-    <w:lsdException w:name="Dark List Accent 3" w:semiHidden="0" w:uiPriority="70" w:unhideWhenUsed="0"/>
-    <w:lsdException w:name="Colorful Shading Accent 3" w:semiHidden="0" w:uiPriority="71" w:unhideWhenUsed="0"/>
-    <w:lsdException w:name="Colorful List Accent 3" w:semiHidden="0" w:uiPriority="72" w:unhideWhenUsed="0"/>
-    <w:lsdException w:name="Colorful Grid Accent 3" w:semiHidden="0" w:uiPriority="73" w:unhideWhenUsed="0"/>
-    <w:lsdException w:name="Light Shading Accent 4" w:semiHidden="0" w:uiPriority="60" w:unhideWhenUsed="0"/>
-    <w:lsdException w:name="Light List Accent 4" w:semiHidden="0" w:uiPriority="61" w:unhideWhenUsed="0"/>
-    <w:lsdException w:name="Light Grid Accent 4" w:semiHidden="0" w:uiPriority="62" w:unhideWhenUsed="0"/>
-    <w:lsdException w:name="Medium Shading 1 Accent 4" w:semiHidden="0" w:uiPriority="63" w:unhideWhenUsed="0"/>
-    <w:lsdException w:name="Medium Shading 2 Accent 4" w:semiHidden="0" w:uiPriority="64" w:unhideWhenUsed="0"/>
-    <w:lsdException w:name="Medium List 1 Accent 4" w:semiHidden="0" w:uiPriority="65" w:unhideWhenUsed="0"/>
-    <w:lsdException w:name="Medium List 2 Accent 4" w:semiHidden="0" w:uiPriority="66" w:unhideWhenUsed="0"/>
-    <w:lsdException w:name="Medium Grid 1 Accent 4" w:semiHidden="0" w:uiPriority="67" w:unhideWhenUsed="0"/>
-    <w:lsdException w:name="Medium Grid 2 Accent 4" w:semiHidden="0" w:uiPriority="68" w:unhideWhenUsed="0"/>
-    <w:lsdException w:name="Medium Grid 3 Accent 4" w:semiHidden="0" w:uiPriority="69" w:unhideWhenUsed="0"/>
-    <w:lsdException w:name="Dark List Accent 4" w:semiHidden="0" w:uiPriority="70" w:unhideWhenUsed="0"/>
-    <w:lsdException w:name="Colorful Shading Accent 4" w:semiHidden="0" w:uiPriority="71" w:unhideWhenUsed="0"/>
-    <w:lsdException w:name="Colorful List Accent 4" w:semiHidden="0" w:uiPriority="72" w:unhideWhenUsed="0"/>
-    <w:lsdException w:name="Colorful Grid Accent 4" w:semiHidden="0" w:uiPriority="73" w:unhideWhenUsed="0"/>
-    <w:lsdException w:name="Light Shading Accent 5" w:semiHidden="0" w:uiPriority="60" w:unhideWhenUsed="0"/>
-    <w:lsdException w:name="Light List Accent 5" w:semiHidden="0" w:uiPriority="61" w:unhideWhenUsed="0"/>
-    <w:lsdException w:name="Light Grid Accent 5" w:semiHidden="0" w:uiPriority="62" w:unhideWhenUsed="0"/>
-    <w:lsdException w:name="Medium Shading 1 Accent 5" w:semiHidden="0" w:uiPriority="63" w:unhideWhenUsed="0"/>
-    <w:lsdException w:name="Medium Shading 2 Accent 5" w:semiHidden="0" w:uiPriority="64" w:unhideWhenUsed="0"/>
-    <w:lsdException w:name="Medium List 1 Accent 5" w:semiHidden="0" w:uiPriority="65" w:unhideWhenUsed="0"/>
-    <w:lsdException w:name="Medium List 2 Accent 5" w:semiHidden="0" w:uiPriority="66" w:unhideWhenUsed="0"/>
-    <w:lsdException w:name="Medium Grid 1 Accent 5" w:semiHidden="0" w:uiPriority="67" w:unhideWhenUsed="0"/>
-    <w:lsdException w:name="Medium Grid 2 Accent 5" w:semiHidden="0" w:uiPriority="68" w:unhideWhenUsed="0"/>
-    <w:lsdException w:name="Medium Grid 3 Accent 5" w:semiHidden="0" w:uiPriority="69" w:unhideWhenUsed="0"/>
-    <w:lsdException w:name="Dark List Accent 5" w:semiHidden="0" w:uiPriority="70" w:unhideWhenUsed="0"/>
-    <w:lsdException w:name="Colorful Shading Accent 5" w:semiHidden="0" w:uiPriority="71" w:unhideWhenUsed="0"/>
-    <w:lsdException w:name="Colorful List Accent 5" w:semiHidden="0" w:uiPriority="72" w:unhideWhenUsed="0"/>
-    <w:lsdException w:name="Colorful Grid Accent 5" w:semiHidden="0" w:uiPriority="73" w:unhideWhenUsed="0"/>
-    <w:lsdException w:name="Light Shading Accent 6" w:semiHidden="0" w:uiPriority="60" w:unhideWhenUsed="0"/>
-    <w:lsdException w:name="Light List Accent 6" w:semiHidden="0" w:uiPriority="61" w:unhideWhenUsed="0"/>
-    <w:lsdException w:name="Light Grid Accent 6" w:semiHidden="0" w:uiPriority="62" w:unhideWhenUsed="0"/>
-    <w:lsdException w:name="Medium Shading 1 Accent 6" w:semiHidden="0" w:uiPriority="63" w:unhideWhenUsed="0"/>
-    <w:lsdException w:name="Medium Shading 2 Accent 6" w:semiHidden="0" w:uiPriority="64" w:unhideWhenUsed="0"/>
-    <w:lsdException w:name="Medium List 1 Accent 6" w:semiHidden="0" w:uiPriority="65" w:unhideWhenUsed="0"/>
-    <w:lsdException w:name="Medium List 2 Accent 6" w:semiHidden="0" w:uiPriority="66" w:unhideWhenUsed="0"/>
-    <w:lsdException w:name="Medium Grid 1 Accent 6" w:semiHidden="0" w:uiPriority="67" w:unhideWhenUsed="0"/>
-    <w:lsdException w:name="Medium Grid 2 Accent 6" w:semiHidden="0" w:uiPriority="68" w:unhideWhenUsed="0"/>
-    <w:lsdException w:name="Medium Grid 3 Accent 6" w:semiHidden="0" w:uiPriority="69" w:unhideWhenUsed="0"/>
-    <w:lsdException w:name="Dark List Accent 6" w:semiHidden="0" w:uiPriority="70" w:unhideWhenUsed="0"/>
-    <w:lsdException w:name="Colorful Shading Accent 6" w:semiHidden="0" w:uiPriority="71" w:unhideWhenUsed="0"/>
-    <w:lsdException w:name="Colorful List Accent 6" w:semiHidden="0" w:uiPriority="72" w:unhideWhenUsed="0"/>
-    <w:lsdException w:name="Colorful Grid Accent 6" w:semiHidden="0" w:uiPriority="73" w:unhideWhenUsed="0"/>
-    <w:lsdException w:name="Subtle Emphasis" w:semiHidden="0" w:uiPriority="19" w:unhideWhenUsed="0" w:qFormat="1"/>
-    <w:lsdException w:name="Intense Emphasis" w:semiHidden="0" w:uiPriority="21" w:unhideWhenUsed="0" w:qFormat="1"/>
-    <w:lsdException w:name="Subtle Reference" w:semiHidden="0" w:uiPriority="31" w:unhideWhenUsed="0" w:qFormat="1"/>
-    <w:lsdException w:name="Intense Reference" w:semiHidden="0" w:uiPriority="32" w:unhideWhenUsed="0" w:qFormat="1"/>
-    <w:lsdException w:name="Book Title" w:semiHidden="0" w:uiPriority="33" w:unhideWhenUsed="0" w:qFormat="1"/>
-    <w:lsdException w:name="Bibliography" w:uiPriority="37"/>
-    <w:lsdException w:name="TOC Heading" w:uiPriority="39" w:qFormat="1"/>
+  <w:latentStyles w:defLockedState="0" w:defUIPriority="99" w:defSemiHidden="0" w:defUnhideWhenUsed="0" w:defQFormat="0" w:count="376">
+    <w:lsdException w:name="Normal" w:uiPriority="0" w:qFormat="1"/>
+    <w:lsdException w:name="heading 1" w:uiPriority="9" w:qFormat="1"/>
+    <w:lsdException w:name="heading 2" w:semiHidden="1" w:uiPriority="9" w:unhideWhenUsed="1" w:qFormat="1"/>
+    <w:lsdException w:name="heading 3" w:semiHidden="1" w:uiPriority="9" w:unhideWhenUsed="1" w:qFormat="1"/>
+    <w:lsdException w:name="heading 4" w:semiHidden="1" w:uiPriority="9" w:unhideWhenUsed="1" w:qFormat="1"/>
+    <w:lsdException w:name="heading 5" w:semiHidden="1" w:uiPriority="9" w:unhideWhenUsed="1" w:qFormat="1"/>
+    <w:lsdException w:name="heading 6" w:semiHidden="1" w:uiPriority="9" w:unhideWhenUsed="1" w:qFormat="1"/>
+    <w:lsdException w:name="heading 7" w:semiHidden="1" w:uiPriority="9" w:unhideWhenUsed="1" w:qFormat="1"/>
+    <w:lsdException w:name="heading 8" w:semiHidden="1" w:uiPriority="9" w:unhideWhenUsed="1" w:qFormat="1"/>
+    <w:lsdException w:name="heading 9" w:semiHidden="1" w:uiPriority="9" w:unhideWhenUsed="1" w:qFormat="1"/>
+    <w:lsdException w:name="index 1" w:semiHidden="1" w:unhideWhenUsed="1"/>
+    <w:lsdException w:name="index 2" w:semiHidden="1" w:unhideWhenUsed="1"/>
+    <w:lsdException w:name="index 3" w:semiHidden="1" w:unhideWhenUsed="1"/>
+    <w:lsdException w:name="index 4" w:semiHidden="1" w:unhideWhenUsed="1"/>
+    <w:lsdException w:name="index 5" w:semiHidden="1" w:unhideWhenUsed="1"/>
+    <w:lsdException w:name="index 6" w:semiHidden="1" w:unhideWhenUsed="1"/>
+    <w:lsdException w:name="index 7" w:semiHidden="1" w:unhideWhenUsed="1"/>
+    <w:lsdException w:name="index 8" w:semiHidden="1" w:unhideWhenUsed="1"/>
+    <w:lsdException w:name="index 9" w:semiHidden="1" w:unhideWhenUsed="1"/>
+    <w:lsdException w:name="toc 1" w:semiHidden="1" w:uiPriority="39" w:unhideWhenUsed="1"/>
+    <w:lsdException w:name="toc 2" w:semiHidden="1" w:uiPriority="39" w:unhideWhenUsed="1"/>
+    <w:lsdException w:name="toc 3" w:semiHidden="1" w:uiPriority="39" w:unhideWhenUsed="1"/>
+    <w:lsdException w:name="toc 4" w:semiHidden="1" w:uiPriority="39" w:unhideWhenUsed="1"/>
+    <w:lsdException w:name="toc 5" w:semiHidden="1" w:uiPriority="39" w:unhideWhenUsed="1"/>
+    <w:lsdException w:name="toc 6" w:semiHidden="1" w:uiPriority="39" w:unhideWhenUsed="1"/>
+    <w:lsdException w:name="toc 7" w:semiHidden="1" w:uiPriority="39" w:unhideWhenUsed="1"/>
+    <w:lsdException w:name="toc 8" w:semiHidden="1" w:uiPriority="39" w:unhideWhenUsed="1"/>
+    <w:lsdException w:name="toc 9" w:semiHidden="1" w:uiPriority="39" w:unhideWhenUsed="1"/>
+    <w:lsdException w:name="Normal Indent" w:semiHidden="1" w:unhideWhenUsed="1"/>
+    <w:lsdException w:name="footnote text" w:semiHidden="1" w:unhideWhenUsed="1"/>
+    <w:lsdException w:name="annotation text" w:semiHidden="1" w:unhideWhenUsed="1"/>
+    <w:lsdException w:name="header" w:semiHidden="1" w:unhideWhenUsed="1"/>
+    <w:lsdException w:name="footer" w:semiHidden="1" w:unhideWhenUsed="1"/>
+    <w:lsdException w:name="index heading" w:semiHidden="1" w:unhideWhenUsed="1"/>
+    <w:lsdException w:name="caption" w:semiHidden="1" w:uiPriority="35" w:unhideWhenUsed="1" w:qFormat="1"/>
+    <w:lsdException w:name="table of figures" w:semiHidden="1" w:unhideWhenUsed="1"/>
+    <w:lsdException w:name="envelope address" w:semiHidden="1" w:unhideWhenUsed="1"/>
+    <w:lsdException w:name="envelope return" w:semiHidden="1" w:unhideWhenUsed="1"/>
+    <w:lsdException w:name="footnote reference" w:semiHidden="1" w:unhideWhenUsed="1"/>
+    <w:lsdException w:name="annotation reference" w:semiHidden="1" w:unhideWhenUsed="1"/>
+    <w:lsdException w:name="line number" w:semiHidden="1" w:unhideWhenUsed="1"/>
+    <w:lsdException w:name="page number" w:semiHidden="1" w:unhideWhenUsed="1"/>
+    <w:lsdException w:name="endnote reference" w:semiHidden="1" w:unhideWhenUsed="1"/>
+    <w:lsdException w:name="endnote text" w:semiHidden="1" w:unhideWhenUsed="1"/>
+    <w:lsdException w:name="table of authorities" w:semiHidden="1" w:unhideWhenUsed="1"/>
+    <w:lsdException w:name="macro" w:semiHidden="1" w:unhideWhenUsed="1"/>
+    <w:lsdException w:name="toa heading" w:semiHidden="1" w:unhideWhenUsed="1"/>
+    <w:lsdException w:name="List" w:semiHidden="1" w:unhideWhenUsed="1"/>
+    <w:lsdException w:name="List Bullet" w:semiHidden="1" w:unhideWhenUsed="1"/>
+    <w:lsdException w:name="List Number" w:semiHidden="1" w:unhideWhenUsed="1"/>
+    <w:lsdException w:name="List 2" w:semiHidden="1" w:unhideWhenUsed="1"/>
+    <w:lsdException w:name="List 3" w:semiHidden="1" w:unhideWhenUsed="1"/>
+    <w:lsdException w:name="List 4" w:semiHidden="1" w:unhideWhenUsed="1"/>
+    <w:lsdException w:name="List 5" w:semiHidden="1" w:unhideWhenUsed="1"/>
+    <w:lsdException w:name="List Bullet 2" w:semiHidden="1" w:unhideWhenUsed="1"/>
+    <w:lsdException w:name="List Bullet 3" w:semiHidden="1" w:unhideWhenUsed="1"/>
+    <w:lsdException w:name="List Bullet 4" w:semiHidden="1" w:unhideWhenUsed="1"/>
+    <w:lsdException w:name="List Bullet 5" w:semiHidden="1" w:unhideWhenUsed="1"/>
+    <w:lsdException w:name="List Number 2" w:semiHidden="1" w:unhideWhenUsed="1"/>
+    <w:lsdException w:name="List Number 3" w:semiHidden="1" w:unhideWhenUsed="1"/>
+    <w:lsdException w:name="List Number 4" w:semiHidden="1" w:unhideWhenUsed="1"/>
+    <w:lsdException w:name="List Number 5" w:semiHidden="1" w:unhideWhenUsed="1"/>
+    <w:lsdException w:name="Title" w:uiPriority="10" w:qFormat="1"/>
+    <w:lsdException w:name="Closing" w:semiHidden="1" w:unhideWhenUsed="1"/>
+    <w:lsdException w:name="Signature" w:semiHidden="1" w:unhideWhenUsed="1"/>
+    <w:lsdException w:name="Default Paragraph Font" w:semiHidden="1" w:uiPriority="1" w:unhideWhenUsed="1"/>
+    <w:lsdException w:name="Body Text" w:semiHidden="1" w:unhideWhenUsed="1"/>
+    <w:lsdException w:name="Body Text Indent" w:semiHidden="1" w:unhideWhenUsed="1"/>
+    <w:lsdException w:name="List Continue" w:semiHidden="1" w:unhideWhenUsed="1"/>
+    <w:lsdException w:name="List Continue 2" w:semiHidden="1" w:unhideWhenUsed="1"/>
+    <w:lsdException w:name="List Continue 3" w:semiHidden="1" w:unhideWhenUsed="1"/>
+    <w:lsdException w:name="List Continue 4" w:semiHidden="1" w:unhideWhenUsed="1"/>
+    <w:lsdException w:name="List Continue 5" w:semiHidden="1" w:unhideWhenUsed="1"/>
+    <w:lsdException w:name="Message Header" w:semiHidden="1" w:unhideWhenUsed="1"/>
+    <w:lsdException w:name="Subtitle" w:uiPriority="11" w:qFormat="1"/>
+    <w:lsdException w:name="Salutation" w:semiHidden="1" w:unhideWhenUsed="1"/>
+    <w:lsdException w:name="Date" w:semiHidden="1" w:unhideWhenUsed="1"/>
+    <w:lsdException w:name="Body Text First Indent" w:semiHidden="1" w:unhideWhenUsed="1"/>
+    <w:lsdException w:name="Body Text First Indent 2" w:semiHidden="1" w:unhideWhenUsed="1"/>
+    <w:lsdException w:name="Note Heading" w:semiHidden="1" w:unhideWhenUsed="1"/>
+    <w:lsdException w:name="Body Text 2" w:semiHidden="1" w:unhideWhenUsed="1"/>
+    <w:lsdException w:name="Body Text 3" w:semiHidden="1" w:unhideWhenUsed="1"/>
+    <w:lsdException w:name="Body Text Indent 2" w:semiHidden="1" w:unhideWhenUsed="1"/>
+    <w:lsdException w:name="Body Text Indent 3" w:semiHidden="1" w:unhideWhenUsed="1"/>
+    <w:lsdException w:name="Block Text" w:semiHidden="1" w:unhideWhenUsed="1"/>
+    <w:lsdException w:name="Hyperlink" w:semiHidden="1" w:unhideWhenUsed="1"/>
+    <w:lsdException w:name="FollowedHyperlink" w:semiHidden="1" w:unhideWhenUsed="1"/>
+    <w:lsdException w:name="Strong" w:uiPriority="22" w:qFormat="1"/>
+    <w:lsdException w:name="Emphasis" w:uiPriority="20" w:qFormat="1"/>
+    <w:lsdException w:name="Document Map" w:semiHidden="1" w:unhideWhenUsed="1"/>
+    <w:lsdException w:name="Plain Text" w:semiHidden="1" w:unhideWhenUsed="1"/>
+    <w:lsdException w:name="E-mail Signature" w:semiHidden="1" w:unhideWhenUsed="1"/>
+    <w:lsdException w:name="HTML Top of Form" w:semiHidden="1" w:unhideWhenUsed="1"/>
+    <w:lsdException w:name="HTML Bottom of Form" w:semiHidden="1" w:unhideWhenUsed="1"/>
+    <w:lsdException w:name="Normal (Web)" w:semiHidden="1" w:unhideWhenUsed="1"/>
+    <w:lsdException w:name="HTML Acronym" w:semiHidden="1" w:unhideWhenUsed="1"/>
+    <w:lsdException w:name="HTML Address" w:semiHidden="1" w:unhideWhenUsed="1"/>
+    <w:lsdException w:name="HTML Cite" w:semiHidden="1" w:unhideWhenUsed="1"/>
+    <w:lsdException w:name="HTML Code" w:semiHidden="1" w:unhideWhenUsed="1"/>
+    <w:lsdException w:name="HTML Definition" w:semiHidden="1" w:unhideWhenUsed="1"/>
+    <w:lsdException w:name="HTML Keyboard" w:semiHidden="1" w:unhideWhenUsed="1"/>
+    <w:lsdException w:name="HTML Preformatted" w:semiHidden="1" w:unhideWhenUsed="1"/>
+    <w:lsdException w:name="HTML Sample" w:semiHidden="1" w:unhideWhenUsed="1"/>
+    <w:lsdException w:name="HTML Typewriter" w:semiHidden="1" w:unhideWhenUsed="1"/>
+    <w:lsdException w:name="HTML Variable" w:semiHidden="1" w:unhideWhenUsed="1"/>
+    <w:lsdException w:name="Normal Table" w:semiHidden="1" w:unhideWhenUsed="1"/>
+    <w:lsdException w:name="annotation subject" w:semiHidden="1" w:unhideWhenUsed="1"/>
+    <w:lsdException w:name="No List" w:semiHidden="1" w:unhideWhenUsed="1"/>
+    <w:lsdException w:name="Outline List 1" w:semiHidden="1" w:unhideWhenUsed="1"/>
+    <w:lsdException w:name="Outline List 2" w:semiHidden="1" w:unhideWhenUsed="1"/>
+    <w:lsdException w:name="Outline List 3" w:semiHidden="1" w:unhideWhenUsed="1"/>
+    <w:lsdException w:name="Table Simple 1" w:semiHidden="1" w:unhideWhenUsed="1"/>
+    <w:lsdException w:name="Table Simple 2" w:semiHidden="1" w:unhideWhenUsed="1"/>
+    <w:lsdException w:name="Table Simple 3" w:semiHidden="1" w:unhideWhenUsed="1"/>
+    <w:lsdException w:name="Table Classic 1" w:semiHidden="1" w:unhideWhenUsed="1"/>
+    <w:lsdException w:name="Table Classic 2" w:semiHidden="1" w:unhideWhenUsed="1"/>
+    <w:lsdException w:name="Table Classic 3" w:semiHidden="1" w:unhideWhenUsed="1"/>
+    <w:lsdException w:name="Table Classic 4" w:semiHidden="1" w:unhideWhenUsed="1"/>
+    <w:lsdException w:name="Table Colorful 1" w:semiHidden="1" w:unhideWhenUsed="1"/>
+    <w:lsdException w:name="Table Colorful 2" w:semiHidden="1" w:unhideWhenUsed="1"/>
+    <w:lsdException w:name="Table Colorful 3" w:semiHidden="1" w:unhideWhenUsed="1"/>
+    <w:lsdException w:name="Table Columns 1" w:semiHidden="1" w:unhideWhenUsed="1"/>
+    <w:lsdException w:name="Table Columns 2" w:semiHidden="1" w:unhideWhenUsed="1"/>
+    <w:lsdException w:name="Table Columns 3" w:semiHidden="1" w:unhideWhenUsed="1"/>
+    <w:lsdException w:name="Table Columns 4" w:semiHidden="1" w:unhideWhenUsed="1"/>
+    <w:lsdException w:name="Table Columns 5" w:semiHidden="1" w:unhideWhenUsed="1"/>
+    <w:lsdException w:name="Table Grid 1" w:semiHidden="1" w:unhideWhenUsed="1"/>
+    <w:lsdException w:name="Table Grid 2" w:semiHidden="1" w:unhideWhenUsed="1"/>
+    <w:lsdException w:name="Table Grid 3" w:semiHidden="1" w:unhideWhenUsed="1"/>
+    <w:lsdException w:name="Table Grid 4" w:semiHidden="1" w:unhideWhenUsed="1"/>
+    <w:lsdException w:name="Table Grid 5" w:semiHidden="1" w:unhideWhenUsed="1"/>
+    <w:lsdException w:name="Table Grid 6" w:semiHidden="1" w:unhideWhenUsed="1"/>
+    <w:lsdException w:name="Table Grid 7" w:semiHidden="1" w:unhideWhenUsed="1"/>
+    <w:lsdException w:name="Table Grid 8" w:semiHidden="1" w:unhideWhenUsed="1"/>
+    <w:lsdException w:name="Table List 1" w:semiHidden="1" w:unhideWhenUsed="1"/>
+    <w:lsdException w:name="Table List 2" w:semiHidden="1" w:unhideWhenUsed="1"/>
+    <w:lsdException w:name="Table List 3" w:semiHidden="1" w:unhideWhenUsed="1"/>
+    <w:lsdException w:name="Table List 4" w:semiHidden="1" w:unhideWhenUsed="1"/>
+    <w:lsdException w:name="Table List 5" w:semiHidden="1" w:unhideWhenUsed="1"/>
+    <w:lsdException w:name="Table List 6" w:semiHidden="1" w:unhideWhenUsed="1"/>
+    <w:lsdException w:name="Table List 7" w:semiHidden="1" w:unhideWhenUsed="1"/>
+    <w:lsdException w:name="Table List 8" w:semiHidden="1" w:unhideWhenUsed="1"/>
+    <w:lsdException w:name="Table 3D effects 1" w:semiHidden="1" w:unhideWhenUsed="1"/>
+    <w:lsdException w:name="Table 3D effects 2" w:semiHidden="1" w:unhideWhenUsed="1"/>
+    <w:lsdException w:name="Table 3D effects 3" w:semiHidden="1" w:unhideWhenUsed="1"/>
+    <w:lsdException w:name="Table Contemporary" w:semiHidden="1" w:unhideWhenUsed="1"/>
+    <w:lsdException w:name="Table Elegant" w:semiHidden="1" w:unhideWhenUsed="1"/>
+    <w:lsdException w:name="Table Professional" w:semiHidden="1" w:unhideWhenUsed="1"/>
+    <w:lsdException w:name="Table Subtle 1" w:semiHidden="1" w:unhideWhenUsed="1"/>
+    <w:lsdException w:name="Table Subtle 2" w:semiHidden="1" w:unhideWhenUsed="1"/>
+    <w:lsdException w:name="Table Web 1" w:semiHidden="1" w:unhideWhenUsed="1"/>
+    <w:lsdException w:name="Table Web 2" w:semiHidden="1" w:unhideWhenUsed="1"/>
+    <w:lsdException w:name="Table Web 3" w:semiHidden="1" w:unhideWhenUsed="1"/>
+    <w:lsdException w:name="Balloon Text" w:semiHidden="1" w:unhideWhenUsed="1"/>
+    <w:lsdException w:name="Table Grid" w:semiHidden="1" w:uiPriority="59" w:unhideWhenUsed="1"/>
+    <w:lsdException w:name="Table Theme" w:semiHidden="1" w:unhideWhenUsed="1"/>
+    <w:lsdException w:name="Placeholder Text" w:semiHidden="1"/>
+    <w:lsdException w:name="No Spacing" w:uiPriority="1" w:qFormat="1"/>
+    <w:lsdException w:name="Light Shading" w:uiPriority="60"/>
+    <w:lsdException w:name="Light List" w:uiPriority="61"/>
+    <w:lsdException w:name="Light Grid" w:uiPriority="62"/>
+    <w:lsdException w:name="Medium Shading 1" w:uiPriority="63"/>
+    <w:lsdException w:name="Medium Shading 2" w:uiPriority="64"/>
+    <w:lsdException w:name="Medium List 1" w:uiPriority="65"/>
+    <w:lsdException w:name="Medium List 2" w:uiPriority="66"/>
+    <w:lsdException w:name="Medium Grid 1" w:uiPriority="67"/>
+    <w:lsdException w:name="Medium Grid 2" w:uiPriority="68"/>
+    <w:lsdException w:name="Medium Grid 3" w:uiPriority="69"/>
+    <w:lsdException w:name="Dark List" w:uiPriority="70"/>
+    <w:lsdException w:name="Colorful Shading" w:uiPriority="71"/>
+    <w:lsdException w:name="Colorful List" w:uiPriority="72"/>
+    <w:lsdException w:name="Colorful Grid" w:uiPriority="73"/>
+    <w:lsdException w:name="Light Shading Accent 1" w:uiPriority="60"/>
+    <w:lsdException w:name="Light List Accent 1" w:uiPriority="61"/>
+    <w:lsdException w:name="Light Grid Accent 1" w:uiPriority="62"/>
+    <w:lsdException w:name="Medium Shading 1 Accent 1" w:uiPriority="63"/>
+    <w:lsdException w:name="Medium Shading 2 Accent 1" w:uiPriority="64"/>
+    <w:lsdException w:name="Medium List 1 Accent 1" w:uiPriority="65"/>
+    <w:lsdException w:name="Revision" w:semiHidden="1"/>
+    <w:lsdException w:name="List Paragraph" w:uiPriority="34" w:qFormat="1"/>
+    <w:lsdException w:name="Quote" w:uiPriority="29" w:qFormat="1"/>
+    <w:lsdException w:name="Intense Quote" w:uiPriority="30" w:qFormat="1"/>
+    <w:lsdException w:name="Medium List 2 Accent 1" w:uiPriority="66"/>
+    <w:lsdException w:name="Medium Grid 1 Accent 1" w:uiPriority="67"/>
+    <w:lsdException w:name="Medium Grid 2 Accent 1" w:uiPriority="68"/>
+    <w:lsdException w:name="Medium Grid 3 Accent 1" w:uiPriority="69"/>
+    <w:lsdException w:name="Dark List Accent 1" w:uiPriority="70"/>
+    <w:lsdException w:name="Colorful Shading Accent 1" w:uiPriority="71"/>
+    <w:lsdException w:name="Colorful List Accent 1" w:uiPriority="72"/>
+    <w:lsdException w:name="Colorful Grid Accent 1" w:uiPriority="73"/>
+    <w:lsdException w:name="Light Shading Accent 2" w:uiPriority="60"/>
+    <w:lsdException w:name="Light List Accent 2" w:uiPriority="61"/>
+    <w:lsdException w:name="Light Grid Accent 2" w:uiPriority="62"/>
+    <w:lsdException w:name="Medium Shading 1 Accent 2" w:uiPriority="63"/>
+    <w:lsdException w:name="Medium Shading 2 Accent 2" w:uiPriority="64"/>
+    <w:lsdException w:name="Medium List 1 Accent 2" w:uiPriority="65"/>
+    <w:lsdException w:name="Medium List 2 Accent 2" w:uiPriority="66"/>
+    <w:lsdException w:name="Medium Grid 1 Accent 2" w:uiPriority="67"/>
+    <w:lsdException w:name="Medium Grid 2 Accent 2" w:uiPriority="68"/>
+    <w:lsdException w:name="Medium Grid 3 Accent 2" w:uiPriority="69"/>
+    <w:lsdException w:name="Dark List Accent 2" w:uiPriority="70"/>
+    <w:lsdException w:name="Colorful Shading Accent 2" w:uiPriority="71"/>
+    <w:lsdException w:name="Colorful List Accent 2" w:uiPriority="72"/>
+    <w:lsdException w:name="Colorful Grid Accent 2" w:uiPriority="73"/>
+    <w:lsdException w:name="Light Shading Accent 3" w:uiPriority="60"/>
+    <w:lsdException w:name="Light List Accent 3" w:uiPriority="61"/>
+    <w:lsdException w:name="Light Grid Accent 3" w:uiPriority="62"/>
+    <w:lsdException w:name="Medium Shading 1 Accent 3" w:uiPriority="63"/>
+    <w:lsdException w:name="Medium Shading 2 Accent 3" w:uiPriority="64"/>
+    <w:lsdException w:name="Medium List 1 Accent 3" w:uiPriority="65"/>
+    <w:lsdException w:name="Medium List 2 Accent 3" w:uiPriority="66"/>
+    <w:lsdException w:name="Medium Grid 1 Accent 3" w:uiPriority="67"/>
+    <w:lsdException w:name="Medium Grid 2 Accent 3" w:uiPriority="68"/>
+    <w:lsdException w:name="Medium Grid 3 Accent 3" w:uiPriority="69"/>
+    <w:lsdException w:name="Dark List Accent 3" w:uiPriority="70"/>
+    <w:lsdException w:name="Colorful Shading Accent 3" w:uiPriority="71"/>
+    <w:lsdException w:name="Colorful List Accent 3" w:uiPriority="72"/>
+    <w:lsdException w:name="Colorful Grid Accent 3" w:uiPriority="73"/>
+    <w:lsdException w:name="Light Shading Accent 4" w:uiPriority="60"/>
+    <w:lsdException w:name="Light List Accent 4" w:uiPriority="61"/>
+    <w:lsdException w:name="Light Grid Accent 4" w:uiPriority="62"/>
+    <w:lsdException w:name="Medium Shading 1 Accent 4" w:uiPriority="63"/>
+    <w:lsdException w:name="Medium Shading 2 Accent 4" w:uiPriority="64"/>
+    <w:lsdException w:name="Medium List 1 Accent 4" w:uiPriority="65"/>
+    <w:lsdException w:name="Medium List 2 Accent 4" w:uiPriority="66"/>
+    <w:lsdException w:name="Medium Grid 1 Accent 4" w:uiPriority="67"/>
+    <w:lsdException w:name="Medium Grid 2 Accent 4" w:uiPriority="68"/>
+    <w:lsdException w:name="Medium Grid 3 Accent 4" w:uiPriority="69"/>
+    <w:lsdException w:name="Dark List Accent 4" w:uiPriority="70"/>
+    <w:lsdException w:name="Colorful Shading Accent 4" w:uiPriority="71"/>
+    <w:lsdException w:name="Colorful List Accent 4" w:uiPriority="72"/>
+    <w:lsdException w:name="Colorful Grid Accent 4" w:uiPriority="73"/>
+    <w:lsdException w:name="Light Shading Accent 5" w:uiPriority="60"/>
+    <w:lsdException w:name="Light List Accent 5" w:uiPriority="61"/>
+    <w:lsdException w:name="Light Grid Accent 5" w:uiPriority="62"/>
+    <w:lsdException w:name="Medium Shading 1 Accent 5" w:uiPriority="63"/>
+    <w:lsdException w:name="Medium Shading 2 Accent 5" w:uiPriority="64"/>
+    <w:lsdException w:name="Medium List 1 Accent 5" w:uiPriority="65"/>
+    <w:lsdException w:name="Medium List 2 Accent 5" w:uiPriority="66"/>
+    <w:lsdException w:name="Medium Grid 1 Accent 5" w:uiPriority="67"/>
+    <w:lsdException w:name="Medium Grid 2 Accent 5" w:uiPriority="68"/>
+    <w:lsdException w:name="Medium Grid 3 Accent 5" w:uiPriority="69"/>
+    <w:lsdException w:name="Dark List Accent 5" w:uiPriority="70"/>
+    <w:lsdException w:name="Colorful Shading Accent 5" w:uiPriority="71"/>
+    <w:lsdException w:name="Colorful List Accent 5" w:uiPriority="72"/>
+    <w:lsdException w:name="Colorful Grid Accent 5" w:uiPriority="73"/>
+    <w:lsdException w:name="Light Shading Accent 6" w:uiPriority="60"/>
+    <w:lsdException w:name="Light List Accent 6" w:uiPriority="61"/>
+    <w:lsdException w:name="Light Grid Accent 6" w:uiPriority="62"/>
+    <w:lsdException w:name="Medium Shading 1 Accent 6" w:uiPriority="63"/>
+    <w:lsdException w:name="Medium Shading 2 Accent 6" w:uiPriority="64"/>
+    <w:lsdException w:name="Medium List 1 Accent 6" w:uiPriority="65"/>
+    <w:lsdException w:name="Medium List 2 Accent 6" w:uiPriority="66"/>
+    <w:lsdException w:name="Medium Grid 1 Accent 6" w:uiPriority="67"/>
+    <w:lsdException w:name="Medium Grid 2 Accent 6" w:uiPriority="68"/>
+    <w:lsdException w:name="Medium Grid 3 Accent 6" w:uiPriority="69"/>
+    <w:lsdException w:name="Dark List Accent 6" w:uiPriority="70"/>
+    <w:lsdException w:name="Colorful Shading Accent 6" w:uiPriority="71"/>
+    <w:lsdException w:name="Colorful List Accent 6" w:uiPriority="72"/>
+    <w:lsdException w:name="Colorful Grid Accent 6" w:uiPriority="73"/>
+    <w:lsdException w:name="Subtle Emphasis" w:uiPriority="19" w:qFormat="1"/>
+    <w:lsdException w:name="Intense Emphasis" w:uiPriority="21" w:qFormat="1"/>
+    <w:lsdException w:name="Subtle Reference" w:uiPriority="31" w:qFormat="1"/>
+    <w:lsdException w:name="Intense Reference" w:uiPriority="32" w:qFormat="1"/>
+    <w:lsdException w:name="Book Title" w:uiPriority="33" w:qFormat="1"/>
+    <w:lsdException w:name="Bibliography" w:semiHidden="1" w:uiPriority="37" w:unhideWhenUsed="1"/>
+    <w:lsdException w:name="TOC Heading" w:semiHidden="1" w:uiPriority="39" w:unhideWhenUsed="1" w:qFormat="1"/>
+    <w:lsdException w:name="Plain Table 1" w:uiPriority="41"/>
+    <w:lsdException w:name="Plain Table 2" w:uiPriority="42"/>
+    <w:lsdException w:name="Plain Table 3" w:uiPriority="43"/>
+    <w:lsdException w:name="Plain Table 4" w:uiPriority="44"/>
+    <w:lsdException w:name="Plain Table 5" w:uiPriority="45"/>
+    <w:lsdException w:name="Grid Table Light" w:uiPriority="40"/>
+    <w:lsdException w:name="Grid Table 1 Light" w:uiPriority="46"/>
+    <w:lsdException w:name="Grid Table 2" w:uiPriority="47"/>
+    <w:lsdException w:name="Grid Table 3" w:uiPriority="48"/>
+    <w:lsdException w:name="Grid Table 4" w:uiPriority="49"/>
+    <w:lsdException w:name="Grid Table 5 Dark" w:uiPriority="50"/>
+    <w:lsdException w:name="Grid Table 6 Colorful" w:uiPriority="51"/>
+    <w:lsdException w:name="Grid Table 7 Colorful" w:uiPriority="52"/>
+    <w:lsdException w:name="Grid Table 1 Light Accent 1" w:uiPriority="46"/>
+    <w:lsdException w:name="Grid Table 2 Accent 1" w:uiPriority="47"/>
+    <w:lsdException w:name="Grid Table 3 Accent 1" w:uiPriority="48"/>
+    <w:lsdException w:name="Grid Table 4 Accent 1" w:uiPriority="49"/>
+    <w:lsdException w:name="Grid Table 5 Dark Accent 1" w:uiPriority="50"/>
+    <w:lsdException w:name="Grid Table 6 Colorful Accent 1" w:uiPriority="51"/>
+    <w:lsdException w:name="Grid Table 7 Colorful Accent 1" w:uiPriority="52"/>
+    <w:lsdException w:name="Grid Table 1 Light Accent 2" w:uiPriority="46"/>
+    <w:lsdException w:name="Grid Table 2 Accent 2" w:uiPriority="47"/>
+    <w:lsdException w:name="Grid Table 3 Accent 2" w:uiPriority="48"/>
+    <w:lsdException w:name="Grid Table 4 Accent 2" w:uiPriority="49"/>
+    <w:lsdException w:name="Grid Table 5 Dark Accent 2" w:uiPriority="50"/>
+    <w:lsdException w:name="Grid Table 6 Colorful Accent 2" w:uiPriority="51"/>
+    <w:lsdException w:name="Grid Table 7 Colorful Accent 2" w:uiPriority="52"/>
+    <w:lsdException w:name="Grid Table 1 Light Accent 3" w:uiPriority="46"/>
+    <w:lsdException w:name="Grid Table 2 Accent 3" w:uiPriority="47"/>
+    <w:lsdException w:name="Grid Table 3 Accent 3" w:uiPriority="48"/>
+    <w:lsdException w:name="Grid Table 4 Accent 3" w:uiPriority="49"/>
+    <w:lsdException w:name="Grid Table 5 Dark Accent 3" w:uiPriority="50"/>
+    <w:lsdException w:name="Grid Table 6 Colorful Accent 3" w:uiPriority="51"/>
+    <w:lsdException w:name="Grid Table 7 Colorful Accent 3" w:uiPriority="52"/>
+    <w:lsdException w:name="Grid Table 1 Light Accent 4" w:uiPriority="46"/>
+    <w:lsdException w:name="Grid Table 2 Accent 4" w:uiPriority="47"/>
+    <w:lsdException w:name="Grid Table 3 Accent 4" w:uiPriority="48"/>
+    <w:lsdException w:name="Grid Table 4 Accent 4" w:uiPriority="49"/>
+    <w:lsdException w:name="Grid Table 5 Dark Accent 4" w:uiPriority="50"/>
+    <w:lsdException w:name="Grid Table 6 Colorful Accent 4" w:uiPriority="51"/>
+    <w:lsdException w:name="Grid Table 7 Colorful Accent 4" w:uiPriority="52"/>
+    <w:lsdException w:name="Grid Table 1 Light Accent 5" w:uiPriority="46"/>
+    <w:lsdException w:name="Grid Table 2 Accent 5" w:uiPriority="47"/>
+    <w:lsdException w:name="Grid Table 3 Accent 5" w:uiPriority="48"/>
+    <w:lsdException w:name="Grid Table 4 Accent 5" w:uiPriority="49"/>
+    <w:lsdException w:name="Grid Table 5 Dark Accent 5" w:uiPriority="50"/>
+    <w:lsdException w:name="Grid Table 6 Colorful Accent 5" w:uiPriority="51"/>
+    <w:lsdException w:name="Grid Table 7 Colorful Accent 5" w:uiPriority="52"/>
+    <w:lsdException w:name="Grid Table 1 Light Accent 6" w:uiPriority="46"/>
+    <w:lsdException w:name="Grid Table 2 Accent 6" w:uiPriority="47"/>
+    <w:lsdException w:name="Grid Table 3 Accent 6" w:uiPriority="48"/>
+    <w:lsdException w:name="Grid Table 4 Accent 6" w:uiPriority="49"/>
+    <w:lsdException w:name="Grid Table 5 Dark Accent 6" w:uiPriority="50"/>
+    <w:lsdException w:name="Grid Table 6 Colorful Accent 6" w:uiPriority="51"/>
+    <w:lsdException w:name="Grid Table 7 Colorful Accent 6" w:uiPriority="52"/>
+    <w:lsdException w:name="List Table 1 Light" w:uiPriority="46"/>
+    <w:lsdException w:name="List Table 2" w:uiPriority="47"/>
+    <w:lsdException w:name="List Table 3" w:uiPriority="48"/>
+    <w:lsdException w:name="List Table 4" w:uiPriority="49"/>
+    <w:lsdException w:name="List Table 5 Dark" w:uiPriority="50"/>
+    <w:lsdException w:name="List Table 6 Colorful" w:uiPriority="51"/>
+    <w:lsdException w:name="List Table 7 Colorful" w:uiPriority="52"/>
+    <w:lsdException w:name="List Table 1 Light Accent 1" w:uiPriority="46"/>
+    <w:lsdException w:name="List Table 2 Accent 1" w:uiPriority="47"/>
+    <w:lsdException w:name="List Table 3 Accent 1" w:uiPriority="48"/>
+    <w:lsdException w:name="List Table 4 Accent 1" w:uiPriority="49"/>
+    <w:lsdException w:name="List Table 5 Dark Accent 1" w:uiPriority="50"/>
+    <w:lsdException w:name="List Table 6 Colorful Accent 1" w:uiPriority="51"/>
+    <w:lsdException w:name="List Table 7 Colorful Accent 1" w:uiPriority="52"/>
+    <w:lsdException w:name="List Table 1 Light Accent 2" w:uiPriority="46"/>
+    <w:lsdException w:name="List Table 2 Accent 2" w:uiPriority="47"/>
+    <w:lsdException w:name="List Table 3 Accent 2" w:uiPriority="48"/>
+    <w:lsdException w:name="List Table 4 Accent 2" w:uiPriority="49"/>
+    <w:lsdException w:name="List Table 5 Dark Accent 2" w:uiPriority="50"/>
+    <w:lsdException w:name="List Table 6 Colorful Accent 2" w:uiPriority="51"/>
+    <w:lsdException w:name="List Table 7 Colorful Accent 2" w:uiPriority="52"/>
+    <w:lsdException w:name="List Table 1 Light Accent 3" w:uiPriority="46"/>
+    <w:lsdException w:name="List Table 2 Accent 3" w:uiPriority="47"/>
+    <w:lsdException w:name="List Table 3 Accent 3" w:uiPriority="48"/>
+    <w:lsdException w:name="List Table 4 Accent 3" w:uiPriority="49"/>
+    <w:lsdException w:name="List Table 5 Dark Accent 3" w:uiPriority="50"/>
+    <w:lsdException w:name="List Table 6 Colorful Accent 3" w:uiPriority="51"/>
+    <w:lsdException w:name="List Table 7 Colorful Accent 3" w:uiPriority="52"/>
+    <w:lsdException w:name="List Table 1 Light Accent 4" w:uiPriority="46"/>
+    <w:lsdException w:name="List Table 2 Accent 4" w:uiPriority="47"/>
+    <w:lsdException w:name="List Table 3 Accent 4" w:uiPriority="48"/>
+    <w:lsdException w:name="List Table 4 Accent 4" w:uiPriority="49"/>
+    <w:lsdException w:name="List Table 5 Dark Accent 4" w:uiPriority="50"/>
+    <w:lsdException w:name="List Table 6 Colorful Accent 4" w:uiPriority="51"/>
+    <w:lsdException w:name="List Table 7 Colorful Accent 4" w:uiPriority="52"/>
+    <w:lsdException w:name="List Table 1 Light Accent 5" w:uiPriority="46"/>
+    <w:lsdException w:name="List Table 2 Accent 5" w:uiPriority="47"/>
+    <w:lsdException w:name="List Table 3 Accent 5" w:uiPriority="48"/>
+    <w:lsdException w:name="List Table 4 Accent 5" w:uiPriority="49"/>
+    <w:lsdException w:name="List Table 5 Dark Accent 5" w:uiPriority="50"/>
+    <w:lsdException w:name="List Table 6 Colorful Accent 5" w:uiPriority="51"/>
+    <w:lsdException w:name="List Table 7 Colorful Accent 5" w:uiPriority="52"/>
+    <w:lsdException w:name="List Table 1 Light Accent 6" w:uiPriority="46"/>
+    <w:lsdException w:name="List Table 2 Accent 6" w:uiPriority="47"/>
+    <w:lsdException w:name="List Table 3 Accent 6" w:uiPriority="48"/>
+    <w:lsdException w:name="List Table 4 Accent 6" w:uiPriority="49"/>
+    <w:lsdException w:name="List Table 5 Dark Accent 6" w:uiPriority="50"/>
+    <w:lsdException w:name="List Table 6 Colorful Accent 6" w:uiPriority="51"/>
+    <w:lsdException w:name="List Table 7 Colorful Accent 6" w:uiPriority="52"/>
+    <w:lsdException w:name="Mention" w:semiHidden="1" w:unhideWhenUsed="1"/>
+    <w:lsdException w:name="Smart Hyperlink" w:semiHidden="1" w:unhideWhenUsed="1"/>
+    <w:lsdException w:name="Hashtag" w:semiHidden="1" w:unhideWhenUsed="1"/>
+    <w:lsdException w:name="Unresolved Mention" w:semiHidden="1" w:unhideWhenUsed="1"/>
+    <w:lsdException w:name="Smart Link" w:semiHidden="1" w:unhideWhenUsed="1"/>
   </w:latentStyles>
   <w:style w:type="paragraph" w:default="1" w:styleId="Normln">
     <w:name w:val="Normal"/>
@@ -584,7 +1319,6 @@
     <w:uiPriority w:val="99"/>
     <w:semiHidden/>
     <w:unhideWhenUsed/>
-    <w:qFormat/>
     <w:tblPr>
       <w:tblInd w:w="0" w:type="dxa"/>
       <w:tblCellMar>
@@ -629,6 +1363,72 @@
       <w:rFonts w:ascii="Tahoma" w:hAnsi="Tahoma" w:cs="Tahoma"/>
       <w:sz w:val="16"/>
       <w:szCs w:val="16"/>
+    </w:rPr>
+  </w:style>
+  <w:style w:type="character" w:styleId="Odkaznakoment">
+    <w:name w:val="annotation reference"/>
+    <w:basedOn w:val="Standardnpsmoodstavce"/>
+    <w:uiPriority w:val="99"/>
+    <w:semiHidden/>
+    <w:unhideWhenUsed/>
+    <w:rsid w:val="00B82BB9"/>
+    <w:rPr>
+      <w:sz w:val="16"/>
+      <w:szCs w:val="16"/>
+    </w:rPr>
+  </w:style>
+  <w:style w:type="paragraph" w:styleId="Textkomente">
+    <w:name w:val="annotation text"/>
+    <w:basedOn w:val="Normln"/>
+    <w:link w:val="TextkomenteChar"/>
+    <w:uiPriority w:val="99"/>
+    <w:unhideWhenUsed/>
+    <w:rsid w:val="00B82BB9"/>
+    <w:pPr>
+      <w:spacing w:line="240" w:lineRule="auto"/>
+    </w:pPr>
+    <w:rPr>
+      <w:sz w:val="20"/>
+      <w:szCs w:val="20"/>
+    </w:rPr>
+  </w:style>
+  <w:style w:type="character" w:customStyle="1" w:styleId="TextkomenteChar">
+    <w:name w:val="Text komentáře Char"/>
+    <w:basedOn w:val="Standardnpsmoodstavce"/>
+    <w:link w:val="Textkomente"/>
+    <w:uiPriority w:val="99"/>
+    <w:rsid w:val="00B82BB9"/>
+    <w:rPr>
+      <w:sz w:val="20"/>
+      <w:szCs w:val="20"/>
+    </w:rPr>
+  </w:style>
+  <w:style w:type="paragraph" w:styleId="Pedmtkomente">
+    <w:name w:val="annotation subject"/>
+    <w:basedOn w:val="Textkomente"/>
+    <w:next w:val="Textkomente"/>
+    <w:link w:val="PedmtkomenteChar"/>
+    <w:uiPriority w:val="99"/>
+    <w:semiHidden/>
+    <w:unhideWhenUsed/>
+    <w:rsid w:val="00B82BB9"/>
+    <w:rPr>
+      <w:b/>
+      <w:bCs/>
+    </w:rPr>
+  </w:style>
+  <w:style w:type="character" w:customStyle="1" w:styleId="PedmtkomenteChar">
+    <w:name w:val="Předmět komentáře Char"/>
+    <w:basedOn w:val="TextkomenteChar"/>
+    <w:link w:val="Pedmtkomente"/>
+    <w:uiPriority w:val="99"/>
+    <w:semiHidden/>
+    <w:rsid w:val="00B82BB9"/>
+    <w:rPr>
+      <w:b/>
+      <w:bCs/>
+      <w:sz w:val="20"/>
+      <w:szCs w:val="20"/>
     </w:rPr>
   </w:style>
 </w:styles>

</xml_diff>

<commit_message>
aktualizace dokumentu - LAK
</commit_message>
<xml_diff>
--- a/DOC/komentare_NAHLED.docx
+++ b/DOC/komentare_NAHLED.docx
@@ -1,6 +1,6 @@
 
 <file path=word/document.xml><?xml version="1.0" encoding="utf-8"?>
-<w:document xmlns:wpc="http://schemas.microsoft.com/office/word/2010/wordprocessingCanvas" xmlns:cx="http://schemas.microsoft.com/office/drawing/2014/chartex" xmlns:cx1="http://schemas.microsoft.com/office/drawing/2015/9/8/chartex" xmlns:cx2="http://schemas.microsoft.com/office/drawing/2015/10/21/chartex" xmlns:cx3="http://schemas.microsoft.com/office/drawing/2016/5/9/chartex" xmlns:cx4="http://schemas.microsoft.com/office/drawing/2016/5/10/chartex" xmlns:cx5="http://schemas.microsoft.com/office/drawing/2016/5/11/chartex" xmlns:cx6="http://schemas.microsoft.com/office/drawing/2016/5/12/chartex" xmlns:cx7="http://schemas.microsoft.com/office/drawing/2016/5/13/chartex" xmlns:cx8="http://schemas.microsoft.com/office/drawing/2016/5/14/chartex" xmlns:mc="http://schemas.openxmlformats.org/markup-compatibility/2006" xmlns:aink="http://schemas.microsoft.com/office/drawing/2016/ink" xmlns:am3d="http://schemas.microsoft.com/office/drawing/2017/model3d" xmlns:o="urn:schemas-microsoft-com:office:office" xmlns:r="http://schemas.openxmlformats.org/officeDocument/2006/relationships" xmlns:m="http://schemas.openxmlformats.org/officeDocument/2006/math" xmlns:v="urn:schemas-microsoft-com:vml" xmlns:wp14="http://schemas.microsoft.com/office/word/2010/wordprocessingDrawing" xmlns:wp="http://schemas.openxmlformats.org/drawingml/2006/wordprocessingDrawing" xmlns:w10="urn:schemas-microsoft-com:office:word" xmlns:w="http://schemas.openxmlformats.org/wordprocessingml/2006/main" xmlns:w14="http://schemas.microsoft.com/office/word/2010/wordml" xmlns:w15="http://schemas.microsoft.com/office/word/2012/wordml" xmlns:w16cid="http://schemas.microsoft.com/office/word/2016/wordml/cid" xmlns:w16se="http://schemas.microsoft.com/office/word/2015/wordml/symex" xmlns:wpg="http://schemas.microsoft.com/office/word/2010/wordprocessingGroup" xmlns:wpi="http://schemas.microsoft.com/office/word/2010/wordprocessingInk" xmlns:wne="http://schemas.microsoft.com/office/word/2006/wordml" xmlns:wps="http://schemas.microsoft.com/office/word/2010/wordprocessingShape" mc:Ignorable="w14 w15 w16se w16cid wp14">
+<w:document xmlns:ve="http://schemas.openxmlformats.org/markup-compatibility/2006" xmlns:o="urn:schemas-microsoft-com:office:office" xmlns:r="http://schemas.openxmlformats.org/officeDocument/2006/relationships" xmlns:m="http://schemas.openxmlformats.org/officeDocument/2006/math" xmlns:v="urn:schemas-microsoft-com:vml" xmlns:wp="http://schemas.openxmlformats.org/drawingml/2006/wordprocessingDrawing" xmlns:w10="urn:schemas-microsoft-com:office:word" xmlns:w="http://schemas.openxmlformats.org/wordprocessingml/2006/main" xmlns:wne="http://schemas.microsoft.com/office/word/2006/wordml">
   <w:body>
     <w:p>
       <w:pPr>
@@ -47,21 +47,7 @@
         <w:rPr>
           <w:strike/>
         </w:rPr>
-        <w:t xml:space="preserve">2) změna rychlosti </w:t>
-      </w:r>
-      <w:proofErr w:type="gramStart"/>
-      <w:r>
-        <w:rPr>
-          <w:strike/>
-        </w:rPr>
-        <w:t>pohonu - někdy</w:t>
-      </w:r>
-      <w:proofErr w:type="gramEnd"/>
-      <w:r>
-        <w:rPr>
-          <w:strike/>
-        </w:rPr>
-        <w:t xml:space="preserve"> se do nově vypočítávaných hodnot vrátí nulové hodnoty</w:t>
+        <w:t>2) změna rychlosti pohonu - někdy se do nově vypočítávaných hodnot vrátí nulové hodnoty</w:t>
       </w:r>
     </w:p>
     <w:p>
@@ -125,7 +111,7 @@
           <w:lang w:eastAsia="cs-CZ"/>
         </w:rPr>
         <w:drawing>
-          <wp:inline distT="0" distB="0" distL="0" distR="0" wp14:anchorId="2E920E4D" wp14:editId="343B6FB3">
+          <wp:inline distT="0" distB="0" distL="0" distR="0">
             <wp:extent cx="3491256" cy="3153721"/>
             <wp:effectExtent l="19050" t="0" r="0" b="0"/>
             <wp:docPr id="4" name="obrázek 4"/>
@@ -215,7 +201,7 @@
           <w:lang w:eastAsia="cs-CZ"/>
         </w:rPr>
         <w:drawing>
-          <wp:inline distT="0" distB="0" distL="0" distR="0" wp14:anchorId="6738E3B1" wp14:editId="0C83E9F3">
+          <wp:inline distT="0" distB="0" distL="0" distR="0">
             <wp:extent cx="2973284" cy="3038818"/>
             <wp:effectExtent l="19050" t="0" r="0" b="0"/>
             <wp:docPr id="1" name="obrázek 1"/>
@@ -232,7 +218,7 @@
                     </pic:cNvPicPr>
                   </pic:nvPicPr>
                   <pic:blipFill>
-                    <a:blip r:embed="rId8" cstate="print"/>
+                    <a:blip r:embed="rId6" cstate="print"/>
                     <a:srcRect/>
                     <a:stretch>
                       <a:fillRect/>
@@ -262,20 +248,12 @@
       </w:r>
     </w:p>
     <w:p>
-      <w:proofErr w:type="gramStart"/>
       <w:r>
         <w:rPr>
           <w:strike/>
         </w:rPr>
         <w:lastRenderedPageBreak/>
-        <w:t>4b</w:t>
-      </w:r>
-      <w:proofErr w:type="gramEnd"/>
-      <w:r>
-        <w:rPr>
-          <w:strike/>
-        </w:rPr>
-        <w:t>) u SG robota – taky někdy dochází k tomuto problému</w:t>
+        <w:t>4b) u SG robota – taky někdy dochází k tomuto problému</w:t>
       </w:r>
       <w:r>
         <w:t xml:space="preserve"> </w:t>
@@ -286,7 +264,7 @@
           <w:lang w:eastAsia="cs-CZ"/>
         </w:rPr>
         <w:drawing>
-          <wp:inline distT="0" distB="0" distL="0" distR="0" wp14:anchorId="3BB2D14A" wp14:editId="5613DEB2">
+          <wp:inline distT="0" distB="0" distL="0" distR="0">
             <wp:extent cx="1356199" cy="695310"/>
             <wp:effectExtent l="19050" t="0" r="0" b="0"/>
             <wp:docPr id="7" name="obrázek 7"/>
@@ -303,7 +281,7 @@
                     </pic:cNvPicPr>
                   </pic:nvPicPr>
                   <pic:blipFill>
-                    <a:blip r:embed="rId9" cstate="print"/>
+                    <a:blip r:embed="rId7" cstate="print"/>
                     <a:srcRect/>
                     <a:stretch>
                       <a:fillRect/>
@@ -419,10 +397,18 @@
       </w:r>
       <w:proofErr w:type="gramStart"/>
       <w:r>
-        <w:t>paměť.chybě</w:t>
+        <w:t>paměť</w:t>
       </w:r>
       <w:proofErr w:type="gramEnd"/>
       <w:r>
+        <w:t>.</w:t>
+      </w:r>
+      <w:proofErr w:type="gramStart"/>
+      <w:r>
+        <w:t>chybě</w:t>
+      </w:r>
+      <w:proofErr w:type="gramEnd"/>
+      <w:r>
         <w:t xml:space="preserve"> – k chybě dojde, pouze v případě, že mám v náhledu alespoň 1 robota (testováno na </w:t>
       </w:r>
       <w:proofErr w:type="spellStart"/>
@@ -472,22 +458,22 @@
     <w:p>
       <w:commentRangeStart w:id="7"/>
       <w:r>
-        <w:t xml:space="preserve">11) PT – SG robota (bez </w:t>
+        <w:t>11) PT – SG robota (</w:t>
+      </w:r>
+      <w:proofErr w:type="gramStart"/>
+      <w:r>
+        <w:t xml:space="preserve">bez </w:t>
       </w:r>
       <w:proofErr w:type="spellStart"/>
       <w:r>
         <w:t>otoče</w:t>
       </w:r>
       <w:proofErr w:type="spellEnd"/>
-      <w:r>
-        <w:t xml:space="preserve">) – po vložení je PT=0, má být </w:t>
-      </w:r>
-      <w:proofErr w:type="gramStart"/>
-      <w:r>
-        <w:t>60s</w:t>
+      <w:proofErr w:type="gramEnd"/>
+      <w:r>
+        <w:t>) – po vložení je PT=0, má být 60s</w:t>
       </w:r>
       <w:commentRangeEnd w:id="7"/>
-      <w:proofErr w:type="gramEnd"/>
       <w:r>
         <w:rPr>
           <w:rStyle w:val="Odkaznakoment"/>
@@ -521,7 +507,7 @@
           <w:lang w:eastAsia="cs-CZ"/>
         </w:rPr>
         <w:drawing>
-          <wp:inline distT="0" distB="0" distL="0" distR="0" wp14:anchorId="53533232" wp14:editId="39B998B5">
+          <wp:inline distT="0" distB="0" distL="0" distR="0">
             <wp:extent cx="2959498" cy="2098915"/>
             <wp:effectExtent l="19050" t="0" r="0" b="0"/>
             <wp:docPr id="10" name="obrázek 10"/>
@@ -538,7 +524,7 @@
                     </pic:cNvPicPr>
                   </pic:nvPicPr>
                   <pic:blipFill>
-                    <a:blip r:embed="rId10" cstate="print"/>
+                    <a:blip r:embed="rId8" cstate="print"/>
                     <a:srcRect/>
                     <a:stretch>
                       <a:fillRect/>
@@ -570,7 +556,233 @@
       <w:bookmarkEnd w:id="9"/>
     </w:p>
     <w:p/>
-    <w:p/>
+    <w:p>
+      <w:r>
+        <w:lastRenderedPageBreak/>
+        <w:t xml:space="preserve">13) V případě kdy </w:t>
+      </w:r>
+      <w:proofErr w:type="spellStart"/>
+      <w:r>
+        <w:t>odpřiřadím</w:t>
+      </w:r>
+      <w:proofErr w:type="spellEnd"/>
+      <w:r>
+        <w:t xml:space="preserve"> pohon a následně vyberu znovu pohon se již nevygeneruje tabulka podle typu vložených </w:t>
+      </w:r>
+      <w:proofErr w:type="gramStart"/>
+      <w:r>
+        <w:t>robotů  (přijde</w:t>
+      </w:r>
+      <w:proofErr w:type="gramEnd"/>
+      <w:r>
+        <w:t xml:space="preserve"> mi, že </w:t>
+      </w:r>
+      <w:r>
+        <w:t>tam jsou problémy s </w:t>
+      </w:r>
+      <w:proofErr w:type="spellStart"/>
+      <w:r>
+        <w:t>focus</w:t>
+      </w:r>
+      <w:proofErr w:type="spellEnd"/>
+      <w:r>
+        <w:t xml:space="preserve"> a klik </w:t>
+      </w:r>
+      <w:proofErr w:type="spellStart"/>
+      <w:r>
+        <w:t>událostma</w:t>
+      </w:r>
+      <w:proofErr w:type="spellEnd"/>
+      <w:r>
+        <w:t xml:space="preserve">)         </w:t>
+      </w:r>
+      <w:r>
+        <w:rPr>
+          <w:noProof/>
+          <w:lang w:eastAsia="cs-CZ"/>
+        </w:rPr>
+        <w:drawing>
+          <wp:inline distT="0" distB="0" distL="0" distR="0">
+            <wp:extent cx="4438650" cy="2521337"/>
+            <wp:effectExtent l="19050" t="0" r="0" b="0"/>
+            <wp:docPr id="3" name="obrázek 7"/>
+            <wp:cNvGraphicFramePr>
+              <a:graphicFrameLocks xmlns:a="http://schemas.openxmlformats.org/drawingml/2006/main" noChangeAspect="1"/>
+            </wp:cNvGraphicFramePr>
+            <a:graphic xmlns:a="http://schemas.openxmlformats.org/drawingml/2006/main">
+              <a:graphicData uri="http://schemas.openxmlformats.org/drawingml/2006/picture">
+                <pic:pic xmlns:pic="http://schemas.openxmlformats.org/drawingml/2006/picture">
+                  <pic:nvPicPr>
+                    <pic:cNvPr id="0" name="Picture 7"/>
+                    <pic:cNvPicPr>
+                      <a:picLocks noChangeAspect="1" noChangeArrowheads="1"/>
+                    </pic:cNvPicPr>
+                  </pic:nvPicPr>
+                  <pic:blipFill>
+                    <a:blip r:embed="rId9" cstate="print"/>
+                    <a:srcRect/>
+                    <a:stretch>
+                      <a:fillRect/>
+                    </a:stretch>
+                  </pic:blipFill>
+                  <pic:spPr bwMode="auto">
+                    <a:xfrm>
+                      <a:off x="0" y="0"/>
+                      <a:ext cx="4437183" cy="2520504"/>
+                    </a:xfrm>
+                    <a:prstGeom prst="rect">
+                      <a:avLst/>
+                    </a:prstGeom>
+                    <a:noFill/>
+                    <a:ln w="9525">
+                      <a:noFill/>
+                      <a:miter lim="800000"/>
+                      <a:headEnd/>
+                      <a:tailEnd/>
+                    </a:ln>
+                  </pic:spPr>
+                </pic:pic>
+              </a:graphicData>
+            </a:graphic>
+          </wp:inline>
+        </w:drawing>
+      </w:r>
+    </w:p>
+    <w:p>
+      <w:r>
+        <w:rPr>
+          <w:noProof/>
+          <w:lang w:eastAsia="cs-CZ"/>
+        </w:rPr>
+        <w:drawing>
+          <wp:inline distT="0" distB="0" distL="0" distR="0">
+            <wp:extent cx="4495800" cy="2690711"/>
+            <wp:effectExtent l="19050" t="0" r="0" b="0"/>
+            <wp:docPr id="5" name="obrázek 10"/>
+            <wp:cNvGraphicFramePr>
+              <a:graphicFrameLocks xmlns:a="http://schemas.openxmlformats.org/drawingml/2006/main" noChangeAspect="1"/>
+            </wp:cNvGraphicFramePr>
+            <a:graphic xmlns:a="http://schemas.openxmlformats.org/drawingml/2006/main">
+              <a:graphicData uri="http://schemas.openxmlformats.org/drawingml/2006/picture">
+                <pic:pic xmlns:pic="http://schemas.openxmlformats.org/drawingml/2006/picture">
+                  <pic:nvPicPr>
+                    <pic:cNvPr id="0" name="Picture 10"/>
+                    <pic:cNvPicPr>
+                      <a:picLocks noChangeAspect="1" noChangeArrowheads="1"/>
+                    </pic:cNvPicPr>
+                  </pic:nvPicPr>
+                  <pic:blipFill>
+                    <a:blip r:embed="rId10" cstate="print"/>
+                    <a:srcRect/>
+                    <a:stretch>
+                      <a:fillRect/>
+                    </a:stretch>
+                  </pic:blipFill>
+                  <pic:spPr bwMode="auto">
+                    <a:xfrm>
+                      <a:off x="0" y="0"/>
+                      <a:ext cx="4495419" cy="2690483"/>
+                    </a:xfrm>
+                    <a:prstGeom prst="rect">
+                      <a:avLst/>
+                    </a:prstGeom>
+                    <a:noFill/>
+                    <a:ln w="9525">
+                      <a:noFill/>
+                      <a:miter lim="800000"/>
+                      <a:headEnd/>
+                      <a:tailEnd/>
+                    </a:ln>
+                  </pic:spPr>
+                </pic:pic>
+              </a:graphicData>
+            </a:graphic>
+          </wp:inline>
+        </w:drawing>
+      </w:r>
+    </w:p>
+    <w:p>
+      <w:r>
+        <w:t xml:space="preserve">14) asi </w:t>
+      </w:r>
+      <w:proofErr w:type="gramStart"/>
+      <w:r>
+        <w:t>souvisí</w:t>
+      </w:r>
+      <w:proofErr w:type="gramEnd"/>
+      <w:r>
+        <w:t xml:space="preserve"> s předchozí chybou kdy roletka </w:t>
+      </w:r>
+      <w:proofErr w:type="gramStart"/>
+      <w:r>
+        <w:t>nefunguje</w:t>
+      </w:r>
+      <w:proofErr w:type="gramEnd"/>
+      <w:r>
+        <w:t xml:space="preserve"> zcela OK, ale </w:t>
+      </w:r>
+      <w:r>
+        <w:t>zase tam naopak zůstanou viset řádky, které už tam nemají být a ještě k tomu jsou pro SG robota.</w:t>
+      </w:r>
+    </w:p>
+    <w:p>
+      <w:r>
+        <w:rPr>
+          <w:noProof/>
+          <w:lang w:eastAsia="cs-CZ"/>
+        </w:rPr>
+        <w:drawing>
+          <wp:inline distT="0" distB="0" distL="0" distR="0">
+            <wp:extent cx="3806375" cy="1872413"/>
+            <wp:effectExtent l="19050" t="0" r="3625" b="0"/>
+            <wp:docPr id="16" name="obrázek 16"/>
+            <wp:cNvGraphicFramePr>
+              <a:graphicFrameLocks xmlns:a="http://schemas.openxmlformats.org/drawingml/2006/main" noChangeAspect="1"/>
+            </wp:cNvGraphicFramePr>
+            <a:graphic xmlns:a="http://schemas.openxmlformats.org/drawingml/2006/main">
+              <a:graphicData uri="http://schemas.openxmlformats.org/drawingml/2006/picture">
+                <pic:pic xmlns:pic="http://schemas.openxmlformats.org/drawingml/2006/picture">
+                  <pic:nvPicPr>
+                    <pic:cNvPr id="0" name="Picture 16"/>
+                    <pic:cNvPicPr>
+                      <a:picLocks noChangeAspect="1" noChangeArrowheads="1"/>
+                    </pic:cNvPicPr>
+                  </pic:nvPicPr>
+                  <pic:blipFill>
+                    <a:blip r:embed="rId11" cstate="print"/>
+                    <a:srcRect/>
+                    <a:stretch>
+                      <a:fillRect/>
+                    </a:stretch>
+                  </pic:blipFill>
+                  <pic:spPr bwMode="auto">
+                    <a:xfrm>
+                      <a:off x="0" y="0"/>
+                      <a:ext cx="3807510" cy="1872972"/>
+                    </a:xfrm>
+                    <a:prstGeom prst="rect">
+                      <a:avLst/>
+                    </a:prstGeom>
+                    <a:noFill/>
+                    <a:ln w="9525">
+                      <a:noFill/>
+                      <a:miter lim="800000"/>
+                      <a:headEnd/>
+                      <a:tailEnd/>
+                    </a:ln>
+                  </pic:spPr>
+                </pic:pic>
+              </a:graphicData>
+            </a:graphic>
+          </wp:inline>
+        </w:drawing>
+      </w:r>
+    </w:p>
+    <w:p>
+      <w:r>
+        <w:t xml:space="preserve">15) doporučuji revizi chování roletky </w:t>
+      </w:r>
+    </w:p>
     <w:p/>
     <w:sectPr>
       <w:pgSz w:w="11906" w:h="16838"/>
@@ -583,7 +795,7 @@
 </file>
 
 <file path=word/comments.xml><?xml version="1.0" encoding="utf-8"?>
-<w:comments xmlns:wpc="http://schemas.microsoft.com/office/word/2010/wordprocessingCanvas" xmlns:cx="http://schemas.microsoft.com/office/drawing/2014/chartex" xmlns:cx1="http://schemas.microsoft.com/office/drawing/2015/9/8/chartex" xmlns:cx2="http://schemas.microsoft.com/office/drawing/2015/10/21/chartex" xmlns:cx3="http://schemas.microsoft.com/office/drawing/2016/5/9/chartex" xmlns:cx4="http://schemas.microsoft.com/office/drawing/2016/5/10/chartex" xmlns:cx5="http://schemas.microsoft.com/office/drawing/2016/5/11/chartex" xmlns:cx6="http://schemas.microsoft.com/office/drawing/2016/5/12/chartex" xmlns:cx7="http://schemas.microsoft.com/office/drawing/2016/5/13/chartex" xmlns:cx8="http://schemas.microsoft.com/office/drawing/2016/5/14/chartex" xmlns:mc="http://schemas.openxmlformats.org/markup-compatibility/2006" xmlns:aink="http://schemas.microsoft.com/office/drawing/2016/ink" xmlns:am3d="http://schemas.microsoft.com/office/drawing/2017/model3d" xmlns:o="urn:schemas-microsoft-com:office:office" xmlns:r="http://schemas.openxmlformats.org/officeDocument/2006/relationships" xmlns:m="http://schemas.openxmlformats.org/officeDocument/2006/math" xmlns:v="urn:schemas-microsoft-com:vml" xmlns:wp14="http://schemas.microsoft.com/office/word/2010/wordprocessingDrawing" xmlns:wp="http://schemas.openxmlformats.org/drawingml/2006/wordprocessingDrawing" xmlns:w10="urn:schemas-microsoft-com:office:word" xmlns:w="http://schemas.openxmlformats.org/wordprocessingml/2006/main" xmlns:w14="http://schemas.microsoft.com/office/word/2010/wordml" xmlns:w15="http://schemas.microsoft.com/office/word/2012/wordml" xmlns:w16cid="http://schemas.microsoft.com/office/word/2016/wordml/cid" xmlns:w16se="http://schemas.microsoft.com/office/word/2015/wordml/symex" xmlns:wpg="http://schemas.microsoft.com/office/word/2010/wordprocessingGroup" xmlns:wpi="http://schemas.microsoft.com/office/word/2010/wordprocessingInk" xmlns:wne="http://schemas.microsoft.com/office/word/2006/wordml" xmlns:wps="http://schemas.microsoft.com/office/word/2010/wordprocessingShape" mc:Ignorable="w14 w15 w16se w16cid wp14">
+<w:comments xmlns:ve="http://schemas.openxmlformats.org/markup-compatibility/2006" xmlns:o="urn:schemas-microsoft-com:office:office" xmlns:r="http://schemas.openxmlformats.org/officeDocument/2006/relationships" xmlns:m="http://schemas.openxmlformats.org/officeDocument/2006/math" xmlns:v="urn:schemas-microsoft-com:vml" xmlns:wp="http://schemas.openxmlformats.org/drawingml/2006/wordprocessingDrawing" xmlns:w10="urn:schemas-microsoft-com:office:word" xmlns:w="http://schemas.openxmlformats.org/wordprocessingml/2006/main" xmlns:wne="http://schemas.microsoft.com/office/word/2006/wordml">
   <w:comment w:id="0" w:author="Martin Vlček" w:date="2019-04-18T13:13:00Z" w:initials="MV">
     <w:p>
       <w:pPr>
@@ -712,17 +924,30 @@
       <w:r>
         <w:t xml:space="preserve"> -&gt; </w:t>
       </w:r>
+      <w:proofErr w:type="spellStart"/>
       <w:proofErr w:type="gramStart"/>
       <w:r>
-        <w:t>switch(</w:t>
+        <w:t>switch</w:t>
+      </w:r>
+      <w:proofErr w:type="spellEnd"/>
+      <w:r>
+        <w:t>(Akce</w:t>
       </w:r>
       <w:proofErr w:type="gramEnd"/>
       <w:r>
-        <w:t xml:space="preserve">Akce)  -&gt; case PAN -&gt; </w:t>
-      </w:r>
-      <w:proofErr w:type="spellStart"/>
-      <w:r>
-        <w:t>d.vykresli_mGridy</w:t>
+        <w:t xml:space="preserve">)  -&gt; case PAN -&gt; </w:t>
+      </w:r>
+      <w:proofErr w:type="spellStart"/>
+      <w:r>
+        <w:t>d.vykresli</w:t>
+      </w:r>
+      <w:proofErr w:type="spellEnd"/>
+      <w:r>
+        <w:t>_</w:t>
+      </w:r>
+      <w:proofErr w:type="spellStart"/>
+      <w:r>
+        <w:t>mGridy</w:t>
       </w:r>
       <w:proofErr w:type="spellEnd"/>
       <w:r>
@@ -785,15 +1010,7 @@
       </w:r>
       <w:proofErr w:type="spellEnd"/>
       <w:r>
-        <w:t xml:space="preserve"> </w:t>
-      </w:r>
-      <w:proofErr w:type="spellStart"/>
-      <w:r>
-        <w:t>editace_textu</w:t>
-      </w:r>
-      <w:proofErr w:type="spellEnd"/>
-      <w:r>
-        <w:t>=</w:t>
+        <w:t xml:space="preserve"> editace_textu=</w:t>
       </w:r>
       <w:proofErr w:type="spellStart"/>
       <w:r>
@@ -857,15 +1074,7 @@
         <w:annotationRef/>
       </w:r>
       <w:r>
-        <w:t>Otázka: v jakých jednotkách vrací funkce hodnotu. Posílám rychlost v m/</w:t>
-      </w:r>
-      <w:proofErr w:type="gramStart"/>
-      <w:r>
-        <w:t>min</w:t>
-      </w:r>
-      <w:proofErr w:type="gramEnd"/>
-      <w:r>
-        <w:t xml:space="preserve"> jak bylo předepsáno v komentáři u funkce. </w:t>
+        <w:t xml:space="preserve">Otázka: v jakých jednotkách vrací funkce hodnotu. Posílám rychlost v m/min jak bylo předepsáno v komentáři u funkce. </w:t>
       </w:r>
     </w:p>
   </w:comment>
@@ -909,7 +1118,7 @@
 </file>
 
 <file path=word/styles.xml><?xml version="1.0" encoding="utf-8"?>
-<w:styles xmlns:mc="http://schemas.openxmlformats.org/markup-compatibility/2006" xmlns:r="http://schemas.openxmlformats.org/officeDocument/2006/relationships" xmlns:w="http://schemas.openxmlformats.org/wordprocessingml/2006/main" xmlns:w14="http://schemas.microsoft.com/office/word/2010/wordml" xmlns:w15="http://schemas.microsoft.com/office/word/2012/wordml" xmlns:w16cid="http://schemas.microsoft.com/office/word/2016/wordml/cid" xmlns:w16se="http://schemas.microsoft.com/office/word/2015/wordml/symex" mc:Ignorable="w14 w15 w16se w16cid">
+<w:styles xmlns:r="http://schemas.openxmlformats.org/officeDocument/2006/relationships" xmlns:w="http://schemas.openxmlformats.org/wordprocessingml/2006/main">
   <w:docDefaults>
     <w:rPrDefault>
       <w:rPr>
@@ -925,383 +1134,144 @@
       </w:pPr>
     </w:pPrDefault>
   </w:docDefaults>
-  <w:latentStyles w:defLockedState="0" w:defUIPriority="99" w:defSemiHidden="0" w:defUnhideWhenUsed="0" w:defQFormat="0" w:count="376">
-    <w:lsdException w:name="Normal" w:uiPriority="0" w:qFormat="1"/>
-    <w:lsdException w:name="heading 1" w:uiPriority="9" w:qFormat="1"/>
-    <w:lsdException w:name="heading 2" w:semiHidden="1" w:uiPriority="9" w:unhideWhenUsed="1" w:qFormat="1"/>
-    <w:lsdException w:name="heading 3" w:semiHidden="1" w:uiPriority="9" w:unhideWhenUsed="1" w:qFormat="1"/>
-    <w:lsdException w:name="heading 4" w:semiHidden="1" w:uiPriority="9" w:unhideWhenUsed="1" w:qFormat="1"/>
-    <w:lsdException w:name="heading 5" w:semiHidden="1" w:uiPriority="9" w:unhideWhenUsed="1" w:qFormat="1"/>
-    <w:lsdException w:name="heading 6" w:semiHidden="1" w:uiPriority="9" w:unhideWhenUsed="1" w:qFormat="1"/>
-    <w:lsdException w:name="heading 7" w:semiHidden="1" w:uiPriority="9" w:unhideWhenUsed="1" w:qFormat="1"/>
-    <w:lsdException w:name="heading 8" w:semiHidden="1" w:uiPriority="9" w:unhideWhenUsed="1" w:qFormat="1"/>
-    <w:lsdException w:name="heading 9" w:semiHidden="1" w:uiPriority="9" w:unhideWhenUsed="1" w:qFormat="1"/>
-    <w:lsdException w:name="index 1" w:semiHidden="1" w:unhideWhenUsed="1"/>
-    <w:lsdException w:name="index 2" w:semiHidden="1" w:unhideWhenUsed="1"/>
-    <w:lsdException w:name="index 3" w:semiHidden="1" w:unhideWhenUsed="1"/>
-    <w:lsdException w:name="index 4" w:semiHidden="1" w:unhideWhenUsed="1"/>
-    <w:lsdException w:name="index 5" w:semiHidden="1" w:unhideWhenUsed="1"/>
-    <w:lsdException w:name="index 6" w:semiHidden="1" w:unhideWhenUsed="1"/>
-    <w:lsdException w:name="index 7" w:semiHidden="1" w:unhideWhenUsed="1"/>
-    <w:lsdException w:name="index 8" w:semiHidden="1" w:unhideWhenUsed="1"/>
-    <w:lsdException w:name="index 9" w:semiHidden="1" w:unhideWhenUsed="1"/>
-    <w:lsdException w:name="toc 1" w:semiHidden="1" w:uiPriority="39" w:unhideWhenUsed="1"/>
-    <w:lsdException w:name="toc 2" w:semiHidden="1" w:uiPriority="39" w:unhideWhenUsed="1"/>
-    <w:lsdException w:name="toc 3" w:semiHidden="1" w:uiPriority="39" w:unhideWhenUsed="1"/>
-    <w:lsdException w:name="toc 4" w:semiHidden="1" w:uiPriority="39" w:unhideWhenUsed="1"/>
-    <w:lsdException w:name="toc 5" w:semiHidden="1" w:uiPriority="39" w:unhideWhenUsed="1"/>
-    <w:lsdException w:name="toc 6" w:semiHidden="1" w:uiPriority="39" w:unhideWhenUsed="1"/>
-    <w:lsdException w:name="toc 7" w:semiHidden="1" w:uiPriority="39" w:unhideWhenUsed="1"/>
-    <w:lsdException w:name="toc 8" w:semiHidden="1" w:uiPriority="39" w:unhideWhenUsed="1"/>
-    <w:lsdException w:name="toc 9" w:semiHidden="1" w:uiPriority="39" w:unhideWhenUsed="1"/>
-    <w:lsdException w:name="Normal Indent" w:semiHidden="1" w:unhideWhenUsed="1"/>
-    <w:lsdException w:name="footnote text" w:semiHidden="1" w:unhideWhenUsed="1"/>
-    <w:lsdException w:name="annotation text" w:semiHidden="1" w:unhideWhenUsed="1"/>
-    <w:lsdException w:name="header" w:semiHidden="1" w:unhideWhenUsed="1"/>
-    <w:lsdException w:name="footer" w:semiHidden="1" w:unhideWhenUsed="1"/>
-    <w:lsdException w:name="index heading" w:semiHidden="1" w:unhideWhenUsed="1"/>
-    <w:lsdException w:name="caption" w:semiHidden="1" w:uiPriority="35" w:unhideWhenUsed="1" w:qFormat="1"/>
-    <w:lsdException w:name="table of figures" w:semiHidden="1" w:unhideWhenUsed="1"/>
-    <w:lsdException w:name="envelope address" w:semiHidden="1" w:unhideWhenUsed="1"/>
-    <w:lsdException w:name="envelope return" w:semiHidden="1" w:unhideWhenUsed="1"/>
-    <w:lsdException w:name="footnote reference" w:semiHidden="1" w:unhideWhenUsed="1"/>
-    <w:lsdException w:name="annotation reference" w:semiHidden="1" w:unhideWhenUsed="1"/>
-    <w:lsdException w:name="line number" w:semiHidden="1" w:unhideWhenUsed="1"/>
-    <w:lsdException w:name="page number" w:semiHidden="1" w:unhideWhenUsed="1"/>
-    <w:lsdException w:name="endnote reference" w:semiHidden="1" w:unhideWhenUsed="1"/>
-    <w:lsdException w:name="endnote text" w:semiHidden="1" w:unhideWhenUsed="1"/>
-    <w:lsdException w:name="table of authorities" w:semiHidden="1" w:unhideWhenUsed="1"/>
-    <w:lsdException w:name="macro" w:semiHidden="1" w:unhideWhenUsed="1"/>
-    <w:lsdException w:name="toa heading" w:semiHidden="1" w:unhideWhenUsed="1"/>
-    <w:lsdException w:name="List" w:semiHidden="1" w:unhideWhenUsed="1"/>
-    <w:lsdException w:name="List Bullet" w:semiHidden="1" w:unhideWhenUsed="1"/>
-    <w:lsdException w:name="List Number" w:semiHidden="1" w:unhideWhenUsed="1"/>
-    <w:lsdException w:name="List 2" w:semiHidden="1" w:unhideWhenUsed="1"/>
-    <w:lsdException w:name="List 3" w:semiHidden="1" w:unhideWhenUsed="1"/>
-    <w:lsdException w:name="List 4" w:semiHidden="1" w:unhideWhenUsed="1"/>
-    <w:lsdException w:name="List 5" w:semiHidden="1" w:unhideWhenUsed="1"/>
-    <w:lsdException w:name="List Bullet 2" w:semiHidden="1" w:unhideWhenUsed="1"/>
-    <w:lsdException w:name="List Bullet 3" w:semiHidden="1" w:unhideWhenUsed="1"/>
-    <w:lsdException w:name="List Bullet 4" w:semiHidden="1" w:unhideWhenUsed="1"/>
-    <w:lsdException w:name="List Bullet 5" w:semiHidden="1" w:unhideWhenUsed="1"/>
-    <w:lsdException w:name="List Number 2" w:semiHidden="1" w:unhideWhenUsed="1"/>
-    <w:lsdException w:name="List Number 3" w:semiHidden="1" w:unhideWhenUsed="1"/>
-    <w:lsdException w:name="List Number 4" w:semiHidden="1" w:unhideWhenUsed="1"/>
-    <w:lsdException w:name="List Number 5" w:semiHidden="1" w:unhideWhenUsed="1"/>
-    <w:lsdException w:name="Title" w:uiPriority="10" w:qFormat="1"/>
-    <w:lsdException w:name="Closing" w:semiHidden="1" w:unhideWhenUsed="1"/>
-    <w:lsdException w:name="Signature" w:semiHidden="1" w:unhideWhenUsed="1"/>
-    <w:lsdException w:name="Default Paragraph Font" w:semiHidden="1" w:uiPriority="1" w:unhideWhenUsed="1"/>
-    <w:lsdException w:name="Body Text" w:semiHidden="1" w:unhideWhenUsed="1"/>
-    <w:lsdException w:name="Body Text Indent" w:semiHidden="1" w:unhideWhenUsed="1"/>
-    <w:lsdException w:name="List Continue" w:semiHidden="1" w:unhideWhenUsed="1"/>
-    <w:lsdException w:name="List Continue 2" w:semiHidden="1" w:unhideWhenUsed="1"/>
-    <w:lsdException w:name="List Continue 3" w:semiHidden="1" w:unhideWhenUsed="1"/>
-    <w:lsdException w:name="List Continue 4" w:semiHidden="1" w:unhideWhenUsed="1"/>
-    <w:lsdException w:name="List Continue 5" w:semiHidden="1" w:unhideWhenUsed="1"/>
-    <w:lsdException w:name="Message Header" w:semiHidden="1" w:unhideWhenUsed="1"/>
-    <w:lsdException w:name="Subtitle" w:uiPriority="11" w:qFormat="1"/>
-    <w:lsdException w:name="Salutation" w:semiHidden="1" w:unhideWhenUsed="1"/>
-    <w:lsdException w:name="Date" w:semiHidden="1" w:unhideWhenUsed="1"/>
-    <w:lsdException w:name="Body Text First Indent" w:semiHidden="1" w:unhideWhenUsed="1"/>
-    <w:lsdException w:name="Body Text First Indent 2" w:semiHidden="1" w:unhideWhenUsed="1"/>
-    <w:lsdException w:name="Note Heading" w:semiHidden="1" w:unhideWhenUsed="1"/>
-    <w:lsdException w:name="Body Text 2" w:semiHidden="1" w:unhideWhenUsed="1"/>
-    <w:lsdException w:name="Body Text 3" w:semiHidden="1" w:unhideWhenUsed="1"/>
-    <w:lsdException w:name="Body Text Indent 2" w:semiHidden="1" w:unhideWhenUsed="1"/>
-    <w:lsdException w:name="Body Text Indent 3" w:semiHidden="1" w:unhideWhenUsed="1"/>
-    <w:lsdException w:name="Block Text" w:semiHidden="1" w:unhideWhenUsed="1"/>
-    <w:lsdException w:name="Hyperlink" w:semiHidden="1" w:unhideWhenUsed="1"/>
-    <w:lsdException w:name="FollowedHyperlink" w:semiHidden="1" w:unhideWhenUsed="1"/>
-    <w:lsdException w:name="Strong" w:uiPriority="22" w:qFormat="1"/>
-    <w:lsdException w:name="Emphasis" w:uiPriority="20" w:qFormat="1"/>
-    <w:lsdException w:name="Document Map" w:semiHidden="1" w:unhideWhenUsed="1"/>
-    <w:lsdException w:name="Plain Text" w:semiHidden="1" w:unhideWhenUsed="1"/>
-    <w:lsdException w:name="E-mail Signature" w:semiHidden="1" w:unhideWhenUsed="1"/>
-    <w:lsdException w:name="HTML Top of Form" w:semiHidden="1" w:unhideWhenUsed="1"/>
-    <w:lsdException w:name="HTML Bottom of Form" w:semiHidden="1" w:unhideWhenUsed="1"/>
-    <w:lsdException w:name="Normal (Web)" w:semiHidden="1" w:unhideWhenUsed="1"/>
-    <w:lsdException w:name="HTML Acronym" w:semiHidden="1" w:unhideWhenUsed="1"/>
-    <w:lsdException w:name="HTML Address" w:semiHidden="1" w:unhideWhenUsed="1"/>
-    <w:lsdException w:name="HTML Cite" w:semiHidden="1" w:unhideWhenUsed="1"/>
-    <w:lsdException w:name="HTML Code" w:semiHidden="1" w:unhideWhenUsed="1"/>
-    <w:lsdException w:name="HTML Definition" w:semiHidden="1" w:unhideWhenUsed="1"/>
-    <w:lsdException w:name="HTML Keyboard" w:semiHidden="1" w:unhideWhenUsed="1"/>
-    <w:lsdException w:name="HTML Preformatted" w:semiHidden="1" w:unhideWhenUsed="1"/>
-    <w:lsdException w:name="HTML Sample" w:semiHidden="1" w:unhideWhenUsed="1"/>
-    <w:lsdException w:name="HTML Typewriter" w:semiHidden="1" w:unhideWhenUsed="1"/>
-    <w:lsdException w:name="HTML Variable" w:semiHidden="1" w:unhideWhenUsed="1"/>
-    <w:lsdException w:name="Normal Table" w:semiHidden="1" w:unhideWhenUsed="1"/>
-    <w:lsdException w:name="annotation subject" w:semiHidden="1" w:unhideWhenUsed="1"/>
-    <w:lsdException w:name="No List" w:semiHidden="1" w:unhideWhenUsed="1"/>
-    <w:lsdException w:name="Outline List 1" w:semiHidden="1" w:unhideWhenUsed="1"/>
-    <w:lsdException w:name="Outline List 2" w:semiHidden="1" w:unhideWhenUsed="1"/>
-    <w:lsdException w:name="Outline List 3" w:semiHidden="1" w:unhideWhenUsed="1"/>
-    <w:lsdException w:name="Table Simple 1" w:semiHidden="1" w:unhideWhenUsed="1"/>
-    <w:lsdException w:name="Table Simple 2" w:semiHidden="1" w:unhideWhenUsed="1"/>
-    <w:lsdException w:name="Table Simple 3" w:semiHidden="1" w:unhideWhenUsed="1"/>
-    <w:lsdException w:name="Table Classic 1" w:semiHidden="1" w:unhideWhenUsed="1"/>
-    <w:lsdException w:name="Table Classic 2" w:semiHidden="1" w:unhideWhenUsed="1"/>
-    <w:lsdException w:name="Table Classic 3" w:semiHidden="1" w:unhideWhenUsed="1"/>
-    <w:lsdException w:name="Table Classic 4" w:semiHidden="1" w:unhideWhenUsed="1"/>
-    <w:lsdException w:name="Table Colorful 1" w:semiHidden="1" w:unhideWhenUsed="1"/>
-    <w:lsdException w:name="Table Colorful 2" w:semiHidden="1" w:unhideWhenUsed="1"/>
-    <w:lsdException w:name="Table Colorful 3" w:semiHidden="1" w:unhideWhenUsed="1"/>
-    <w:lsdException w:name="Table Columns 1" w:semiHidden="1" w:unhideWhenUsed="1"/>
-    <w:lsdException w:name="Table Columns 2" w:semiHidden="1" w:unhideWhenUsed="1"/>
-    <w:lsdException w:name="Table Columns 3" w:semiHidden="1" w:unhideWhenUsed="1"/>
-    <w:lsdException w:name="Table Columns 4" w:semiHidden="1" w:unhideWhenUsed="1"/>
-    <w:lsdException w:name="Table Columns 5" w:semiHidden="1" w:unhideWhenUsed="1"/>
-    <w:lsdException w:name="Table Grid 1" w:semiHidden="1" w:unhideWhenUsed="1"/>
-    <w:lsdException w:name="Table Grid 2" w:semiHidden="1" w:unhideWhenUsed="1"/>
-    <w:lsdException w:name="Table Grid 3" w:semiHidden="1" w:unhideWhenUsed="1"/>
-    <w:lsdException w:name="Table Grid 4" w:semiHidden="1" w:unhideWhenUsed="1"/>
-    <w:lsdException w:name="Table Grid 5" w:semiHidden="1" w:unhideWhenUsed="1"/>
-    <w:lsdException w:name="Table Grid 6" w:semiHidden="1" w:unhideWhenUsed="1"/>
-    <w:lsdException w:name="Table Grid 7" w:semiHidden="1" w:unhideWhenUsed="1"/>
-    <w:lsdException w:name="Table Grid 8" w:semiHidden="1" w:unhideWhenUsed="1"/>
-    <w:lsdException w:name="Table List 1" w:semiHidden="1" w:unhideWhenUsed="1"/>
-    <w:lsdException w:name="Table List 2" w:semiHidden="1" w:unhideWhenUsed="1"/>
-    <w:lsdException w:name="Table List 3" w:semiHidden="1" w:unhideWhenUsed="1"/>
-    <w:lsdException w:name="Table List 4" w:semiHidden="1" w:unhideWhenUsed="1"/>
-    <w:lsdException w:name="Table List 5" w:semiHidden="1" w:unhideWhenUsed="1"/>
-    <w:lsdException w:name="Table List 6" w:semiHidden="1" w:unhideWhenUsed="1"/>
-    <w:lsdException w:name="Table List 7" w:semiHidden="1" w:unhideWhenUsed="1"/>
-    <w:lsdException w:name="Table List 8" w:semiHidden="1" w:unhideWhenUsed="1"/>
-    <w:lsdException w:name="Table 3D effects 1" w:semiHidden="1" w:unhideWhenUsed="1"/>
-    <w:lsdException w:name="Table 3D effects 2" w:semiHidden="1" w:unhideWhenUsed="1"/>
-    <w:lsdException w:name="Table 3D effects 3" w:semiHidden="1" w:unhideWhenUsed="1"/>
-    <w:lsdException w:name="Table Contemporary" w:semiHidden="1" w:unhideWhenUsed="1"/>
-    <w:lsdException w:name="Table Elegant" w:semiHidden="1" w:unhideWhenUsed="1"/>
-    <w:lsdException w:name="Table Professional" w:semiHidden="1" w:unhideWhenUsed="1"/>
-    <w:lsdException w:name="Table Subtle 1" w:semiHidden="1" w:unhideWhenUsed="1"/>
-    <w:lsdException w:name="Table Subtle 2" w:semiHidden="1" w:unhideWhenUsed="1"/>
-    <w:lsdException w:name="Table Web 1" w:semiHidden="1" w:unhideWhenUsed="1"/>
-    <w:lsdException w:name="Table Web 2" w:semiHidden="1" w:unhideWhenUsed="1"/>
-    <w:lsdException w:name="Table Web 3" w:semiHidden="1" w:unhideWhenUsed="1"/>
-    <w:lsdException w:name="Balloon Text" w:semiHidden="1" w:unhideWhenUsed="1"/>
-    <w:lsdException w:name="Table Grid" w:semiHidden="1" w:uiPriority="59" w:unhideWhenUsed="1"/>
-    <w:lsdException w:name="Table Theme" w:semiHidden="1" w:unhideWhenUsed="1"/>
-    <w:lsdException w:name="Placeholder Text" w:semiHidden="1"/>
-    <w:lsdException w:name="No Spacing" w:uiPriority="1" w:qFormat="1"/>
-    <w:lsdException w:name="Light Shading" w:uiPriority="60"/>
-    <w:lsdException w:name="Light List" w:uiPriority="61"/>
-    <w:lsdException w:name="Light Grid" w:uiPriority="62"/>
-    <w:lsdException w:name="Medium Shading 1" w:uiPriority="63"/>
-    <w:lsdException w:name="Medium Shading 2" w:uiPriority="64"/>
-    <w:lsdException w:name="Medium List 1" w:uiPriority="65"/>
-    <w:lsdException w:name="Medium List 2" w:uiPriority="66"/>
-    <w:lsdException w:name="Medium Grid 1" w:uiPriority="67"/>
-    <w:lsdException w:name="Medium Grid 2" w:uiPriority="68"/>
-    <w:lsdException w:name="Medium Grid 3" w:uiPriority="69"/>
-    <w:lsdException w:name="Dark List" w:uiPriority="70"/>
-    <w:lsdException w:name="Colorful Shading" w:uiPriority="71"/>
-    <w:lsdException w:name="Colorful List" w:uiPriority="72"/>
-    <w:lsdException w:name="Colorful Grid" w:uiPriority="73"/>
-    <w:lsdException w:name="Light Shading Accent 1" w:uiPriority="60"/>
-    <w:lsdException w:name="Light List Accent 1" w:uiPriority="61"/>
-    <w:lsdException w:name="Light Grid Accent 1" w:uiPriority="62"/>
-    <w:lsdException w:name="Medium Shading 1 Accent 1" w:uiPriority="63"/>
-    <w:lsdException w:name="Medium Shading 2 Accent 1" w:uiPriority="64"/>
-    <w:lsdException w:name="Medium List 1 Accent 1" w:uiPriority="65"/>
-    <w:lsdException w:name="Revision" w:semiHidden="1"/>
-    <w:lsdException w:name="List Paragraph" w:uiPriority="34" w:qFormat="1"/>
-    <w:lsdException w:name="Quote" w:uiPriority="29" w:qFormat="1"/>
-    <w:lsdException w:name="Intense Quote" w:uiPriority="30" w:qFormat="1"/>
-    <w:lsdException w:name="Medium List 2 Accent 1" w:uiPriority="66"/>
-    <w:lsdException w:name="Medium Grid 1 Accent 1" w:uiPriority="67"/>
-    <w:lsdException w:name="Medium Grid 2 Accent 1" w:uiPriority="68"/>
-    <w:lsdException w:name="Medium Grid 3 Accent 1" w:uiPriority="69"/>
-    <w:lsdException w:name="Dark List Accent 1" w:uiPriority="70"/>
-    <w:lsdException w:name="Colorful Shading Accent 1" w:uiPriority="71"/>
-    <w:lsdException w:name="Colorful List Accent 1" w:uiPriority="72"/>
-    <w:lsdException w:name="Colorful Grid Accent 1" w:uiPriority="73"/>
-    <w:lsdException w:name="Light Shading Accent 2" w:uiPriority="60"/>
-    <w:lsdException w:name="Light List Accent 2" w:uiPriority="61"/>
-    <w:lsdException w:name="Light Grid Accent 2" w:uiPriority="62"/>
-    <w:lsdException w:name="Medium Shading 1 Accent 2" w:uiPriority="63"/>
-    <w:lsdException w:name="Medium Shading 2 Accent 2" w:uiPriority="64"/>
-    <w:lsdException w:name="Medium List 1 Accent 2" w:uiPriority="65"/>
-    <w:lsdException w:name="Medium List 2 Accent 2" w:uiPriority="66"/>
-    <w:lsdException w:name="Medium Grid 1 Accent 2" w:uiPriority="67"/>
-    <w:lsdException w:name="Medium Grid 2 Accent 2" w:uiPriority="68"/>
-    <w:lsdException w:name="Medium Grid 3 Accent 2" w:uiPriority="69"/>
-    <w:lsdException w:name="Dark List Accent 2" w:uiPriority="70"/>
-    <w:lsdException w:name="Colorful Shading Accent 2" w:uiPriority="71"/>
-    <w:lsdException w:name="Colorful List Accent 2" w:uiPriority="72"/>
-    <w:lsdException w:name="Colorful Grid Accent 2" w:uiPriority="73"/>
-    <w:lsdException w:name="Light Shading Accent 3" w:uiPriority="60"/>
-    <w:lsdException w:name="Light List Accent 3" w:uiPriority="61"/>
-    <w:lsdException w:name="Light Grid Accent 3" w:uiPriority="62"/>
-    <w:lsdException w:name="Medium Shading 1 Accent 3" w:uiPriority="63"/>
-    <w:lsdException w:name="Medium Shading 2 Accent 3" w:uiPriority="64"/>
-    <w:lsdException w:name="Medium List 1 Accent 3" w:uiPriority="65"/>
-    <w:lsdException w:name="Medium List 2 Accent 3" w:uiPriority="66"/>
-    <w:lsdException w:name="Medium Grid 1 Accent 3" w:uiPriority="67"/>
-    <w:lsdException w:name="Medium Grid 2 Accent 3" w:uiPriority="68"/>
-    <w:lsdException w:name="Medium Grid 3 Accent 3" w:uiPriority="69"/>
-    <w:lsdException w:name="Dark List Accent 3" w:uiPriority="70"/>
-    <w:lsdException w:name="Colorful Shading Accent 3" w:uiPriority="71"/>
-    <w:lsdException w:name="Colorful List Accent 3" w:uiPriority="72"/>
-    <w:lsdException w:name="Colorful Grid Accent 3" w:uiPriority="73"/>
-    <w:lsdException w:name="Light Shading Accent 4" w:uiPriority="60"/>
-    <w:lsdException w:name="Light List Accent 4" w:uiPriority="61"/>
-    <w:lsdException w:name="Light Grid Accent 4" w:uiPriority="62"/>
-    <w:lsdException w:name="Medium Shading 1 Accent 4" w:uiPriority="63"/>
-    <w:lsdException w:name="Medium Shading 2 Accent 4" w:uiPriority="64"/>
-    <w:lsdException w:name="Medium List 1 Accent 4" w:uiPriority="65"/>
-    <w:lsdException w:name="Medium List 2 Accent 4" w:uiPriority="66"/>
-    <w:lsdException w:name="Medium Grid 1 Accent 4" w:uiPriority="67"/>
-    <w:lsdException w:name="Medium Grid 2 Accent 4" w:uiPriority="68"/>
-    <w:lsdException w:name="Medium Grid 3 Accent 4" w:uiPriority="69"/>
-    <w:lsdException w:name="Dark List Accent 4" w:uiPriority="70"/>
-    <w:lsdException w:name="Colorful Shading Accent 4" w:uiPriority="71"/>
-    <w:lsdException w:name="Colorful List Accent 4" w:uiPriority="72"/>
-    <w:lsdException w:name="Colorful Grid Accent 4" w:uiPriority="73"/>
-    <w:lsdException w:name="Light Shading Accent 5" w:uiPriority="60"/>
-    <w:lsdException w:name="Light List Accent 5" w:uiPriority="61"/>
-    <w:lsdException w:name="Light Grid Accent 5" w:uiPriority="62"/>
-    <w:lsdException w:name="Medium Shading 1 Accent 5" w:uiPriority="63"/>
-    <w:lsdException w:name="Medium Shading 2 Accent 5" w:uiPriority="64"/>
-    <w:lsdException w:name="Medium List 1 Accent 5" w:uiPriority="65"/>
-    <w:lsdException w:name="Medium List 2 Accent 5" w:uiPriority="66"/>
-    <w:lsdException w:name="Medium Grid 1 Accent 5" w:uiPriority="67"/>
-    <w:lsdException w:name="Medium Grid 2 Accent 5" w:uiPriority="68"/>
-    <w:lsdException w:name="Medium Grid 3 Accent 5" w:uiPriority="69"/>
-    <w:lsdException w:name="Dark List Accent 5" w:uiPriority="70"/>
-    <w:lsdException w:name="Colorful Shading Accent 5" w:uiPriority="71"/>
-    <w:lsdException w:name="Colorful List Accent 5" w:uiPriority="72"/>
-    <w:lsdException w:name="Colorful Grid Accent 5" w:uiPriority="73"/>
-    <w:lsdException w:name="Light Shading Accent 6" w:uiPriority="60"/>
-    <w:lsdException w:name="Light List Accent 6" w:uiPriority="61"/>
-    <w:lsdException w:name="Light Grid Accent 6" w:uiPriority="62"/>
-    <w:lsdException w:name="Medium Shading 1 Accent 6" w:uiPriority="63"/>
-    <w:lsdException w:name="Medium Shading 2 Accent 6" w:uiPriority="64"/>
-    <w:lsdException w:name="Medium List 1 Accent 6" w:uiPriority="65"/>
-    <w:lsdException w:name="Medium List 2 Accent 6" w:uiPriority="66"/>
-    <w:lsdException w:name="Medium Grid 1 Accent 6" w:uiPriority="67"/>
-    <w:lsdException w:name="Medium Grid 2 Accent 6" w:uiPriority="68"/>
-    <w:lsdException w:name="Medium Grid 3 Accent 6" w:uiPriority="69"/>
-    <w:lsdException w:name="Dark List Accent 6" w:uiPriority="70"/>
-    <w:lsdException w:name="Colorful Shading Accent 6" w:uiPriority="71"/>
-    <w:lsdException w:name="Colorful List Accent 6" w:uiPriority="72"/>
-    <w:lsdException w:name="Colorful Grid Accent 6" w:uiPriority="73"/>
-    <w:lsdException w:name="Subtle Emphasis" w:uiPriority="19" w:qFormat="1"/>
-    <w:lsdException w:name="Intense Emphasis" w:uiPriority="21" w:qFormat="1"/>
-    <w:lsdException w:name="Subtle Reference" w:uiPriority="31" w:qFormat="1"/>
-    <w:lsdException w:name="Intense Reference" w:uiPriority="32" w:qFormat="1"/>
-    <w:lsdException w:name="Book Title" w:uiPriority="33" w:qFormat="1"/>
-    <w:lsdException w:name="Bibliography" w:semiHidden="1" w:uiPriority="37" w:unhideWhenUsed="1"/>
-    <w:lsdException w:name="TOC Heading" w:semiHidden="1" w:uiPriority="39" w:unhideWhenUsed="1" w:qFormat="1"/>
-    <w:lsdException w:name="Plain Table 1" w:uiPriority="41"/>
-    <w:lsdException w:name="Plain Table 2" w:uiPriority="42"/>
-    <w:lsdException w:name="Plain Table 3" w:uiPriority="43"/>
-    <w:lsdException w:name="Plain Table 4" w:uiPriority="44"/>
-    <w:lsdException w:name="Plain Table 5" w:uiPriority="45"/>
-    <w:lsdException w:name="Grid Table Light" w:uiPriority="40"/>
-    <w:lsdException w:name="Grid Table 1 Light" w:uiPriority="46"/>
-    <w:lsdException w:name="Grid Table 2" w:uiPriority="47"/>
-    <w:lsdException w:name="Grid Table 3" w:uiPriority="48"/>
-    <w:lsdException w:name="Grid Table 4" w:uiPriority="49"/>
-    <w:lsdException w:name="Grid Table 5 Dark" w:uiPriority="50"/>
-    <w:lsdException w:name="Grid Table 6 Colorful" w:uiPriority="51"/>
-    <w:lsdException w:name="Grid Table 7 Colorful" w:uiPriority="52"/>
-    <w:lsdException w:name="Grid Table 1 Light Accent 1" w:uiPriority="46"/>
-    <w:lsdException w:name="Grid Table 2 Accent 1" w:uiPriority="47"/>
-    <w:lsdException w:name="Grid Table 3 Accent 1" w:uiPriority="48"/>
-    <w:lsdException w:name="Grid Table 4 Accent 1" w:uiPriority="49"/>
-    <w:lsdException w:name="Grid Table 5 Dark Accent 1" w:uiPriority="50"/>
-    <w:lsdException w:name="Grid Table 6 Colorful Accent 1" w:uiPriority="51"/>
-    <w:lsdException w:name="Grid Table 7 Colorful Accent 1" w:uiPriority="52"/>
-    <w:lsdException w:name="Grid Table 1 Light Accent 2" w:uiPriority="46"/>
-    <w:lsdException w:name="Grid Table 2 Accent 2" w:uiPriority="47"/>
-    <w:lsdException w:name="Grid Table 3 Accent 2" w:uiPriority="48"/>
-    <w:lsdException w:name="Grid Table 4 Accent 2" w:uiPriority="49"/>
-    <w:lsdException w:name="Grid Table 5 Dark Accent 2" w:uiPriority="50"/>
-    <w:lsdException w:name="Grid Table 6 Colorful Accent 2" w:uiPriority="51"/>
-    <w:lsdException w:name="Grid Table 7 Colorful Accent 2" w:uiPriority="52"/>
-    <w:lsdException w:name="Grid Table 1 Light Accent 3" w:uiPriority="46"/>
-    <w:lsdException w:name="Grid Table 2 Accent 3" w:uiPriority="47"/>
-    <w:lsdException w:name="Grid Table 3 Accent 3" w:uiPriority="48"/>
-    <w:lsdException w:name="Grid Table 4 Accent 3" w:uiPriority="49"/>
-    <w:lsdException w:name="Grid Table 5 Dark Accent 3" w:uiPriority="50"/>
-    <w:lsdException w:name="Grid Table 6 Colorful Accent 3" w:uiPriority="51"/>
-    <w:lsdException w:name="Grid Table 7 Colorful Accent 3" w:uiPriority="52"/>
-    <w:lsdException w:name="Grid Table 1 Light Accent 4" w:uiPriority="46"/>
-    <w:lsdException w:name="Grid Table 2 Accent 4" w:uiPriority="47"/>
-    <w:lsdException w:name="Grid Table 3 Accent 4" w:uiPriority="48"/>
-    <w:lsdException w:name="Grid Table 4 Accent 4" w:uiPriority="49"/>
-    <w:lsdException w:name="Grid Table 5 Dark Accent 4" w:uiPriority="50"/>
-    <w:lsdException w:name="Grid Table 6 Colorful Accent 4" w:uiPriority="51"/>
-    <w:lsdException w:name="Grid Table 7 Colorful Accent 4" w:uiPriority="52"/>
-    <w:lsdException w:name="Grid Table 1 Light Accent 5" w:uiPriority="46"/>
-    <w:lsdException w:name="Grid Table 2 Accent 5" w:uiPriority="47"/>
-    <w:lsdException w:name="Grid Table 3 Accent 5" w:uiPriority="48"/>
-    <w:lsdException w:name="Grid Table 4 Accent 5" w:uiPriority="49"/>
-    <w:lsdException w:name="Grid Table 5 Dark Accent 5" w:uiPriority="50"/>
-    <w:lsdException w:name="Grid Table 6 Colorful Accent 5" w:uiPriority="51"/>
-    <w:lsdException w:name="Grid Table 7 Colorful Accent 5" w:uiPriority="52"/>
-    <w:lsdException w:name="Grid Table 1 Light Accent 6" w:uiPriority="46"/>
-    <w:lsdException w:name="Grid Table 2 Accent 6" w:uiPriority="47"/>
-    <w:lsdException w:name="Grid Table 3 Accent 6" w:uiPriority="48"/>
-    <w:lsdException w:name="Grid Table 4 Accent 6" w:uiPriority="49"/>
-    <w:lsdException w:name="Grid Table 5 Dark Accent 6" w:uiPriority="50"/>
-    <w:lsdException w:name="Grid Table 6 Colorful Accent 6" w:uiPriority="51"/>
-    <w:lsdException w:name="Grid Table 7 Colorful Accent 6" w:uiPriority="52"/>
-    <w:lsdException w:name="List Table 1 Light" w:uiPriority="46"/>
-    <w:lsdException w:name="List Table 2" w:uiPriority="47"/>
-    <w:lsdException w:name="List Table 3" w:uiPriority="48"/>
-    <w:lsdException w:name="List Table 4" w:uiPriority="49"/>
-    <w:lsdException w:name="List Table 5 Dark" w:uiPriority="50"/>
-    <w:lsdException w:name="List Table 6 Colorful" w:uiPriority="51"/>
-    <w:lsdException w:name="List Table 7 Colorful" w:uiPriority="52"/>
-    <w:lsdException w:name="List Table 1 Light Accent 1" w:uiPriority="46"/>
-    <w:lsdException w:name="List Table 2 Accent 1" w:uiPriority="47"/>
-    <w:lsdException w:name="List Table 3 Accent 1" w:uiPriority="48"/>
-    <w:lsdException w:name="List Table 4 Accent 1" w:uiPriority="49"/>
-    <w:lsdException w:name="List Table 5 Dark Accent 1" w:uiPriority="50"/>
-    <w:lsdException w:name="List Table 6 Colorful Accent 1" w:uiPriority="51"/>
-    <w:lsdException w:name="List Table 7 Colorful Accent 1" w:uiPriority="52"/>
-    <w:lsdException w:name="List Table 1 Light Accent 2" w:uiPriority="46"/>
-    <w:lsdException w:name="List Table 2 Accent 2" w:uiPriority="47"/>
-    <w:lsdException w:name="List Table 3 Accent 2" w:uiPriority="48"/>
-    <w:lsdException w:name="List Table 4 Accent 2" w:uiPriority="49"/>
-    <w:lsdException w:name="List Table 5 Dark Accent 2" w:uiPriority="50"/>
-    <w:lsdException w:name="List Table 6 Colorful Accent 2" w:uiPriority="51"/>
-    <w:lsdException w:name="List Table 7 Colorful Accent 2" w:uiPriority="52"/>
-    <w:lsdException w:name="List Table 1 Light Accent 3" w:uiPriority="46"/>
-    <w:lsdException w:name="List Table 2 Accent 3" w:uiPriority="47"/>
-    <w:lsdException w:name="List Table 3 Accent 3" w:uiPriority="48"/>
-    <w:lsdException w:name="List Table 4 Accent 3" w:uiPriority="49"/>
-    <w:lsdException w:name="List Table 5 Dark Accent 3" w:uiPriority="50"/>
-    <w:lsdException w:name="List Table 6 Colorful Accent 3" w:uiPriority="51"/>
-    <w:lsdException w:name="List Table 7 Colorful Accent 3" w:uiPriority="52"/>
-    <w:lsdException w:name="List Table 1 Light Accent 4" w:uiPriority="46"/>
-    <w:lsdException w:name="List Table 2 Accent 4" w:uiPriority="47"/>
-    <w:lsdException w:name="List Table 3 Accent 4" w:uiPriority="48"/>
-    <w:lsdException w:name="List Table 4 Accent 4" w:uiPriority="49"/>
-    <w:lsdException w:name="List Table 5 Dark Accent 4" w:uiPriority="50"/>
-    <w:lsdException w:name="List Table 6 Colorful Accent 4" w:uiPriority="51"/>
-    <w:lsdException w:name="List Table 7 Colorful Accent 4" w:uiPriority="52"/>
-    <w:lsdException w:name="List Table 1 Light Accent 5" w:uiPriority="46"/>
-    <w:lsdException w:name="List Table 2 Accent 5" w:uiPriority="47"/>
-    <w:lsdException w:name="List Table 3 Accent 5" w:uiPriority="48"/>
-    <w:lsdException w:name="List Table 4 Accent 5" w:uiPriority="49"/>
-    <w:lsdException w:name="List Table 5 Dark Accent 5" w:uiPriority="50"/>
-    <w:lsdException w:name="List Table 6 Colorful Accent 5" w:uiPriority="51"/>
-    <w:lsdException w:name="List Table 7 Colorful Accent 5" w:uiPriority="52"/>
-    <w:lsdException w:name="List Table 1 Light Accent 6" w:uiPriority="46"/>
-    <w:lsdException w:name="List Table 2 Accent 6" w:uiPriority="47"/>
-    <w:lsdException w:name="List Table 3 Accent 6" w:uiPriority="48"/>
-    <w:lsdException w:name="List Table 4 Accent 6" w:uiPriority="49"/>
-    <w:lsdException w:name="List Table 5 Dark Accent 6" w:uiPriority="50"/>
-    <w:lsdException w:name="List Table 6 Colorful Accent 6" w:uiPriority="51"/>
-    <w:lsdException w:name="List Table 7 Colorful Accent 6" w:uiPriority="52"/>
-    <w:lsdException w:name="Mention" w:semiHidden="1" w:unhideWhenUsed="1"/>
-    <w:lsdException w:name="Smart Hyperlink" w:semiHidden="1" w:unhideWhenUsed="1"/>
-    <w:lsdException w:name="Hashtag" w:semiHidden="1" w:unhideWhenUsed="1"/>
-    <w:lsdException w:name="Unresolved Mention" w:semiHidden="1" w:unhideWhenUsed="1"/>
-    <w:lsdException w:name="Smart Link" w:semiHidden="1" w:unhideWhenUsed="1"/>
+  <w:latentStyles w:defLockedState="0" w:defUIPriority="99" w:defSemiHidden="1" w:defUnhideWhenUsed="1" w:defQFormat="0" w:count="267">
+    <w:lsdException w:name="Normal" w:semiHidden="0" w:uiPriority="0" w:unhideWhenUsed="0" w:qFormat="1"/>
+    <w:lsdException w:name="heading 1" w:semiHidden="0" w:uiPriority="9" w:unhideWhenUsed="0" w:qFormat="1"/>
+    <w:lsdException w:name="heading 2" w:uiPriority="9" w:qFormat="1"/>
+    <w:lsdException w:name="heading 3" w:uiPriority="9" w:qFormat="1"/>
+    <w:lsdException w:name="heading 4" w:uiPriority="9" w:qFormat="1"/>
+    <w:lsdException w:name="heading 5" w:uiPriority="9" w:qFormat="1"/>
+    <w:lsdException w:name="heading 6" w:uiPriority="9" w:qFormat="1"/>
+    <w:lsdException w:name="heading 7" w:uiPriority="9" w:qFormat="1"/>
+    <w:lsdException w:name="heading 8" w:uiPriority="9" w:qFormat="1"/>
+    <w:lsdException w:name="heading 9" w:uiPriority="9" w:qFormat="1"/>
+    <w:lsdException w:name="toc 1" w:uiPriority="39"/>
+    <w:lsdException w:name="toc 2" w:uiPriority="39"/>
+    <w:lsdException w:name="toc 3" w:uiPriority="39"/>
+    <w:lsdException w:name="toc 4" w:uiPriority="39"/>
+    <w:lsdException w:name="toc 5" w:uiPriority="39"/>
+    <w:lsdException w:name="toc 6" w:uiPriority="39"/>
+    <w:lsdException w:name="toc 7" w:uiPriority="39"/>
+    <w:lsdException w:name="toc 8" w:uiPriority="39"/>
+    <w:lsdException w:name="toc 9" w:uiPriority="39"/>
+    <w:lsdException w:name="caption" w:uiPriority="35" w:qFormat="1"/>
+    <w:lsdException w:name="Title" w:semiHidden="0" w:uiPriority="10" w:unhideWhenUsed="0" w:qFormat="1"/>
+    <w:lsdException w:name="Default Paragraph Font" w:uiPriority="1"/>
+    <w:lsdException w:name="Subtitle" w:semiHidden="0" w:uiPriority="11" w:unhideWhenUsed="0" w:qFormat="1"/>
+    <w:lsdException w:name="Strong" w:semiHidden="0" w:uiPriority="22" w:unhideWhenUsed="0" w:qFormat="1"/>
+    <w:lsdException w:name="Emphasis" w:semiHidden="0" w:uiPriority="20" w:unhideWhenUsed="0" w:qFormat="1"/>
+    <w:lsdException w:name="Table Grid" w:uiPriority="59"/>
+    <w:lsdException w:name="Placeholder Text" w:unhideWhenUsed="0"/>
+    <w:lsdException w:name="No Spacing" w:semiHidden="0" w:uiPriority="1" w:unhideWhenUsed="0" w:qFormat="1"/>
+    <w:lsdException w:name="Light Shading" w:semiHidden="0" w:uiPriority="60" w:unhideWhenUsed="0"/>
+    <w:lsdException w:name="Light List" w:semiHidden="0" w:uiPriority="61" w:unhideWhenUsed="0"/>
+    <w:lsdException w:name="Light Grid" w:semiHidden="0" w:uiPriority="62" w:unhideWhenUsed="0"/>
+    <w:lsdException w:name="Medium Shading 1" w:semiHidden="0" w:uiPriority="63" w:unhideWhenUsed="0"/>
+    <w:lsdException w:name="Medium Shading 2" w:semiHidden="0" w:uiPriority="64" w:unhideWhenUsed="0"/>
+    <w:lsdException w:name="Medium List 1" w:semiHidden="0" w:uiPriority="65" w:unhideWhenUsed="0"/>
+    <w:lsdException w:name="Medium List 2" w:semiHidden="0" w:uiPriority="66" w:unhideWhenUsed="0"/>
+    <w:lsdException w:name="Medium Grid 1" w:semiHidden="0" w:uiPriority="67" w:unhideWhenUsed="0"/>
+    <w:lsdException w:name="Medium Grid 2" w:semiHidden="0" w:uiPriority="68" w:unhideWhenUsed="0"/>
+    <w:lsdException w:name="Medium Grid 3" w:semiHidden="0" w:uiPriority="69" w:unhideWhenUsed="0"/>
+    <w:lsdException w:name="Dark List" w:semiHidden="0" w:uiPriority="70" w:unhideWhenUsed="0"/>
+    <w:lsdException w:name="Colorful Shading" w:semiHidden="0" w:uiPriority="71" w:unhideWhenUsed="0"/>
+    <w:lsdException w:name="Colorful List" w:semiHidden="0" w:uiPriority="72" w:unhideWhenUsed="0"/>
+    <w:lsdException w:name="Colorful Grid" w:semiHidden="0" w:uiPriority="73" w:unhideWhenUsed="0"/>
+    <w:lsdException w:name="Light Shading Accent 1" w:semiHidden="0" w:uiPriority="60" w:unhideWhenUsed="0"/>
+    <w:lsdException w:name="Light List Accent 1" w:semiHidden="0" w:uiPriority="61" w:unhideWhenUsed="0"/>
+    <w:lsdException w:name="Light Grid Accent 1" w:semiHidden="0" w:uiPriority="62" w:unhideWhenUsed="0"/>
+    <w:lsdException w:name="Medium Shading 1 Accent 1" w:semiHidden="0" w:uiPriority="63" w:unhideWhenUsed="0"/>
+    <w:lsdException w:name="Medium Shading 2 Accent 1" w:semiHidden="0" w:uiPriority="64" w:unhideWhenUsed="0"/>
+    <w:lsdException w:name="Medium List 1 Accent 1" w:semiHidden="0" w:uiPriority="65" w:unhideWhenUsed="0"/>
+    <w:lsdException w:name="Revision" w:unhideWhenUsed="0"/>
+    <w:lsdException w:name="List Paragraph" w:semiHidden="0" w:uiPriority="34" w:unhideWhenUsed="0" w:qFormat="1"/>
+    <w:lsdException w:name="Quote" w:semiHidden="0" w:uiPriority="29" w:unhideWhenUsed="0" w:qFormat="1"/>
+    <w:lsdException w:name="Intense Quote" w:semiHidden="0" w:uiPriority="30" w:unhideWhenUsed="0" w:qFormat="1"/>
+    <w:lsdException w:name="Medium List 2 Accent 1" w:semiHidden="0" w:uiPriority="66" w:unhideWhenUsed="0"/>
+    <w:lsdException w:name="Medium Grid 1 Accent 1" w:semiHidden="0" w:uiPriority="67" w:unhideWhenUsed="0"/>
+    <w:lsdException w:name="Medium Grid 2 Accent 1" w:semiHidden="0" w:uiPriority="68" w:unhideWhenUsed="0"/>
+    <w:lsdException w:name="Medium Grid 3 Accent 1" w:semiHidden="0" w:uiPriority="69" w:unhideWhenUsed="0"/>
+    <w:lsdException w:name="Dark List Accent 1" w:semiHidden="0" w:uiPriority="70" w:unhideWhenUsed="0"/>
+    <w:lsdException w:name="Colorful Shading Accent 1" w:semiHidden="0" w:uiPriority="71" w:unhideWhenUsed="0"/>
+    <w:lsdException w:name="Colorful List Accent 1" w:semiHidden="0" w:uiPriority="72" w:unhideWhenUsed="0"/>
+    <w:lsdException w:name="Colorful Grid Accent 1" w:semiHidden="0" w:uiPriority="73" w:unhideWhenUsed="0"/>
+    <w:lsdException w:name="Light Shading Accent 2" w:semiHidden="0" w:uiPriority="60" w:unhideWhenUsed="0"/>
+    <w:lsdException w:name="Light List Accent 2" w:semiHidden="0" w:uiPriority="61" w:unhideWhenUsed="0"/>
+    <w:lsdException w:name="Light Grid Accent 2" w:semiHidden="0" w:uiPriority="62" w:unhideWhenUsed="0"/>
+    <w:lsdException w:name="Medium Shading 1 Accent 2" w:semiHidden="0" w:uiPriority="63" w:unhideWhenUsed="0"/>
+    <w:lsdException w:name="Medium Shading 2 Accent 2" w:semiHidden="0" w:uiPriority="64" w:unhideWhenUsed="0"/>
+    <w:lsdException w:name="Medium List 1 Accent 2" w:semiHidden="0" w:uiPriority="65" w:unhideWhenUsed="0"/>
+    <w:lsdException w:name="Medium List 2 Accent 2" w:semiHidden="0" w:uiPriority="66" w:unhideWhenUsed="0"/>
+    <w:lsdException w:name="Medium Grid 1 Accent 2" w:semiHidden="0" w:uiPriority="67" w:unhideWhenUsed="0"/>
+    <w:lsdException w:name="Medium Grid 2 Accent 2" w:semiHidden="0" w:uiPriority="68" w:unhideWhenUsed="0"/>
+    <w:lsdException w:name="Medium Grid 3 Accent 2" w:semiHidden="0" w:uiPriority="69" w:unhideWhenUsed="0"/>
+    <w:lsdException w:name="Dark List Accent 2" w:semiHidden="0" w:uiPriority="70" w:unhideWhenUsed="0"/>
+    <w:lsdException w:name="Colorful Shading Accent 2" w:semiHidden="0" w:uiPriority="71" w:unhideWhenUsed="0"/>
+    <w:lsdException w:name="Colorful List Accent 2" w:semiHidden="0" w:uiPriority="72" w:unhideWhenUsed="0"/>
+    <w:lsdException w:name="Colorful Grid Accent 2" w:semiHidden="0" w:uiPriority="73" w:unhideWhenUsed="0"/>
+    <w:lsdException w:name="Light Shading Accent 3" w:semiHidden="0" w:uiPriority="60" w:unhideWhenUsed="0"/>
+    <w:lsdException w:name="Light List Accent 3" w:semiHidden="0" w:uiPriority="61" w:unhideWhenUsed="0"/>
+    <w:lsdException w:name="Light Grid Accent 3" w:semiHidden="0" w:uiPriority="62" w:unhideWhenUsed="0"/>
+    <w:lsdException w:name="Medium Shading 1 Accent 3" w:semiHidden="0" w:uiPriority="63" w:unhideWhenUsed="0"/>
+    <w:lsdException w:name="Medium Shading 2 Accent 3" w:semiHidden="0" w:uiPriority="64" w:unhideWhenUsed="0"/>
+    <w:lsdException w:name="Medium List 1 Accent 3" w:semiHidden="0" w:uiPriority="65" w:unhideWhenUsed="0"/>
+    <w:lsdException w:name="Medium List 2 Accent 3" w:semiHidden="0" w:uiPriority="66" w:unhideWhenUsed="0"/>
+    <w:lsdException w:name="Medium Grid 1 Accent 3" w:semiHidden="0" w:uiPriority="67" w:unhideWhenUsed="0"/>
+    <w:lsdException w:name="Medium Grid 2 Accent 3" w:semiHidden="0" w:uiPriority="68" w:unhideWhenUsed="0"/>
+    <w:lsdException w:name="Medium Grid 3 Accent 3" w:semiHidden="0" w:uiPriority="69" w:unhideWhenUsed="0"/>
+    <w:lsdException w:name="Dark List Accent 3" w:semiHidden="0" w:uiPriority="70" w:unhideWhenUsed="0"/>
+    <w:lsdException w:name="Colorful Shading Accent 3" w:semiHidden="0" w:uiPriority="71" w:unhideWhenUsed="0"/>
+    <w:lsdException w:name="Colorful List Accent 3" w:semiHidden="0" w:uiPriority="72" w:unhideWhenUsed="0"/>
+    <w:lsdException w:name="Colorful Grid Accent 3" w:semiHidden="0" w:uiPriority="73" w:unhideWhenUsed="0"/>
+    <w:lsdException w:name="Light Shading Accent 4" w:semiHidden="0" w:uiPriority="60" w:unhideWhenUsed="0"/>
+    <w:lsdException w:name="Light List Accent 4" w:semiHidden="0" w:uiPriority="61" w:unhideWhenUsed="0"/>
+    <w:lsdException w:name="Light Grid Accent 4" w:semiHidden="0" w:uiPriority="62" w:unhideWhenUsed="0"/>
+    <w:lsdException w:name="Medium Shading 1 Accent 4" w:semiHidden="0" w:uiPriority="63" w:unhideWhenUsed="0"/>
+    <w:lsdException w:name="Medium Shading 2 Accent 4" w:semiHidden="0" w:uiPriority="64" w:unhideWhenUsed="0"/>
+    <w:lsdException w:name="Medium List 1 Accent 4" w:semiHidden="0" w:uiPriority="65" w:unhideWhenUsed="0"/>
+    <w:lsdException w:name="Medium List 2 Accent 4" w:semiHidden="0" w:uiPriority="66" w:unhideWhenUsed="0"/>
+    <w:lsdException w:name="Medium Grid 1 Accent 4" w:semiHidden="0" w:uiPriority="67" w:unhideWhenUsed="0"/>
+    <w:lsdException w:name="Medium Grid 2 Accent 4" w:semiHidden="0" w:uiPriority="68" w:unhideWhenUsed="0"/>
+    <w:lsdException w:name="Medium Grid 3 Accent 4" w:semiHidden="0" w:uiPriority="69" w:unhideWhenUsed="0"/>
+    <w:lsdException w:name="Dark List Accent 4" w:semiHidden="0" w:uiPriority="70" w:unhideWhenUsed="0"/>
+    <w:lsdException w:name="Colorful Shading Accent 4" w:semiHidden="0" w:uiPriority="71" w:unhideWhenUsed="0"/>
+    <w:lsdException w:name="Colorful List Accent 4" w:semiHidden="0" w:uiPriority="72" w:unhideWhenUsed="0"/>
+    <w:lsdException w:name="Colorful Grid Accent 4" w:semiHidden="0" w:uiPriority="73" w:unhideWhenUsed="0"/>
+    <w:lsdException w:name="Light Shading Accent 5" w:semiHidden="0" w:uiPriority="60" w:unhideWhenUsed="0"/>
+    <w:lsdException w:name="Light List Accent 5" w:semiHidden="0" w:uiPriority="61" w:unhideWhenUsed="0"/>
+    <w:lsdException w:name="Light Grid Accent 5" w:semiHidden="0" w:uiPriority="62" w:unhideWhenUsed="0"/>
+    <w:lsdException w:name="Medium Shading 1 Accent 5" w:semiHidden="0" w:uiPriority="63" w:unhideWhenUsed="0"/>
+    <w:lsdException w:name="Medium Shading 2 Accent 5" w:semiHidden="0" w:uiPriority="64" w:unhideWhenUsed="0"/>
+    <w:lsdException w:name="Medium List 1 Accent 5" w:semiHidden="0" w:uiPriority="65" w:unhideWhenUsed="0"/>
+    <w:lsdException w:name="Medium List 2 Accent 5" w:semiHidden="0" w:uiPriority="66" w:unhideWhenUsed="0"/>
+    <w:lsdException w:name="Medium Grid 1 Accent 5" w:semiHidden="0" w:uiPriority="67" w:unhideWhenUsed="0"/>
+    <w:lsdException w:name="Medium Grid 2 Accent 5" w:semiHidden="0" w:uiPriority="68" w:unhideWhenUsed="0"/>
+    <w:lsdException w:name="Medium Grid 3 Accent 5" w:semiHidden="0" w:uiPriority="69" w:unhideWhenUsed="0"/>
+    <w:lsdException w:name="Dark List Accent 5" w:semiHidden="0" w:uiPriority="70" w:unhideWhenUsed="0"/>
+    <w:lsdException w:name="Colorful Shading Accent 5" w:semiHidden="0" w:uiPriority="71" w:unhideWhenUsed="0"/>
+    <w:lsdException w:name="Colorful List Accent 5" w:semiHidden="0" w:uiPriority="72" w:unhideWhenUsed="0"/>
+    <w:lsdException w:name="Colorful Grid Accent 5" w:semiHidden="0" w:uiPriority="73" w:unhideWhenUsed="0"/>
+    <w:lsdException w:name="Light Shading Accent 6" w:semiHidden="0" w:uiPriority="60" w:unhideWhenUsed="0"/>
+    <w:lsdException w:name="Light List Accent 6" w:semiHidden="0" w:uiPriority="61" w:unhideWhenUsed="0"/>
+    <w:lsdException w:name="Light Grid Accent 6" w:semiHidden="0" w:uiPriority="62" w:unhideWhenUsed="0"/>
+    <w:lsdException w:name="Medium Shading 1 Accent 6" w:semiHidden="0" w:uiPriority="63" w:unhideWhenUsed="0"/>
+    <w:lsdException w:name="Medium Shading 2 Accent 6" w:semiHidden="0" w:uiPriority="64" w:unhideWhenUsed="0"/>
+    <w:lsdException w:name="Medium List 1 Accent 6" w:semiHidden="0" w:uiPriority="65" w:unhideWhenUsed="0"/>
+    <w:lsdException w:name="Medium List 2 Accent 6" w:semiHidden="0" w:uiPriority="66" w:unhideWhenUsed="0"/>
+    <w:lsdException w:name="Medium Grid 1 Accent 6" w:semiHidden="0" w:uiPriority="67" w:unhideWhenUsed="0"/>
+    <w:lsdException w:name="Medium Grid 2 Accent 6" w:semiHidden="0" w:uiPriority="68" w:unhideWhenUsed="0"/>
+    <w:lsdException w:name="Medium Grid 3 Accent 6" w:semiHidden="0" w:uiPriority="69" w:unhideWhenUsed="0"/>
+    <w:lsdException w:name="Dark List Accent 6" w:semiHidden="0" w:uiPriority="70" w:unhideWhenUsed="0"/>
+    <w:lsdException w:name="Colorful Shading Accent 6" w:semiHidden="0" w:uiPriority="71" w:unhideWhenUsed="0"/>
+    <w:lsdException w:name="Colorful List Accent 6" w:semiHidden="0" w:uiPriority="72" w:unhideWhenUsed="0"/>
+    <w:lsdException w:name="Colorful Grid Accent 6" w:semiHidden="0" w:uiPriority="73" w:unhideWhenUsed="0"/>
+    <w:lsdException w:name="Subtle Emphasis" w:semiHidden="0" w:uiPriority="19" w:unhideWhenUsed="0" w:qFormat="1"/>
+    <w:lsdException w:name="Intense Emphasis" w:semiHidden="0" w:uiPriority="21" w:unhideWhenUsed="0" w:qFormat="1"/>
+    <w:lsdException w:name="Subtle Reference" w:semiHidden="0" w:uiPriority="31" w:unhideWhenUsed="0" w:qFormat="1"/>
+    <w:lsdException w:name="Intense Reference" w:semiHidden="0" w:uiPriority="32" w:unhideWhenUsed="0" w:qFormat="1"/>
+    <w:lsdException w:name="Book Title" w:semiHidden="0" w:uiPriority="33" w:unhideWhenUsed="0" w:qFormat="1"/>
+    <w:lsdException w:name="Bibliography" w:uiPriority="37"/>
+    <w:lsdException w:name="TOC Heading" w:uiPriority="39" w:qFormat="1"/>
   </w:latentStyles>
   <w:style w:type="paragraph" w:default="1" w:styleId="Normln">
     <w:name w:val="Normal"/>
@@ -1319,6 +1289,7 @@
     <w:uiPriority w:val="99"/>
     <w:semiHidden/>
     <w:unhideWhenUsed/>
+    <w:qFormat/>
     <w:tblPr>
       <w:tblInd w:w="0" w:type="dxa"/>
       <w:tblCellMar>

</xml_diff>

<commit_message>
Unit1.cpp oprava funkčnosti COMBa pro výběr pohonu
</commit_message>
<xml_diff>
--- a/DOC/komentare_NAHLED.docx
+++ b/DOC/komentare_NAHLED.docx
@@ -1,6 +1,6 @@
 
 <file path=word/document.xml><?xml version="1.0" encoding="utf-8"?>
-<w:document xmlns:ve="http://schemas.openxmlformats.org/markup-compatibility/2006" xmlns:o="urn:schemas-microsoft-com:office:office" xmlns:r="http://schemas.openxmlformats.org/officeDocument/2006/relationships" xmlns:m="http://schemas.openxmlformats.org/officeDocument/2006/math" xmlns:v="urn:schemas-microsoft-com:vml" xmlns:wp="http://schemas.openxmlformats.org/drawingml/2006/wordprocessingDrawing" xmlns:w10="urn:schemas-microsoft-com:office:word" xmlns:w="http://schemas.openxmlformats.org/wordprocessingml/2006/main" xmlns:wne="http://schemas.microsoft.com/office/word/2006/wordml">
+<w:document xmlns:wpc="http://schemas.microsoft.com/office/word/2010/wordprocessingCanvas" xmlns:cx="http://schemas.microsoft.com/office/drawing/2014/chartex" xmlns:cx1="http://schemas.microsoft.com/office/drawing/2015/9/8/chartex" xmlns:cx2="http://schemas.microsoft.com/office/drawing/2015/10/21/chartex" xmlns:cx3="http://schemas.microsoft.com/office/drawing/2016/5/9/chartex" xmlns:cx4="http://schemas.microsoft.com/office/drawing/2016/5/10/chartex" xmlns:cx5="http://schemas.microsoft.com/office/drawing/2016/5/11/chartex" xmlns:cx6="http://schemas.microsoft.com/office/drawing/2016/5/12/chartex" xmlns:cx7="http://schemas.microsoft.com/office/drawing/2016/5/13/chartex" xmlns:cx8="http://schemas.microsoft.com/office/drawing/2016/5/14/chartex" xmlns:mc="http://schemas.openxmlformats.org/markup-compatibility/2006" xmlns:aink="http://schemas.microsoft.com/office/drawing/2016/ink" xmlns:am3d="http://schemas.microsoft.com/office/drawing/2017/model3d" xmlns:o="urn:schemas-microsoft-com:office:office" xmlns:r="http://schemas.openxmlformats.org/officeDocument/2006/relationships" xmlns:m="http://schemas.openxmlformats.org/officeDocument/2006/math" xmlns:v="urn:schemas-microsoft-com:vml" xmlns:wp14="http://schemas.microsoft.com/office/word/2010/wordprocessingDrawing" xmlns:wp="http://schemas.openxmlformats.org/drawingml/2006/wordprocessingDrawing" xmlns:w10="urn:schemas-microsoft-com:office:word" xmlns:w="http://schemas.openxmlformats.org/wordprocessingml/2006/main" xmlns:w14="http://schemas.microsoft.com/office/word/2010/wordml" xmlns:w15="http://schemas.microsoft.com/office/word/2012/wordml" xmlns:w16cid="http://schemas.microsoft.com/office/word/2016/wordml/cid" xmlns:w16se="http://schemas.microsoft.com/office/word/2015/wordml/symex" xmlns:wpg="http://schemas.microsoft.com/office/word/2010/wordprocessingGroup" xmlns:wpi="http://schemas.microsoft.com/office/word/2010/wordprocessingInk" xmlns:wne="http://schemas.microsoft.com/office/word/2006/wordml" xmlns:wps="http://schemas.microsoft.com/office/word/2010/wordprocessingShape" mc:Ignorable="w14 w15 w16se w16cid wp14">
   <w:body>
     <w:p>
       <w:pPr>
@@ -111,7 +111,7 @@
           <w:lang w:eastAsia="cs-CZ"/>
         </w:rPr>
         <w:drawing>
-          <wp:inline distT="0" distB="0" distL="0" distR="0">
+          <wp:inline distT="0" distB="0" distL="0" distR="0" wp14:anchorId="3F2E4D35" wp14:editId="6E54B64E">
             <wp:extent cx="3491256" cy="3153721"/>
             <wp:effectExtent l="19050" t="0" r="0" b="0"/>
             <wp:docPr id="4" name="obrázek 4"/>
@@ -201,7 +201,7 @@
           <w:lang w:eastAsia="cs-CZ"/>
         </w:rPr>
         <w:drawing>
-          <wp:inline distT="0" distB="0" distL="0" distR="0">
+          <wp:inline distT="0" distB="0" distL="0" distR="0" wp14:anchorId="42E2B630" wp14:editId="0E741FFD">
             <wp:extent cx="2973284" cy="3038818"/>
             <wp:effectExtent l="19050" t="0" r="0" b="0"/>
             <wp:docPr id="1" name="obrázek 1"/>
@@ -218,7 +218,7 @@
                     </pic:cNvPicPr>
                   </pic:nvPicPr>
                   <pic:blipFill>
-                    <a:blip r:embed="rId6" cstate="print"/>
+                    <a:blip r:embed="rId8" cstate="print"/>
                     <a:srcRect/>
                     <a:stretch>
                       <a:fillRect/>
@@ -264,7 +264,7 @@
           <w:lang w:eastAsia="cs-CZ"/>
         </w:rPr>
         <w:drawing>
-          <wp:inline distT="0" distB="0" distL="0" distR="0">
+          <wp:inline distT="0" distB="0" distL="0" distR="0" wp14:anchorId="17FBEA81" wp14:editId="3660162E">
             <wp:extent cx="1356199" cy="695310"/>
             <wp:effectExtent l="19050" t="0" r="0" b="0"/>
             <wp:docPr id="7" name="obrázek 7"/>
@@ -281,7 +281,7 @@
                     </pic:cNvPicPr>
                   </pic:nvPicPr>
                   <pic:blipFill>
-                    <a:blip r:embed="rId7" cstate="print"/>
+                    <a:blip r:embed="rId9" cstate="print"/>
                     <a:srcRect/>
                     <a:stretch>
                       <a:fillRect/>
@@ -397,83 +397,75 @@
       </w:r>
       <w:proofErr w:type="gramStart"/>
       <w:r>
-        <w:t>paměť</w:t>
+        <w:t>paměť.chybě</w:t>
       </w:r>
       <w:proofErr w:type="gramEnd"/>
       <w:r>
-        <w:t>.</w:t>
+        <w:t xml:space="preserve"> – k chybě dojde, pouze v případě, že mám v náhledu alespoň 1 robota (testováno na </w:t>
+      </w:r>
+      <w:proofErr w:type="spellStart"/>
+      <w:r>
+        <w:t>kk</w:t>
+      </w:r>
+      <w:proofErr w:type="spellEnd"/>
+      <w:r>
+        <w:t xml:space="preserve"> robotovi)</w:t>
+      </w:r>
+      <w:commentRangeEnd w:id="5"/>
+      <w:r>
+        <w:rPr>
+          <w:rStyle w:val="Odkaznakoment"/>
+        </w:rPr>
+        <w:commentReference w:id="5"/>
+      </w:r>
+    </w:p>
+    <w:p>
+      <w:commentRangeStart w:id="6"/>
+      <w:r>
+        <w:t xml:space="preserve">10) při najetí na jednotky se vždy zobrazí kurzor </w:t>
+      </w:r>
+      <w:r>
+        <w:t>„</w:t>
+      </w:r>
+      <w:r>
+        <w:t>m/mm</w:t>
+      </w:r>
+      <w:r>
+        <w:t>“</w:t>
+      </w:r>
+      <w:r>
+        <w:t xml:space="preserve"> ačkoliv jsem třeba na časových jednotkách</w:t>
+      </w:r>
+      <w:r>
+        <w:t>, kde očekávám „s/min“</w:t>
+      </w:r>
+      <w:commentRangeEnd w:id="6"/>
+      <w:r>
+        <w:rPr>
+          <w:rStyle w:val="Odkaznakoment"/>
+        </w:rPr>
+        <w:commentReference w:id="6"/>
+      </w:r>
+    </w:p>
+    <w:p>
+      <w:commentRangeStart w:id="7"/>
+      <w:r>
+        <w:t xml:space="preserve">11) PT – SG robota (bez </w:t>
+      </w:r>
+      <w:proofErr w:type="spellStart"/>
+      <w:r>
+        <w:t>otoče</w:t>
+      </w:r>
+      <w:proofErr w:type="spellEnd"/>
+      <w:r>
+        <w:t xml:space="preserve">) – po vložení je PT=0, má být </w:t>
       </w:r>
       <w:proofErr w:type="gramStart"/>
       <w:r>
-        <w:t>chybě</w:t>
-      </w:r>
+        <w:t>60s</w:t>
+      </w:r>
+      <w:commentRangeEnd w:id="7"/>
       <w:proofErr w:type="gramEnd"/>
-      <w:r>
-        <w:t xml:space="preserve"> – k chybě dojde, pouze v případě, že mám v náhledu alespoň 1 robota (testováno na </w:t>
-      </w:r>
-      <w:proofErr w:type="spellStart"/>
-      <w:r>
-        <w:t>kk</w:t>
-      </w:r>
-      <w:proofErr w:type="spellEnd"/>
-      <w:r>
-        <w:t xml:space="preserve"> robotovi)</w:t>
-      </w:r>
-      <w:commentRangeEnd w:id="5"/>
-      <w:r>
-        <w:rPr>
-          <w:rStyle w:val="Odkaznakoment"/>
-        </w:rPr>
-        <w:commentReference w:id="5"/>
-      </w:r>
-    </w:p>
-    <w:p>
-      <w:commentRangeStart w:id="6"/>
-      <w:r>
-        <w:t xml:space="preserve">10) při najetí na jednotky se vždy zobrazí kurzor </w:t>
-      </w:r>
-      <w:r>
-        <w:t>„</w:t>
-      </w:r>
-      <w:r>
-        <w:t>m/mm</w:t>
-      </w:r>
-      <w:r>
-        <w:t>“</w:t>
-      </w:r>
-      <w:r>
-        <w:t xml:space="preserve"> ačkoliv jsem třeba na časových jednotkách</w:t>
-      </w:r>
-      <w:r>
-        <w:t>, kde očekávám „s/min“</w:t>
-      </w:r>
-      <w:commentRangeEnd w:id="6"/>
-      <w:r>
-        <w:rPr>
-          <w:rStyle w:val="Odkaznakoment"/>
-        </w:rPr>
-        <w:commentReference w:id="6"/>
-      </w:r>
-    </w:p>
-    <w:p>
-      <w:commentRangeStart w:id="7"/>
-      <w:r>
-        <w:t>11) PT – SG robota (</w:t>
-      </w:r>
-      <w:proofErr w:type="gramStart"/>
-      <w:r>
-        <w:t xml:space="preserve">bez </w:t>
-      </w:r>
-      <w:proofErr w:type="spellStart"/>
-      <w:r>
-        <w:t>otoče</w:t>
-      </w:r>
-      <w:proofErr w:type="spellEnd"/>
-      <w:proofErr w:type="gramEnd"/>
-      <w:r>
-        <w:t>) – po vložení je PT=0, má být 60s</w:t>
-      </w:r>
-      <w:commentRangeEnd w:id="7"/>
       <w:r>
         <w:rPr>
           <w:rStyle w:val="Odkaznakoment"/>
@@ -507,7 +499,7 @@
           <w:lang w:eastAsia="cs-CZ"/>
         </w:rPr>
         <w:drawing>
-          <wp:inline distT="0" distB="0" distL="0" distR="0">
+          <wp:inline distT="0" distB="0" distL="0" distR="0" wp14:anchorId="1F3FA8D9" wp14:editId="683D40E8">
             <wp:extent cx="2959498" cy="2098915"/>
             <wp:effectExtent l="19050" t="0" r="0" b="0"/>
             <wp:docPr id="10" name="obrázek 10"/>
@@ -524,7 +516,7 @@
                     </pic:cNvPicPr>
                   </pic:nvPicPr>
                   <pic:blipFill>
-                    <a:blip r:embed="rId8" cstate="print"/>
+                    <a:blip r:embed="rId10" cstate="print"/>
                     <a:srcRect/>
                     <a:stretch>
                       <a:fillRect/>
@@ -552,49 +544,80 @@
           </wp:inline>
         </w:drawing>
       </w:r>
-      <w:bookmarkStart w:id="9" w:name="_GoBack"/>
-      <w:bookmarkEnd w:id="9"/>
     </w:p>
     <w:p/>
     <w:p>
       <w:r>
+        <w:rPr>
+          <w:strike/>
+        </w:rPr>
         <w:lastRenderedPageBreak/>
         <w:t xml:space="preserve">13) V případě kdy </w:t>
       </w:r>
       <w:proofErr w:type="spellStart"/>
       <w:r>
+        <w:rPr>
+          <w:strike/>
+        </w:rPr>
         <w:t>odpřiřadím</w:t>
       </w:r>
       <w:proofErr w:type="spellEnd"/>
       <w:r>
+        <w:rPr>
+          <w:strike/>
+        </w:rPr>
         <w:t xml:space="preserve"> pohon a následně vyberu znovu pohon se již nevygeneruje tabulka podle typu vložených </w:t>
       </w:r>
       <w:proofErr w:type="gramStart"/>
       <w:r>
-        <w:t>robotů  (přijde</w:t>
+        <w:rPr>
+          <w:strike/>
+        </w:rPr>
+        <w:t>robotů  (</w:t>
       </w:r>
       <w:proofErr w:type="gramEnd"/>
       <w:r>
-        <w:t xml:space="preserve"> mi, že </w:t>
-      </w:r>
-      <w:r>
+        <w:rPr>
+          <w:strike/>
+        </w:rPr>
+        <w:t xml:space="preserve">přijde mi, že </w:t>
+      </w:r>
+      <w:r>
+        <w:rPr>
+          <w:strike/>
+        </w:rPr>
         <w:t>tam jsou problémy s </w:t>
       </w:r>
       <w:proofErr w:type="spellStart"/>
       <w:r>
+        <w:rPr>
+          <w:strike/>
+        </w:rPr>
         <w:t>focus</w:t>
       </w:r>
       <w:proofErr w:type="spellEnd"/>
       <w:r>
+        <w:rPr>
+          <w:strike/>
+        </w:rPr>
         <w:t xml:space="preserve"> a klik </w:t>
       </w:r>
       <w:proofErr w:type="spellStart"/>
       <w:r>
+        <w:rPr>
+          <w:strike/>
+        </w:rPr>
         <w:t>událostma</w:t>
       </w:r>
       <w:proofErr w:type="spellEnd"/>
       <w:r>
-        <w:t xml:space="preserve">)         </w:t>
+        <w:rPr>
+          <w:strike/>
+        </w:rPr>
+        <w:t>)</w:t>
+      </w:r>
+      <w:r>
+        <w:t xml:space="preserve">         </w:t>
       </w:r>
       <w:r>
         <w:rPr>
@@ -602,7 +625,7 @@
           <w:lang w:eastAsia="cs-CZ"/>
         </w:rPr>
         <w:drawing>
-          <wp:inline distT="0" distB="0" distL="0" distR="0">
+          <wp:inline distT="0" distB="0" distL="0" distR="0" wp14:anchorId="10EFE757" wp14:editId="5E8AAD06">
             <wp:extent cx="4438650" cy="2521337"/>
             <wp:effectExtent l="19050" t="0" r="0" b="0"/>
             <wp:docPr id="3" name="obrázek 7"/>
@@ -619,7 +642,7 @@
                     </pic:cNvPicPr>
                   </pic:nvPicPr>
                   <pic:blipFill>
-                    <a:blip r:embed="rId9" cstate="print"/>
+                    <a:blip r:embed="rId11" cstate="print"/>
                     <a:srcRect/>
                     <a:stretch>
                       <a:fillRect/>
@@ -655,7 +678,7 @@
           <w:lang w:eastAsia="cs-CZ"/>
         </w:rPr>
         <w:drawing>
-          <wp:inline distT="0" distB="0" distL="0" distR="0">
+          <wp:inline distT="0" distB="0" distL="0" distR="0" wp14:anchorId="091CB6C5" wp14:editId="2D9C5326">
             <wp:extent cx="4495800" cy="2690711"/>
             <wp:effectExtent l="19050" t="0" r="0" b="0"/>
             <wp:docPr id="5" name="obrázek 10"/>
@@ -672,7 +695,7 @@
                     </pic:cNvPicPr>
                   </pic:nvPicPr>
                   <pic:blipFill>
-                    <a:blip r:embed="rId10" cstate="print"/>
+                    <a:blip r:embed="rId12" cstate="print"/>
                     <a:srcRect/>
                     <a:stretch>
                       <a:fillRect/>
@@ -702,27 +725,36 @@
       </w:r>
     </w:p>
     <w:p>
-      <w:r>
-        <w:t xml:space="preserve">14) asi </w:t>
+      <w:pPr>
+        <w:rPr>
+          <w:strike/>
+        </w:rPr>
+      </w:pPr>
+      <w:r>
+        <w:rPr>
+          <w:strike/>
+        </w:rPr>
+        <w:t xml:space="preserve">14) asi souvisí s předchozí chybou kdy roletka nefunguje zcela OK, ale </w:t>
+      </w:r>
+      <w:r>
+        <w:rPr>
+          <w:strike/>
+        </w:rPr>
+        <w:t xml:space="preserve">zase tam naopak zůstanou viset řádky, které už tam nemají </w:t>
       </w:r>
       <w:proofErr w:type="gramStart"/>
       <w:r>
-        <w:t>souvisí</w:t>
+        <w:rPr>
+          <w:strike/>
+        </w:rPr>
+        <w:t>být</w:t>
       </w:r>
       <w:proofErr w:type="gramEnd"/>
       <w:r>
-        <w:t xml:space="preserve"> s předchozí chybou kdy roletka </w:t>
-      </w:r>
-      <w:proofErr w:type="gramStart"/>
-      <w:r>
-        <w:t>nefunguje</w:t>
-      </w:r>
-      <w:proofErr w:type="gramEnd"/>
-      <w:r>
-        <w:t xml:space="preserve"> zcela OK, ale </w:t>
-      </w:r>
-      <w:r>
-        <w:t>zase tam naopak zůstanou viset řádky, které už tam nemají být a ještě k tomu jsou pro SG robota.</w:t>
+        <w:rPr>
+          <w:strike/>
+        </w:rPr>
+        <w:t xml:space="preserve"> a ještě k tomu jsou pro SG robota.</w:t>
       </w:r>
     </w:p>
     <w:p>
@@ -732,7 +764,7 @@
           <w:lang w:eastAsia="cs-CZ"/>
         </w:rPr>
         <w:drawing>
-          <wp:inline distT="0" distB="0" distL="0" distR="0">
+          <wp:inline distT="0" distB="0" distL="0" distR="0" wp14:anchorId="612E9964" wp14:editId="53BF8132">
             <wp:extent cx="3806375" cy="1872413"/>
             <wp:effectExtent l="19050" t="0" r="3625" b="0"/>
             <wp:docPr id="16" name="obrázek 16"/>
@@ -749,7 +781,7 @@
                     </pic:cNvPicPr>
                   </pic:nvPicPr>
                   <pic:blipFill>
-                    <a:blip r:embed="rId11" cstate="print"/>
+                    <a:blip r:embed="rId13" cstate="print"/>
                     <a:srcRect/>
                     <a:stretch>
                       <a:fillRect/>
@@ -779,8 +811,18 @@
       </w:r>
     </w:p>
     <w:p>
+      <w:bookmarkStart w:id="9" w:name="_GoBack"/>
+      <w:commentRangeStart w:id="10"/>
       <w:r>
         <w:t xml:space="preserve">15) doporučuji revizi chování roletky </w:t>
+      </w:r>
+      <w:bookmarkEnd w:id="9"/>
+      <w:commentRangeEnd w:id="10"/>
+      <w:r>
+        <w:rPr>
+          <w:rStyle w:val="Odkaznakoment"/>
+        </w:rPr>
+        <w:commentReference w:id="10"/>
       </w:r>
     </w:p>
     <w:p/>
@@ -795,7 +837,7 @@
 </file>
 
 <file path=word/comments.xml><?xml version="1.0" encoding="utf-8"?>
-<w:comments xmlns:ve="http://schemas.openxmlformats.org/markup-compatibility/2006" xmlns:o="urn:schemas-microsoft-com:office:office" xmlns:r="http://schemas.openxmlformats.org/officeDocument/2006/relationships" xmlns:m="http://schemas.openxmlformats.org/officeDocument/2006/math" xmlns:v="urn:schemas-microsoft-com:vml" xmlns:wp="http://schemas.openxmlformats.org/drawingml/2006/wordprocessingDrawing" xmlns:w10="urn:schemas-microsoft-com:office:word" xmlns:w="http://schemas.openxmlformats.org/wordprocessingml/2006/main" xmlns:wne="http://schemas.microsoft.com/office/word/2006/wordml">
+<w:comments xmlns:wpc="http://schemas.microsoft.com/office/word/2010/wordprocessingCanvas" xmlns:cx="http://schemas.microsoft.com/office/drawing/2014/chartex" xmlns:cx1="http://schemas.microsoft.com/office/drawing/2015/9/8/chartex" xmlns:cx2="http://schemas.microsoft.com/office/drawing/2015/10/21/chartex" xmlns:cx3="http://schemas.microsoft.com/office/drawing/2016/5/9/chartex" xmlns:cx4="http://schemas.microsoft.com/office/drawing/2016/5/10/chartex" xmlns:cx5="http://schemas.microsoft.com/office/drawing/2016/5/11/chartex" xmlns:cx6="http://schemas.microsoft.com/office/drawing/2016/5/12/chartex" xmlns:cx7="http://schemas.microsoft.com/office/drawing/2016/5/13/chartex" xmlns:cx8="http://schemas.microsoft.com/office/drawing/2016/5/14/chartex" xmlns:mc="http://schemas.openxmlformats.org/markup-compatibility/2006" xmlns:aink="http://schemas.microsoft.com/office/drawing/2016/ink" xmlns:am3d="http://schemas.microsoft.com/office/drawing/2017/model3d" xmlns:o="urn:schemas-microsoft-com:office:office" xmlns:r="http://schemas.openxmlformats.org/officeDocument/2006/relationships" xmlns:m="http://schemas.openxmlformats.org/officeDocument/2006/math" xmlns:v="urn:schemas-microsoft-com:vml" xmlns:wp14="http://schemas.microsoft.com/office/word/2010/wordprocessingDrawing" xmlns:wp="http://schemas.openxmlformats.org/drawingml/2006/wordprocessingDrawing" xmlns:w10="urn:schemas-microsoft-com:office:word" xmlns:w="http://schemas.openxmlformats.org/wordprocessingml/2006/main" xmlns:w14="http://schemas.microsoft.com/office/word/2010/wordml" xmlns:w15="http://schemas.microsoft.com/office/word/2012/wordml" xmlns:w16cid="http://schemas.microsoft.com/office/word/2016/wordml/cid" xmlns:w16se="http://schemas.microsoft.com/office/word/2015/wordml/symex" xmlns:wpg="http://schemas.microsoft.com/office/word/2010/wordprocessingGroup" xmlns:wpi="http://schemas.microsoft.com/office/word/2010/wordprocessingInk" xmlns:wne="http://schemas.microsoft.com/office/word/2006/wordml" xmlns:wps="http://schemas.microsoft.com/office/word/2010/wordprocessingShape" mc:Ignorable="w14 w15 w16se w16cid wp14">
   <w:comment w:id="0" w:author="Martin Vlček" w:date="2019-04-18T13:13:00Z" w:initials="MV">
     <w:p>
       <w:pPr>
@@ -924,30 +966,17 @@
       <w:r>
         <w:t xml:space="preserve"> -&gt; </w:t>
       </w:r>
-      <w:proofErr w:type="spellStart"/>
       <w:proofErr w:type="gramStart"/>
       <w:r>
-        <w:t>switch</w:t>
-      </w:r>
-      <w:proofErr w:type="spellEnd"/>
-      <w:r>
-        <w:t>(Akce</w:t>
+        <w:t>switch(</w:t>
       </w:r>
       <w:proofErr w:type="gramEnd"/>
       <w:r>
-        <w:t xml:space="preserve">)  -&gt; case PAN -&gt; </w:t>
-      </w:r>
-      <w:proofErr w:type="spellStart"/>
-      <w:r>
-        <w:t>d.vykresli</w:t>
-      </w:r>
-      <w:proofErr w:type="spellEnd"/>
-      <w:r>
-        <w:t>_</w:t>
-      </w:r>
-      <w:proofErr w:type="spellStart"/>
-      <w:r>
-        <w:t>mGridy</w:t>
+        <w:t xml:space="preserve">Akce)  -&gt; case PAN -&gt; </w:t>
+      </w:r>
+      <w:proofErr w:type="spellStart"/>
+      <w:r>
+        <w:t>d.vykresli_mGridy</w:t>
       </w:r>
       <w:proofErr w:type="spellEnd"/>
       <w:r>
@@ -1010,7 +1039,15 @@
       </w:r>
       <w:proofErr w:type="spellEnd"/>
       <w:r>
-        <w:t xml:space="preserve"> editace_textu=</w:t>
+        <w:t xml:space="preserve"> </w:t>
+      </w:r>
+      <w:proofErr w:type="spellStart"/>
+      <w:r>
+        <w:t>editace_textu</w:t>
+      </w:r>
+      <w:proofErr w:type="spellEnd"/>
+      <w:r>
+        <w:t>=</w:t>
       </w:r>
       <w:proofErr w:type="spellStart"/>
       <w:r>
@@ -1075,6 +1112,22 @@
       </w:r>
       <w:r>
         <w:t xml:space="preserve">Otázka: v jakých jednotkách vrací funkce hodnotu. Posílám rychlost v m/min jak bylo předepsáno v komentáři u funkce. </w:t>
+      </w:r>
+    </w:p>
+  </w:comment>
+  <w:comment w:id="10" w:author="Martin Vlček" w:date="2019-04-23T12:29:00Z" w:initials="MV">
+    <w:p>
+      <w:pPr>
+        <w:pStyle w:val="Textkomente"/>
+      </w:pPr>
+      <w:r>
+        <w:rPr>
+          <w:rStyle w:val="Odkaznakoment"/>
+        </w:rPr>
+        <w:annotationRef/>
+      </w:r>
+      <w:r>
+        <w:t>Provedeno, připraveno na testy.</w:t>
       </w:r>
     </w:p>
   </w:comment>
@@ -1083,29 +1136,31 @@
 
 <file path=word/commentsExtended.xml><?xml version="1.0" encoding="utf-8"?>
 <w15:commentsEx xmlns:wpc="http://schemas.microsoft.com/office/word/2010/wordprocessingCanvas" xmlns:cx="http://schemas.microsoft.com/office/drawing/2014/chartex" xmlns:cx1="http://schemas.microsoft.com/office/drawing/2015/9/8/chartex" xmlns:cx2="http://schemas.microsoft.com/office/drawing/2015/10/21/chartex" xmlns:cx3="http://schemas.microsoft.com/office/drawing/2016/5/9/chartex" xmlns:cx4="http://schemas.microsoft.com/office/drawing/2016/5/10/chartex" xmlns:cx5="http://schemas.microsoft.com/office/drawing/2016/5/11/chartex" xmlns:cx6="http://schemas.microsoft.com/office/drawing/2016/5/12/chartex" xmlns:cx7="http://schemas.microsoft.com/office/drawing/2016/5/13/chartex" xmlns:cx8="http://schemas.microsoft.com/office/drawing/2016/5/14/chartex" xmlns:mc="http://schemas.openxmlformats.org/markup-compatibility/2006" xmlns:aink="http://schemas.microsoft.com/office/drawing/2016/ink" xmlns:am3d="http://schemas.microsoft.com/office/drawing/2017/model3d" xmlns:o="urn:schemas-microsoft-com:office:office" xmlns:r="http://schemas.openxmlformats.org/officeDocument/2006/relationships" xmlns:m="http://schemas.openxmlformats.org/officeDocument/2006/math" xmlns:v="urn:schemas-microsoft-com:vml" xmlns:wp14="http://schemas.microsoft.com/office/word/2010/wordprocessingDrawing" xmlns:wp="http://schemas.openxmlformats.org/drawingml/2006/wordprocessingDrawing" xmlns:w10="urn:schemas-microsoft-com:office:word" xmlns:w="http://schemas.openxmlformats.org/wordprocessingml/2006/main" xmlns:w14="http://schemas.microsoft.com/office/word/2010/wordml" xmlns:w15="http://schemas.microsoft.com/office/word/2012/wordml" xmlns:w16cid="http://schemas.microsoft.com/office/word/2016/wordml/cid" xmlns:w16se="http://schemas.microsoft.com/office/word/2015/wordml/symex" xmlns:wpg="http://schemas.microsoft.com/office/word/2010/wordprocessingGroup" xmlns:wpi="http://schemas.microsoft.com/office/word/2010/wordprocessingInk" xmlns:wne="http://schemas.microsoft.com/office/word/2006/wordml" xmlns:wps="http://schemas.microsoft.com/office/word/2010/wordprocessingShape" mc:Ignorable="w14 w15 w16se w16cid wp14">
-  <w15:commentEx w15:paraId="4A10A423" w15:done="0"/>
-  <w15:commentEx w15:paraId="7B759DDD" w15:done="0"/>
-  <w15:commentEx w15:paraId="6A362E9A" w15:done="0"/>
-  <w15:commentEx w15:paraId="3BA6CBF2" w15:done="0"/>
-  <w15:commentEx w15:paraId="35FB4016" w15:done="0"/>
-  <w15:commentEx w15:paraId="02D66336" w15:done="0"/>
-  <w15:commentEx w15:paraId="75A8D293" w15:done="0"/>
-  <w15:commentEx w15:paraId="53AA4F31" w15:done="0"/>
-  <w15:commentEx w15:paraId="652E14AA" w15:done="0"/>
+  <w15:commentEx w15:paraId="4E370032" w15:done="0"/>
+  <w15:commentEx w15:paraId="2F0F6D0F" w15:done="0"/>
+  <w15:commentEx w15:paraId="7DD7ABB1" w15:done="0"/>
+  <w15:commentEx w15:paraId="55E29DEF" w15:done="0"/>
+  <w15:commentEx w15:paraId="1775B4F2" w15:done="0"/>
+  <w15:commentEx w15:paraId="19AB6E93" w15:done="0"/>
+  <w15:commentEx w15:paraId="60BDBBE4" w15:done="0"/>
+  <w15:commentEx w15:paraId="69DE0666" w15:done="0"/>
+  <w15:commentEx w15:paraId="05A85877" w15:done="0"/>
+  <w15:commentEx w15:paraId="265685CE" w15:done="0"/>
 </w15:commentsEx>
 </file>
 
 <file path=word/commentsIds.xml><?xml version="1.0" encoding="utf-8"?>
 <w16cid:commentsIds xmlns:wpc="http://schemas.microsoft.com/office/word/2010/wordprocessingCanvas" xmlns:cx="http://schemas.microsoft.com/office/drawing/2014/chartex" xmlns:cx1="http://schemas.microsoft.com/office/drawing/2015/9/8/chartex" xmlns:cx2="http://schemas.microsoft.com/office/drawing/2015/10/21/chartex" xmlns:cx3="http://schemas.microsoft.com/office/drawing/2016/5/9/chartex" xmlns:cx4="http://schemas.microsoft.com/office/drawing/2016/5/10/chartex" xmlns:cx5="http://schemas.microsoft.com/office/drawing/2016/5/11/chartex" xmlns:cx6="http://schemas.microsoft.com/office/drawing/2016/5/12/chartex" xmlns:cx7="http://schemas.microsoft.com/office/drawing/2016/5/13/chartex" xmlns:cx8="http://schemas.microsoft.com/office/drawing/2016/5/14/chartex" xmlns:mc="http://schemas.openxmlformats.org/markup-compatibility/2006" xmlns:aink="http://schemas.microsoft.com/office/drawing/2016/ink" xmlns:am3d="http://schemas.microsoft.com/office/drawing/2017/model3d" xmlns:o="urn:schemas-microsoft-com:office:office" xmlns:r="http://schemas.openxmlformats.org/officeDocument/2006/relationships" xmlns:m="http://schemas.openxmlformats.org/officeDocument/2006/math" xmlns:v="urn:schemas-microsoft-com:vml" xmlns:wp14="http://schemas.microsoft.com/office/word/2010/wordprocessingDrawing" xmlns:wp="http://schemas.openxmlformats.org/drawingml/2006/wordprocessingDrawing" xmlns:w10="urn:schemas-microsoft-com:office:word" xmlns:w="http://schemas.openxmlformats.org/wordprocessingml/2006/main" xmlns:w14="http://schemas.microsoft.com/office/word/2010/wordml" xmlns:w15="http://schemas.microsoft.com/office/word/2012/wordml" xmlns:w16cid="http://schemas.microsoft.com/office/word/2016/wordml/cid" xmlns:w16se="http://schemas.microsoft.com/office/word/2015/wordml/symex" xmlns:wpg="http://schemas.microsoft.com/office/word/2010/wordprocessingGroup" xmlns:wpi="http://schemas.microsoft.com/office/word/2010/wordprocessingInk" xmlns:wne="http://schemas.microsoft.com/office/word/2006/wordml" xmlns:wps="http://schemas.microsoft.com/office/word/2010/wordprocessingShape" mc:Ignorable="w14 w15 w16se w16cid wp14">
-  <w16cid:commentId w16cid:paraId="4A10A423" w16cid:durableId="2062F672"/>
-  <w16cid:commentId w16cid:paraId="7B759DDD" w16cid:durableId="2062F6E4"/>
-  <w16cid:commentId w16cid:paraId="6A362E9A" w16cid:durableId="2062F73E"/>
-  <w16cid:commentId w16cid:paraId="3BA6CBF2" w16cid:durableId="2062F75C"/>
-  <w16cid:commentId w16cid:paraId="35FB4016" w16cid:durableId="2062F78B"/>
-  <w16cid:commentId w16cid:paraId="02D66336" w16cid:durableId="2062F7B9"/>
-  <w16cid:commentId w16cid:paraId="75A8D293" w16cid:durableId="2062F7FF"/>
-  <w16cid:commentId w16cid:paraId="53AA4F31" w16cid:durableId="2062F821"/>
-  <w16cid:commentId w16cid:paraId="652E14AA" w16cid:durableId="2062F83C"/>
+  <w16cid:commentId w16cid:paraId="4E370032" w16cid:durableId="2069837D"/>
+  <w16cid:commentId w16cid:paraId="2F0F6D0F" w16cid:durableId="2069837E"/>
+  <w16cid:commentId w16cid:paraId="7DD7ABB1" w16cid:durableId="2069837F"/>
+  <w16cid:commentId w16cid:paraId="55E29DEF" w16cid:durableId="20698380"/>
+  <w16cid:commentId w16cid:paraId="1775B4F2" w16cid:durableId="20698381"/>
+  <w16cid:commentId w16cid:paraId="19AB6E93" w16cid:durableId="20698382"/>
+  <w16cid:commentId w16cid:paraId="60BDBBE4" w16cid:durableId="20698383"/>
+  <w16cid:commentId w16cid:paraId="69DE0666" w16cid:durableId="20698384"/>
+  <w16cid:commentId w16cid:paraId="05A85877" w16cid:durableId="20698385"/>
+  <w16cid:commentId w16cid:paraId="265685CE" w16cid:durableId="206983AB"/>
 </w16cid:commentsIds>
 </file>
 
@@ -1118,7 +1173,7 @@
 </file>
 
 <file path=word/styles.xml><?xml version="1.0" encoding="utf-8"?>
-<w:styles xmlns:r="http://schemas.openxmlformats.org/officeDocument/2006/relationships" xmlns:w="http://schemas.openxmlformats.org/wordprocessingml/2006/main">
+<w:styles xmlns:mc="http://schemas.openxmlformats.org/markup-compatibility/2006" xmlns:r="http://schemas.openxmlformats.org/officeDocument/2006/relationships" xmlns:w="http://schemas.openxmlformats.org/wordprocessingml/2006/main" xmlns:w14="http://schemas.microsoft.com/office/word/2010/wordml" xmlns:w15="http://schemas.microsoft.com/office/word/2012/wordml" xmlns:w16cid="http://schemas.microsoft.com/office/word/2016/wordml/cid" xmlns:w16se="http://schemas.microsoft.com/office/word/2015/wordml/symex" mc:Ignorable="w14 w15 w16se w16cid">
   <w:docDefaults>
     <w:rPrDefault>
       <w:rPr>
@@ -1134,144 +1189,383 @@
       </w:pPr>
     </w:pPrDefault>
   </w:docDefaults>
-  <w:latentStyles w:defLockedState="0" w:defUIPriority="99" w:defSemiHidden="1" w:defUnhideWhenUsed="1" w:defQFormat="0" w:count="267">
-    <w:lsdException w:name="Normal" w:semiHidden="0" w:uiPriority="0" w:unhideWhenUsed="0" w:qFormat="1"/>
-    <w:lsdException w:name="heading 1" w:semiHidden="0" w:uiPriority="9" w:unhideWhenUsed="0" w:qFormat="1"/>
-    <w:lsdException w:name="heading 2" w:uiPriority="9" w:qFormat="1"/>
-    <w:lsdException w:name="heading 3" w:uiPriority="9" w:qFormat="1"/>
-    <w:lsdException w:name="heading 4" w:uiPriority="9" w:qFormat="1"/>
-    <w:lsdException w:name="heading 5" w:uiPriority="9" w:qFormat="1"/>
-    <w:lsdException w:name="heading 6" w:uiPriority="9" w:qFormat="1"/>
-    <w:lsdException w:name="heading 7" w:uiPriority="9" w:qFormat="1"/>
-    <w:lsdException w:name="heading 8" w:uiPriority="9" w:qFormat="1"/>
-    <w:lsdException w:name="heading 9" w:uiPriority="9" w:qFormat="1"/>
-    <w:lsdException w:name="toc 1" w:uiPriority="39"/>
-    <w:lsdException w:name="toc 2" w:uiPriority="39"/>
-    <w:lsdException w:name="toc 3" w:uiPriority="39"/>
-    <w:lsdException w:name="toc 4" w:uiPriority="39"/>
-    <w:lsdException w:name="toc 5" w:uiPriority="39"/>
-    <w:lsdException w:name="toc 6" w:uiPriority="39"/>
-    <w:lsdException w:name="toc 7" w:uiPriority="39"/>
-    <w:lsdException w:name="toc 8" w:uiPriority="39"/>
-    <w:lsdException w:name="toc 9" w:uiPriority="39"/>
-    <w:lsdException w:name="caption" w:uiPriority="35" w:qFormat="1"/>
-    <w:lsdException w:name="Title" w:semiHidden="0" w:uiPriority="10" w:unhideWhenUsed="0" w:qFormat="1"/>
-    <w:lsdException w:name="Default Paragraph Font" w:uiPriority="1"/>
-    <w:lsdException w:name="Subtitle" w:semiHidden="0" w:uiPriority="11" w:unhideWhenUsed="0" w:qFormat="1"/>
-    <w:lsdException w:name="Strong" w:semiHidden="0" w:uiPriority="22" w:unhideWhenUsed="0" w:qFormat="1"/>
-    <w:lsdException w:name="Emphasis" w:semiHidden="0" w:uiPriority="20" w:unhideWhenUsed="0" w:qFormat="1"/>
-    <w:lsdException w:name="Table Grid" w:uiPriority="59"/>
-    <w:lsdException w:name="Placeholder Text" w:unhideWhenUsed="0"/>
-    <w:lsdException w:name="No Spacing" w:semiHidden="0" w:uiPriority="1" w:unhideWhenUsed="0" w:qFormat="1"/>
-    <w:lsdException w:name="Light Shading" w:semiHidden="0" w:uiPriority="60" w:unhideWhenUsed="0"/>
-    <w:lsdException w:name="Light List" w:semiHidden="0" w:uiPriority="61" w:unhideWhenUsed="0"/>
-    <w:lsdException w:name="Light Grid" w:semiHidden="0" w:uiPriority="62" w:unhideWhenUsed="0"/>
-    <w:lsdException w:name="Medium Shading 1" w:semiHidden="0" w:uiPriority="63" w:unhideWhenUsed="0"/>
-    <w:lsdException w:name="Medium Shading 2" w:semiHidden="0" w:uiPriority="64" w:unhideWhenUsed="0"/>
-    <w:lsdException w:name="Medium List 1" w:semiHidden="0" w:uiPriority="65" w:unhideWhenUsed="0"/>
-    <w:lsdException w:name="Medium List 2" w:semiHidden="0" w:uiPriority="66" w:unhideWhenUsed="0"/>
-    <w:lsdException w:name="Medium Grid 1" w:semiHidden="0" w:uiPriority="67" w:unhideWhenUsed="0"/>
-    <w:lsdException w:name="Medium Grid 2" w:semiHidden="0" w:uiPriority="68" w:unhideWhenUsed="0"/>
-    <w:lsdException w:name="Medium Grid 3" w:semiHidden="0" w:uiPriority="69" w:unhideWhenUsed="0"/>
-    <w:lsdException w:name="Dark List" w:semiHidden="0" w:uiPriority="70" w:unhideWhenUsed="0"/>
-    <w:lsdException w:name="Colorful Shading" w:semiHidden="0" w:uiPriority="71" w:unhideWhenUsed="0"/>
-    <w:lsdException w:name="Colorful List" w:semiHidden="0" w:uiPriority="72" w:unhideWhenUsed="0"/>
-    <w:lsdException w:name="Colorful Grid" w:semiHidden="0" w:uiPriority="73" w:unhideWhenUsed="0"/>
-    <w:lsdException w:name="Light Shading Accent 1" w:semiHidden="0" w:uiPriority="60" w:unhideWhenUsed="0"/>
-    <w:lsdException w:name="Light List Accent 1" w:semiHidden="0" w:uiPriority="61" w:unhideWhenUsed="0"/>
-    <w:lsdException w:name="Light Grid Accent 1" w:semiHidden="0" w:uiPriority="62" w:unhideWhenUsed="0"/>
-    <w:lsdException w:name="Medium Shading 1 Accent 1" w:semiHidden="0" w:uiPriority="63" w:unhideWhenUsed="0"/>
-    <w:lsdException w:name="Medium Shading 2 Accent 1" w:semiHidden="0" w:uiPriority="64" w:unhideWhenUsed="0"/>
-    <w:lsdException w:name="Medium List 1 Accent 1" w:semiHidden="0" w:uiPriority="65" w:unhideWhenUsed="0"/>
-    <w:lsdException w:name="Revision" w:unhideWhenUsed="0"/>
-    <w:lsdException w:name="List Paragraph" w:semiHidden="0" w:uiPriority="34" w:unhideWhenUsed="0" w:qFormat="1"/>
-    <w:lsdException w:name="Quote" w:semiHidden="0" w:uiPriority="29" w:unhideWhenUsed="0" w:qFormat="1"/>
-    <w:lsdException w:name="Intense Quote" w:semiHidden="0" w:uiPriority="30" w:unhideWhenUsed="0" w:qFormat="1"/>
-    <w:lsdException w:name="Medium List 2 Accent 1" w:semiHidden="0" w:uiPriority="66" w:unhideWhenUsed="0"/>
-    <w:lsdException w:name="Medium Grid 1 Accent 1" w:semiHidden="0" w:uiPriority="67" w:unhideWhenUsed="0"/>
-    <w:lsdException w:name="Medium Grid 2 Accent 1" w:semiHidden="0" w:uiPriority="68" w:unhideWhenUsed="0"/>
-    <w:lsdException w:name="Medium Grid 3 Accent 1" w:semiHidden="0" w:uiPriority="69" w:unhideWhenUsed="0"/>
-    <w:lsdException w:name="Dark List Accent 1" w:semiHidden="0" w:uiPriority="70" w:unhideWhenUsed="0"/>
-    <w:lsdException w:name="Colorful Shading Accent 1" w:semiHidden="0" w:uiPriority="71" w:unhideWhenUsed="0"/>
-    <w:lsdException w:name="Colorful List Accent 1" w:semiHidden="0" w:uiPriority="72" w:unhideWhenUsed="0"/>
-    <w:lsdException w:name="Colorful Grid Accent 1" w:semiHidden="0" w:uiPriority="73" w:unhideWhenUsed="0"/>
-    <w:lsdException w:name="Light Shading Accent 2" w:semiHidden="0" w:uiPriority="60" w:unhideWhenUsed="0"/>
-    <w:lsdException w:name="Light List Accent 2" w:semiHidden="0" w:uiPriority="61" w:unhideWhenUsed="0"/>
-    <w:lsdException w:name="Light Grid Accent 2" w:semiHidden="0" w:uiPriority="62" w:unhideWhenUsed="0"/>
-    <w:lsdException w:name="Medium Shading 1 Accent 2" w:semiHidden="0" w:uiPriority="63" w:unhideWhenUsed="0"/>
-    <w:lsdException w:name="Medium Shading 2 Accent 2" w:semiHidden="0" w:uiPriority="64" w:unhideWhenUsed="0"/>
-    <w:lsdException w:name="Medium List 1 Accent 2" w:semiHidden="0" w:uiPriority="65" w:unhideWhenUsed="0"/>
-    <w:lsdException w:name="Medium List 2 Accent 2" w:semiHidden="0" w:uiPriority="66" w:unhideWhenUsed="0"/>
-    <w:lsdException w:name="Medium Grid 1 Accent 2" w:semiHidden="0" w:uiPriority="67" w:unhideWhenUsed="0"/>
-    <w:lsdException w:name="Medium Grid 2 Accent 2" w:semiHidden="0" w:uiPriority="68" w:unhideWhenUsed="0"/>
-    <w:lsdException w:name="Medium Grid 3 Accent 2" w:semiHidden="0" w:uiPriority="69" w:unhideWhenUsed="0"/>
-    <w:lsdException w:name="Dark List Accent 2" w:semiHidden="0" w:uiPriority="70" w:unhideWhenUsed="0"/>
-    <w:lsdException w:name="Colorful Shading Accent 2" w:semiHidden="0" w:uiPriority="71" w:unhideWhenUsed="0"/>
-    <w:lsdException w:name="Colorful List Accent 2" w:semiHidden="0" w:uiPriority="72" w:unhideWhenUsed="0"/>
-    <w:lsdException w:name="Colorful Grid Accent 2" w:semiHidden="0" w:uiPriority="73" w:unhideWhenUsed="0"/>
-    <w:lsdException w:name="Light Shading Accent 3" w:semiHidden="0" w:uiPriority="60" w:unhideWhenUsed="0"/>
-    <w:lsdException w:name="Light List Accent 3" w:semiHidden="0" w:uiPriority="61" w:unhideWhenUsed="0"/>
-    <w:lsdException w:name="Light Grid Accent 3" w:semiHidden="0" w:uiPriority="62" w:unhideWhenUsed="0"/>
-    <w:lsdException w:name="Medium Shading 1 Accent 3" w:semiHidden="0" w:uiPriority="63" w:unhideWhenUsed="0"/>
-    <w:lsdException w:name="Medium Shading 2 Accent 3" w:semiHidden="0" w:uiPriority="64" w:unhideWhenUsed="0"/>
-    <w:lsdException w:name="Medium List 1 Accent 3" w:semiHidden="0" w:uiPriority="65" w:unhideWhenUsed="0"/>
-    <w:lsdException w:name="Medium List 2 Accent 3" w:semiHidden="0" w:uiPriority="66" w:unhideWhenUsed="0"/>
-    <w:lsdException w:name="Medium Grid 1 Accent 3" w:semiHidden="0" w:uiPriority="67" w:unhideWhenUsed="0"/>
-    <w:lsdException w:name="Medium Grid 2 Accent 3" w:semiHidden="0" w:uiPriority="68" w:unhideWhenUsed="0"/>
-    <w:lsdException w:name="Medium Grid 3 Accent 3" w:semiHidden="0" w:uiPriority="69" w:unhideWhenUsed="0"/>
-    <w:lsdException w:name="Dark List Accent 3" w:semiHidden="0" w:uiPriority="70" w:unhideWhenUsed="0"/>
-    <w:lsdException w:name="Colorful Shading Accent 3" w:semiHidden="0" w:uiPriority="71" w:unhideWhenUsed="0"/>
-    <w:lsdException w:name="Colorful List Accent 3" w:semiHidden="0" w:uiPriority="72" w:unhideWhenUsed="0"/>
-    <w:lsdException w:name="Colorful Grid Accent 3" w:semiHidden="0" w:uiPriority="73" w:unhideWhenUsed="0"/>
-    <w:lsdException w:name="Light Shading Accent 4" w:semiHidden="0" w:uiPriority="60" w:unhideWhenUsed="0"/>
-    <w:lsdException w:name="Light List Accent 4" w:semiHidden="0" w:uiPriority="61" w:unhideWhenUsed="0"/>
-    <w:lsdException w:name="Light Grid Accent 4" w:semiHidden="0" w:uiPriority="62" w:unhideWhenUsed="0"/>
-    <w:lsdException w:name="Medium Shading 1 Accent 4" w:semiHidden="0" w:uiPriority="63" w:unhideWhenUsed="0"/>
-    <w:lsdException w:name="Medium Shading 2 Accent 4" w:semiHidden="0" w:uiPriority="64" w:unhideWhenUsed="0"/>
-    <w:lsdException w:name="Medium List 1 Accent 4" w:semiHidden="0" w:uiPriority="65" w:unhideWhenUsed="0"/>
-    <w:lsdException w:name="Medium List 2 Accent 4" w:semiHidden="0" w:uiPriority="66" w:unhideWhenUsed="0"/>
-    <w:lsdException w:name="Medium Grid 1 Accent 4" w:semiHidden="0" w:uiPriority="67" w:unhideWhenUsed="0"/>
-    <w:lsdException w:name="Medium Grid 2 Accent 4" w:semiHidden="0" w:uiPriority="68" w:unhideWhenUsed="0"/>
-    <w:lsdException w:name="Medium Grid 3 Accent 4" w:semiHidden="0" w:uiPriority="69" w:unhideWhenUsed="0"/>
-    <w:lsdException w:name="Dark List Accent 4" w:semiHidden="0" w:uiPriority="70" w:unhideWhenUsed="0"/>
-    <w:lsdException w:name="Colorful Shading Accent 4" w:semiHidden="0" w:uiPriority="71" w:unhideWhenUsed="0"/>
-    <w:lsdException w:name="Colorful List Accent 4" w:semiHidden="0" w:uiPriority="72" w:unhideWhenUsed="0"/>
-    <w:lsdException w:name="Colorful Grid Accent 4" w:semiHidden="0" w:uiPriority="73" w:unhideWhenUsed="0"/>
-    <w:lsdException w:name="Light Shading Accent 5" w:semiHidden="0" w:uiPriority="60" w:unhideWhenUsed="0"/>
-    <w:lsdException w:name="Light List Accent 5" w:semiHidden="0" w:uiPriority="61" w:unhideWhenUsed="0"/>
-    <w:lsdException w:name="Light Grid Accent 5" w:semiHidden="0" w:uiPriority="62" w:unhideWhenUsed="0"/>
-    <w:lsdException w:name="Medium Shading 1 Accent 5" w:semiHidden="0" w:uiPriority="63" w:unhideWhenUsed="0"/>
-    <w:lsdException w:name="Medium Shading 2 Accent 5" w:semiHidden="0" w:uiPriority="64" w:unhideWhenUsed="0"/>
-    <w:lsdException w:name="Medium List 1 Accent 5" w:semiHidden="0" w:uiPriority="65" w:unhideWhenUsed="0"/>
-    <w:lsdException w:name="Medium List 2 Accent 5" w:semiHidden="0" w:uiPriority="66" w:unhideWhenUsed="0"/>
-    <w:lsdException w:name="Medium Grid 1 Accent 5" w:semiHidden="0" w:uiPriority="67" w:unhideWhenUsed="0"/>
-    <w:lsdException w:name="Medium Grid 2 Accent 5" w:semiHidden="0" w:uiPriority="68" w:unhideWhenUsed="0"/>
-    <w:lsdException w:name="Medium Grid 3 Accent 5" w:semiHidden="0" w:uiPriority="69" w:unhideWhenUsed="0"/>
-    <w:lsdException w:name="Dark List Accent 5" w:semiHidden="0" w:uiPriority="70" w:unhideWhenUsed="0"/>
-    <w:lsdException w:name="Colorful Shading Accent 5" w:semiHidden="0" w:uiPriority="71" w:unhideWhenUsed="0"/>
-    <w:lsdException w:name="Colorful List Accent 5" w:semiHidden="0" w:uiPriority="72" w:unhideWhenUsed="0"/>
-    <w:lsdException w:name="Colorful Grid Accent 5" w:semiHidden="0" w:uiPriority="73" w:unhideWhenUsed="0"/>
-    <w:lsdException w:name="Light Shading Accent 6" w:semiHidden="0" w:uiPriority="60" w:unhideWhenUsed="0"/>
-    <w:lsdException w:name="Light List Accent 6" w:semiHidden="0" w:uiPriority="61" w:unhideWhenUsed="0"/>
-    <w:lsdException w:name="Light Grid Accent 6" w:semiHidden="0" w:uiPriority="62" w:unhideWhenUsed="0"/>
-    <w:lsdException w:name="Medium Shading 1 Accent 6" w:semiHidden="0" w:uiPriority="63" w:unhideWhenUsed="0"/>
-    <w:lsdException w:name="Medium Shading 2 Accent 6" w:semiHidden="0" w:uiPriority="64" w:unhideWhenUsed="0"/>
-    <w:lsdException w:name="Medium List 1 Accent 6" w:semiHidden="0" w:uiPriority="65" w:unhideWhenUsed="0"/>
-    <w:lsdException w:name="Medium List 2 Accent 6" w:semiHidden="0" w:uiPriority="66" w:unhideWhenUsed="0"/>
-    <w:lsdException w:name="Medium Grid 1 Accent 6" w:semiHidden="0" w:uiPriority="67" w:unhideWhenUsed="0"/>
-    <w:lsdException w:name="Medium Grid 2 Accent 6" w:semiHidden="0" w:uiPriority="68" w:unhideWhenUsed="0"/>
-    <w:lsdException w:name="Medium Grid 3 Accent 6" w:semiHidden="0" w:uiPriority="69" w:unhideWhenUsed="0"/>
-    <w:lsdException w:name="Dark List Accent 6" w:semiHidden="0" w:uiPriority="70" w:unhideWhenUsed="0"/>
-    <w:lsdException w:name="Colorful Shading Accent 6" w:semiHidden="0" w:uiPriority="71" w:unhideWhenUsed="0"/>
-    <w:lsdException w:name="Colorful List Accent 6" w:semiHidden="0" w:uiPriority="72" w:unhideWhenUsed="0"/>
-    <w:lsdException w:name="Colorful Grid Accent 6" w:semiHidden="0" w:uiPriority="73" w:unhideWhenUsed="0"/>
-    <w:lsdException w:name="Subtle Emphasis" w:semiHidden="0" w:uiPriority="19" w:unhideWhenUsed="0" w:qFormat="1"/>
-    <w:lsdException w:name="Intense Emphasis" w:semiHidden="0" w:uiPriority="21" w:unhideWhenUsed="0" w:qFormat="1"/>
-    <w:lsdException w:name="Subtle Reference" w:semiHidden="0" w:uiPriority="31" w:unhideWhenUsed="0" w:qFormat="1"/>
-    <w:lsdException w:name="Intense Reference" w:semiHidden="0" w:uiPriority="32" w:unhideWhenUsed="0" w:qFormat="1"/>
-    <w:lsdException w:name="Book Title" w:semiHidden="0" w:uiPriority="33" w:unhideWhenUsed="0" w:qFormat="1"/>
-    <w:lsdException w:name="Bibliography" w:uiPriority="37"/>
-    <w:lsdException w:name="TOC Heading" w:uiPriority="39" w:qFormat="1"/>
+  <w:latentStyles w:defLockedState="0" w:defUIPriority="99" w:defSemiHidden="0" w:defUnhideWhenUsed="0" w:defQFormat="0" w:count="376">
+    <w:lsdException w:name="Normal" w:uiPriority="0" w:qFormat="1"/>
+    <w:lsdException w:name="heading 1" w:uiPriority="9" w:qFormat="1"/>
+    <w:lsdException w:name="heading 2" w:semiHidden="1" w:uiPriority="9" w:unhideWhenUsed="1" w:qFormat="1"/>
+    <w:lsdException w:name="heading 3" w:semiHidden="1" w:uiPriority="9" w:unhideWhenUsed="1" w:qFormat="1"/>
+    <w:lsdException w:name="heading 4" w:semiHidden="1" w:uiPriority="9" w:unhideWhenUsed="1" w:qFormat="1"/>
+    <w:lsdException w:name="heading 5" w:semiHidden="1" w:uiPriority="9" w:unhideWhenUsed="1" w:qFormat="1"/>
+    <w:lsdException w:name="heading 6" w:semiHidden="1" w:uiPriority="9" w:unhideWhenUsed="1" w:qFormat="1"/>
+    <w:lsdException w:name="heading 7" w:semiHidden="1" w:uiPriority="9" w:unhideWhenUsed="1" w:qFormat="1"/>
+    <w:lsdException w:name="heading 8" w:semiHidden="1" w:uiPriority="9" w:unhideWhenUsed="1" w:qFormat="1"/>
+    <w:lsdException w:name="heading 9" w:semiHidden="1" w:uiPriority="9" w:unhideWhenUsed="1" w:qFormat="1"/>
+    <w:lsdException w:name="index 1" w:semiHidden="1" w:unhideWhenUsed="1"/>
+    <w:lsdException w:name="index 2" w:semiHidden="1" w:unhideWhenUsed="1"/>
+    <w:lsdException w:name="index 3" w:semiHidden="1" w:unhideWhenUsed="1"/>
+    <w:lsdException w:name="index 4" w:semiHidden="1" w:unhideWhenUsed="1"/>
+    <w:lsdException w:name="index 5" w:semiHidden="1" w:unhideWhenUsed="1"/>
+    <w:lsdException w:name="index 6" w:semiHidden="1" w:unhideWhenUsed="1"/>
+    <w:lsdException w:name="index 7" w:semiHidden="1" w:unhideWhenUsed="1"/>
+    <w:lsdException w:name="index 8" w:semiHidden="1" w:unhideWhenUsed="1"/>
+    <w:lsdException w:name="index 9" w:semiHidden="1" w:unhideWhenUsed="1"/>
+    <w:lsdException w:name="toc 1" w:semiHidden="1" w:uiPriority="39" w:unhideWhenUsed="1"/>
+    <w:lsdException w:name="toc 2" w:semiHidden="1" w:uiPriority="39" w:unhideWhenUsed="1"/>
+    <w:lsdException w:name="toc 3" w:semiHidden="1" w:uiPriority="39" w:unhideWhenUsed="1"/>
+    <w:lsdException w:name="toc 4" w:semiHidden="1" w:uiPriority="39" w:unhideWhenUsed="1"/>
+    <w:lsdException w:name="toc 5" w:semiHidden="1" w:uiPriority="39" w:unhideWhenUsed="1"/>
+    <w:lsdException w:name="toc 6" w:semiHidden="1" w:uiPriority="39" w:unhideWhenUsed="1"/>
+    <w:lsdException w:name="toc 7" w:semiHidden="1" w:uiPriority="39" w:unhideWhenUsed="1"/>
+    <w:lsdException w:name="toc 8" w:semiHidden="1" w:uiPriority="39" w:unhideWhenUsed="1"/>
+    <w:lsdException w:name="toc 9" w:semiHidden="1" w:uiPriority="39" w:unhideWhenUsed="1"/>
+    <w:lsdException w:name="Normal Indent" w:semiHidden="1" w:unhideWhenUsed="1"/>
+    <w:lsdException w:name="footnote text" w:semiHidden="1" w:unhideWhenUsed="1"/>
+    <w:lsdException w:name="annotation text" w:semiHidden="1" w:unhideWhenUsed="1"/>
+    <w:lsdException w:name="header" w:semiHidden="1" w:unhideWhenUsed="1"/>
+    <w:lsdException w:name="footer" w:semiHidden="1" w:unhideWhenUsed="1"/>
+    <w:lsdException w:name="index heading" w:semiHidden="1" w:unhideWhenUsed="1"/>
+    <w:lsdException w:name="caption" w:semiHidden="1" w:uiPriority="35" w:unhideWhenUsed="1" w:qFormat="1"/>
+    <w:lsdException w:name="table of figures" w:semiHidden="1" w:unhideWhenUsed="1"/>
+    <w:lsdException w:name="envelope address" w:semiHidden="1" w:unhideWhenUsed="1"/>
+    <w:lsdException w:name="envelope return" w:semiHidden="1" w:unhideWhenUsed="1"/>
+    <w:lsdException w:name="footnote reference" w:semiHidden="1" w:unhideWhenUsed="1"/>
+    <w:lsdException w:name="annotation reference" w:semiHidden="1" w:unhideWhenUsed="1"/>
+    <w:lsdException w:name="line number" w:semiHidden="1" w:unhideWhenUsed="1"/>
+    <w:lsdException w:name="page number" w:semiHidden="1" w:unhideWhenUsed="1"/>
+    <w:lsdException w:name="endnote reference" w:semiHidden="1" w:unhideWhenUsed="1"/>
+    <w:lsdException w:name="endnote text" w:semiHidden="1" w:unhideWhenUsed="1"/>
+    <w:lsdException w:name="table of authorities" w:semiHidden="1" w:unhideWhenUsed="1"/>
+    <w:lsdException w:name="macro" w:semiHidden="1" w:unhideWhenUsed="1"/>
+    <w:lsdException w:name="toa heading" w:semiHidden="1" w:unhideWhenUsed="1"/>
+    <w:lsdException w:name="List" w:semiHidden="1" w:unhideWhenUsed="1"/>
+    <w:lsdException w:name="List Bullet" w:semiHidden="1" w:unhideWhenUsed="1"/>
+    <w:lsdException w:name="List Number" w:semiHidden="1" w:unhideWhenUsed="1"/>
+    <w:lsdException w:name="List 2" w:semiHidden="1" w:unhideWhenUsed="1"/>
+    <w:lsdException w:name="List 3" w:semiHidden="1" w:unhideWhenUsed="1"/>
+    <w:lsdException w:name="List 4" w:semiHidden="1" w:unhideWhenUsed="1"/>
+    <w:lsdException w:name="List 5" w:semiHidden="1" w:unhideWhenUsed="1"/>
+    <w:lsdException w:name="List Bullet 2" w:semiHidden="1" w:unhideWhenUsed="1"/>
+    <w:lsdException w:name="List Bullet 3" w:semiHidden="1" w:unhideWhenUsed="1"/>
+    <w:lsdException w:name="List Bullet 4" w:semiHidden="1" w:unhideWhenUsed="1"/>
+    <w:lsdException w:name="List Bullet 5" w:semiHidden="1" w:unhideWhenUsed="1"/>
+    <w:lsdException w:name="List Number 2" w:semiHidden="1" w:unhideWhenUsed="1"/>
+    <w:lsdException w:name="List Number 3" w:semiHidden="1" w:unhideWhenUsed="1"/>
+    <w:lsdException w:name="List Number 4" w:semiHidden="1" w:unhideWhenUsed="1"/>
+    <w:lsdException w:name="List Number 5" w:semiHidden="1" w:unhideWhenUsed="1"/>
+    <w:lsdException w:name="Title" w:uiPriority="10" w:qFormat="1"/>
+    <w:lsdException w:name="Closing" w:semiHidden="1" w:unhideWhenUsed="1"/>
+    <w:lsdException w:name="Signature" w:semiHidden="1" w:unhideWhenUsed="1"/>
+    <w:lsdException w:name="Default Paragraph Font" w:semiHidden="1" w:uiPriority="1" w:unhideWhenUsed="1"/>
+    <w:lsdException w:name="Body Text" w:semiHidden="1" w:unhideWhenUsed="1"/>
+    <w:lsdException w:name="Body Text Indent" w:semiHidden="1" w:unhideWhenUsed="1"/>
+    <w:lsdException w:name="List Continue" w:semiHidden="1" w:unhideWhenUsed="1"/>
+    <w:lsdException w:name="List Continue 2" w:semiHidden="1" w:unhideWhenUsed="1"/>
+    <w:lsdException w:name="List Continue 3" w:semiHidden="1" w:unhideWhenUsed="1"/>
+    <w:lsdException w:name="List Continue 4" w:semiHidden="1" w:unhideWhenUsed="1"/>
+    <w:lsdException w:name="List Continue 5" w:semiHidden="1" w:unhideWhenUsed="1"/>
+    <w:lsdException w:name="Message Header" w:semiHidden="1" w:unhideWhenUsed="1"/>
+    <w:lsdException w:name="Subtitle" w:uiPriority="11" w:qFormat="1"/>
+    <w:lsdException w:name="Salutation" w:semiHidden="1" w:unhideWhenUsed="1"/>
+    <w:lsdException w:name="Date" w:semiHidden="1" w:unhideWhenUsed="1"/>
+    <w:lsdException w:name="Body Text First Indent" w:semiHidden="1" w:unhideWhenUsed="1"/>
+    <w:lsdException w:name="Body Text First Indent 2" w:semiHidden="1" w:unhideWhenUsed="1"/>
+    <w:lsdException w:name="Note Heading" w:semiHidden="1" w:unhideWhenUsed="1"/>
+    <w:lsdException w:name="Body Text 2" w:semiHidden="1" w:unhideWhenUsed="1"/>
+    <w:lsdException w:name="Body Text 3" w:semiHidden="1" w:unhideWhenUsed="1"/>
+    <w:lsdException w:name="Body Text Indent 2" w:semiHidden="1" w:unhideWhenUsed="1"/>
+    <w:lsdException w:name="Body Text Indent 3" w:semiHidden="1" w:unhideWhenUsed="1"/>
+    <w:lsdException w:name="Block Text" w:semiHidden="1" w:unhideWhenUsed="1"/>
+    <w:lsdException w:name="Hyperlink" w:semiHidden="1" w:unhideWhenUsed="1"/>
+    <w:lsdException w:name="FollowedHyperlink" w:semiHidden="1" w:unhideWhenUsed="1"/>
+    <w:lsdException w:name="Strong" w:uiPriority="22" w:qFormat="1"/>
+    <w:lsdException w:name="Emphasis" w:uiPriority="20" w:qFormat="1"/>
+    <w:lsdException w:name="Document Map" w:semiHidden="1" w:unhideWhenUsed="1"/>
+    <w:lsdException w:name="Plain Text" w:semiHidden="1" w:unhideWhenUsed="1"/>
+    <w:lsdException w:name="E-mail Signature" w:semiHidden="1" w:unhideWhenUsed="1"/>
+    <w:lsdException w:name="HTML Top of Form" w:semiHidden="1" w:unhideWhenUsed="1"/>
+    <w:lsdException w:name="HTML Bottom of Form" w:semiHidden="1" w:unhideWhenUsed="1"/>
+    <w:lsdException w:name="Normal (Web)" w:semiHidden="1" w:unhideWhenUsed="1"/>
+    <w:lsdException w:name="HTML Acronym" w:semiHidden="1" w:unhideWhenUsed="1"/>
+    <w:lsdException w:name="HTML Address" w:semiHidden="1" w:unhideWhenUsed="1"/>
+    <w:lsdException w:name="HTML Cite" w:semiHidden="1" w:unhideWhenUsed="1"/>
+    <w:lsdException w:name="HTML Code" w:semiHidden="1" w:unhideWhenUsed="1"/>
+    <w:lsdException w:name="HTML Definition" w:semiHidden="1" w:unhideWhenUsed="1"/>
+    <w:lsdException w:name="HTML Keyboard" w:semiHidden="1" w:unhideWhenUsed="1"/>
+    <w:lsdException w:name="HTML Preformatted" w:semiHidden="1" w:unhideWhenUsed="1"/>
+    <w:lsdException w:name="HTML Sample" w:semiHidden="1" w:unhideWhenUsed="1"/>
+    <w:lsdException w:name="HTML Typewriter" w:semiHidden="1" w:unhideWhenUsed="1"/>
+    <w:lsdException w:name="HTML Variable" w:semiHidden="1" w:unhideWhenUsed="1"/>
+    <w:lsdException w:name="Normal Table" w:semiHidden="1" w:unhideWhenUsed="1"/>
+    <w:lsdException w:name="annotation subject" w:semiHidden="1" w:unhideWhenUsed="1"/>
+    <w:lsdException w:name="No List" w:semiHidden="1" w:unhideWhenUsed="1"/>
+    <w:lsdException w:name="Outline List 1" w:semiHidden="1" w:unhideWhenUsed="1"/>
+    <w:lsdException w:name="Outline List 2" w:semiHidden="1" w:unhideWhenUsed="1"/>
+    <w:lsdException w:name="Outline List 3" w:semiHidden="1" w:unhideWhenUsed="1"/>
+    <w:lsdException w:name="Table Simple 1" w:semiHidden="1" w:unhideWhenUsed="1"/>
+    <w:lsdException w:name="Table Simple 2" w:semiHidden="1" w:unhideWhenUsed="1"/>
+    <w:lsdException w:name="Table Simple 3" w:semiHidden="1" w:unhideWhenUsed="1"/>
+    <w:lsdException w:name="Table Classic 1" w:semiHidden="1" w:unhideWhenUsed="1"/>
+    <w:lsdException w:name="Table Classic 2" w:semiHidden="1" w:unhideWhenUsed="1"/>
+    <w:lsdException w:name="Table Classic 3" w:semiHidden="1" w:unhideWhenUsed="1"/>
+    <w:lsdException w:name="Table Classic 4" w:semiHidden="1" w:unhideWhenUsed="1"/>
+    <w:lsdException w:name="Table Colorful 1" w:semiHidden="1" w:unhideWhenUsed="1"/>
+    <w:lsdException w:name="Table Colorful 2" w:semiHidden="1" w:unhideWhenUsed="1"/>
+    <w:lsdException w:name="Table Colorful 3" w:semiHidden="1" w:unhideWhenUsed="1"/>
+    <w:lsdException w:name="Table Columns 1" w:semiHidden="1" w:unhideWhenUsed="1"/>
+    <w:lsdException w:name="Table Columns 2" w:semiHidden="1" w:unhideWhenUsed="1"/>
+    <w:lsdException w:name="Table Columns 3" w:semiHidden="1" w:unhideWhenUsed="1"/>
+    <w:lsdException w:name="Table Columns 4" w:semiHidden="1" w:unhideWhenUsed="1"/>
+    <w:lsdException w:name="Table Columns 5" w:semiHidden="1" w:unhideWhenUsed="1"/>
+    <w:lsdException w:name="Table Grid 1" w:semiHidden="1" w:unhideWhenUsed="1"/>
+    <w:lsdException w:name="Table Grid 2" w:semiHidden="1" w:unhideWhenUsed="1"/>
+    <w:lsdException w:name="Table Grid 3" w:semiHidden="1" w:unhideWhenUsed="1"/>
+    <w:lsdException w:name="Table Grid 4" w:semiHidden="1" w:unhideWhenUsed="1"/>
+    <w:lsdException w:name="Table Grid 5" w:semiHidden="1" w:unhideWhenUsed="1"/>
+    <w:lsdException w:name="Table Grid 6" w:semiHidden="1" w:unhideWhenUsed="1"/>
+    <w:lsdException w:name="Table Grid 7" w:semiHidden="1" w:unhideWhenUsed="1"/>
+    <w:lsdException w:name="Table Grid 8" w:semiHidden="1" w:unhideWhenUsed="1"/>
+    <w:lsdException w:name="Table List 1" w:semiHidden="1" w:unhideWhenUsed="1"/>
+    <w:lsdException w:name="Table List 2" w:semiHidden="1" w:unhideWhenUsed="1"/>
+    <w:lsdException w:name="Table List 3" w:semiHidden="1" w:unhideWhenUsed="1"/>
+    <w:lsdException w:name="Table List 4" w:semiHidden="1" w:unhideWhenUsed="1"/>
+    <w:lsdException w:name="Table List 5" w:semiHidden="1" w:unhideWhenUsed="1"/>
+    <w:lsdException w:name="Table List 6" w:semiHidden="1" w:unhideWhenUsed="1"/>
+    <w:lsdException w:name="Table List 7" w:semiHidden="1" w:unhideWhenUsed="1"/>
+    <w:lsdException w:name="Table List 8" w:semiHidden="1" w:unhideWhenUsed="1"/>
+    <w:lsdException w:name="Table 3D effects 1" w:semiHidden="1" w:unhideWhenUsed="1"/>
+    <w:lsdException w:name="Table 3D effects 2" w:semiHidden="1" w:unhideWhenUsed="1"/>
+    <w:lsdException w:name="Table 3D effects 3" w:semiHidden="1" w:unhideWhenUsed="1"/>
+    <w:lsdException w:name="Table Contemporary" w:semiHidden="1" w:unhideWhenUsed="1"/>
+    <w:lsdException w:name="Table Elegant" w:semiHidden="1" w:unhideWhenUsed="1"/>
+    <w:lsdException w:name="Table Professional" w:semiHidden="1" w:unhideWhenUsed="1"/>
+    <w:lsdException w:name="Table Subtle 1" w:semiHidden="1" w:unhideWhenUsed="1"/>
+    <w:lsdException w:name="Table Subtle 2" w:semiHidden="1" w:unhideWhenUsed="1"/>
+    <w:lsdException w:name="Table Web 1" w:semiHidden="1" w:unhideWhenUsed="1"/>
+    <w:lsdException w:name="Table Web 2" w:semiHidden="1" w:unhideWhenUsed="1"/>
+    <w:lsdException w:name="Table Web 3" w:semiHidden="1" w:unhideWhenUsed="1"/>
+    <w:lsdException w:name="Balloon Text" w:semiHidden="1" w:unhideWhenUsed="1"/>
+    <w:lsdException w:name="Table Grid" w:semiHidden="1" w:uiPriority="59" w:unhideWhenUsed="1"/>
+    <w:lsdException w:name="Table Theme" w:semiHidden="1" w:unhideWhenUsed="1"/>
+    <w:lsdException w:name="Placeholder Text" w:semiHidden="1"/>
+    <w:lsdException w:name="No Spacing" w:uiPriority="1" w:qFormat="1"/>
+    <w:lsdException w:name="Light Shading" w:uiPriority="60"/>
+    <w:lsdException w:name="Light List" w:uiPriority="61"/>
+    <w:lsdException w:name="Light Grid" w:uiPriority="62"/>
+    <w:lsdException w:name="Medium Shading 1" w:uiPriority="63"/>
+    <w:lsdException w:name="Medium Shading 2" w:uiPriority="64"/>
+    <w:lsdException w:name="Medium List 1" w:uiPriority="65"/>
+    <w:lsdException w:name="Medium List 2" w:uiPriority="66"/>
+    <w:lsdException w:name="Medium Grid 1" w:uiPriority="67"/>
+    <w:lsdException w:name="Medium Grid 2" w:uiPriority="68"/>
+    <w:lsdException w:name="Medium Grid 3" w:uiPriority="69"/>
+    <w:lsdException w:name="Dark List" w:uiPriority="70"/>
+    <w:lsdException w:name="Colorful Shading" w:uiPriority="71"/>
+    <w:lsdException w:name="Colorful List" w:uiPriority="72"/>
+    <w:lsdException w:name="Colorful Grid" w:uiPriority="73"/>
+    <w:lsdException w:name="Light Shading Accent 1" w:uiPriority="60"/>
+    <w:lsdException w:name="Light List Accent 1" w:uiPriority="61"/>
+    <w:lsdException w:name="Light Grid Accent 1" w:uiPriority="62"/>
+    <w:lsdException w:name="Medium Shading 1 Accent 1" w:uiPriority="63"/>
+    <w:lsdException w:name="Medium Shading 2 Accent 1" w:uiPriority="64"/>
+    <w:lsdException w:name="Medium List 1 Accent 1" w:uiPriority="65"/>
+    <w:lsdException w:name="Revision" w:semiHidden="1"/>
+    <w:lsdException w:name="List Paragraph" w:uiPriority="34" w:qFormat="1"/>
+    <w:lsdException w:name="Quote" w:uiPriority="29" w:qFormat="1"/>
+    <w:lsdException w:name="Intense Quote" w:uiPriority="30" w:qFormat="1"/>
+    <w:lsdException w:name="Medium List 2 Accent 1" w:uiPriority="66"/>
+    <w:lsdException w:name="Medium Grid 1 Accent 1" w:uiPriority="67"/>
+    <w:lsdException w:name="Medium Grid 2 Accent 1" w:uiPriority="68"/>
+    <w:lsdException w:name="Medium Grid 3 Accent 1" w:uiPriority="69"/>
+    <w:lsdException w:name="Dark List Accent 1" w:uiPriority="70"/>
+    <w:lsdException w:name="Colorful Shading Accent 1" w:uiPriority="71"/>
+    <w:lsdException w:name="Colorful List Accent 1" w:uiPriority="72"/>
+    <w:lsdException w:name="Colorful Grid Accent 1" w:uiPriority="73"/>
+    <w:lsdException w:name="Light Shading Accent 2" w:uiPriority="60"/>
+    <w:lsdException w:name="Light List Accent 2" w:uiPriority="61"/>
+    <w:lsdException w:name="Light Grid Accent 2" w:uiPriority="62"/>
+    <w:lsdException w:name="Medium Shading 1 Accent 2" w:uiPriority="63"/>
+    <w:lsdException w:name="Medium Shading 2 Accent 2" w:uiPriority="64"/>
+    <w:lsdException w:name="Medium List 1 Accent 2" w:uiPriority="65"/>
+    <w:lsdException w:name="Medium List 2 Accent 2" w:uiPriority="66"/>
+    <w:lsdException w:name="Medium Grid 1 Accent 2" w:uiPriority="67"/>
+    <w:lsdException w:name="Medium Grid 2 Accent 2" w:uiPriority="68"/>
+    <w:lsdException w:name="Medium Grid 3 Accent 2" w:uiPriority="69"/>
+    <w:lsdException w:name="Dark List Accent 2" w:uiPriority="70"/>
+    <w:lsdException w:name="Colorful Shading Accent 2" w:uiPriority="71"/>
+    <w:lsdException w:name="Colorful List Accent 2" w:uiPriority="72"/>
+    <w:lsdException w:name="Colorful Grid Accent 2" w:uiPriority="73"/>
+    <w:lsdException w:name="Light Shading Accent 3" w:uiPriority="60"/>
+    <w:lsdException w:name="Light List Accent 3" w:uiPriority="61"/>
+    <w:lsdException w:name="Light Grid Accent 3" w:uiPriority="62"/>
+    <w:lsdException w:name="Medium Shading 1 Accent 3" w:uiPriority="63"/>
+    <w:lsdException w:name="Medium Shading 2 Accent 3" w:uiPriority="64"/>
+    <w:lsdException w:name="Medium List 1 Accent 3" w:uiPriority="65"/>
+    <w:lsdException w:name="Medium List 2 Accent 3" w:uiPriority="66"/>
+    <w:lsdException w:name="Medium Grid 1 Accent 3" w:uiPriority="67"/>
+    <w:lsdException w:name="Medium Grid 2 Accent 3" w:uiPriority="68"/>
+    <w:lsdException w:name="Medium Grid 3 Accent 3" w:uiPriority="69"/>
+    <w:lsdException w:name="Dark List Accent 3" w:uiPriority="70"/>
+    <w:lsdException w:name="Colorful Shading Accent 3" w:uiPriority="71"/>
+    <w:lsdException w:name="Colorful List Accent 3" w:uiPriority="72"/>
+    <w:lsdException w:name="Colorful Grid Accent 3" w:uiPriority="73"/>
+    <w:lsdException w:name="Light Shading Accent 4" w:uiPriority="60"/>
+    <w:lsdException w:name="Light List Accent 4" w:uiPriority="61"/>
+    <w:lsdException w:name="Light Grid Accent 4" w:uiPriority="62"/>
+    <w:lsdException w:name="Medium Shading 1 Accent 4" w:uiPriority="63"/>
+    <w:lsdException w:name="Medium Shading 2 Accent 4" w:uiPriority="64"/>
+    <w:lsdException w:name="Medium List 1 Accent 4" w:uiPriority="65"/>
+    <w:lsdException w:name="Medium List 2 Accent 4" w:uiPriority="66"/>
+    <w:lsdException w:name="Medium Grid 1 Accent 4" w:uiPriority="67"/>
+    <w:lsdException w:name="Medium Grid 2 Accent 4" w:uiPriority="68"/>
+    <w:lsdException w:name="Medium Grid 3 Accent 4" w:uiPriority="69"/>
+    <w:lsdException w:name="Dark List Accent 4" w:uiPriority="70"/>
+    <w:lsdException w:name="Colorful Shading Accent 4" w:uiPriority="71"/>
+    <w:lsdException w:name="Colorful List Accent 4" w:uiPriority="72"/>
+    <w:lsdException w:name="Colorful Grid Accent 4" w:uiPriority="73"/>
+    <w:lsdException w:name="Light Shading Accent 5" w:uiPriority="60"/>
+    <w:lsdException w:name="Light List Accent 5" w:uiPriority="61"/>
+    <w:lsdException w:name="Light Grid Accent 5" w:uiPriority="62"/>
+    <w:lsdException w:name="Medium Shading 1 Accent 5" w:uiPriority="63"/>
+    <w:lsdException w:name="Medium Shading 2 Accent 5" w:uiPriority="64"/>
+    <w:lsdException w:name="Medium List 1 Accent 5" w:uiPriority="65"/>
+    <w:lsdException w:name="Medium List 2 Accent 5" w:uiPriority="66"/>
+    <w:lsdException w:name="Medium Grid 1 Accent 5" w:uiPriority="67"/>
+    <w:lsdException w:name="Medium Grid 2 Accent 5" w:uiPriority="68"/>
+    <w:lsdException w:name="Medium Grid 3 Accent 5" w:uiPriority="69"/>
+    <w:lsdException w:name="Dark List Accent 5" w:uiPriority="70"/>
+    <w:lsdException w:name="Colorful Shading Accent 5" w:uiPriority="71"/>
+    <w:lsdException w:name="Colorful List Accent 5" w:uiPriority="72"/>
+    <w:lsdException w:name="Colorful Grid Accent 5" w:uiPriority="73"/>
+    <w:lsdException w:name="Light Shading Accent 6" w:uiPriority="60"/>
+    <w:lsdException w:name="Light List Accent 6" w:uiPriority="61"/>
+    <w:lsdException w:name="Light Grid Accent 6" w:uiPriority="62"/>
+    <w:lsdException w:name="Medium Shading 1 Accent 6" w:uiPriority="63"/>
+    <w:lsdException w:name="Medium Shading 2 Accent 6" w:uiPriority="64"/>
+    <w:lsdException w:name="Medium List 1 Accent 6" w:uiPriority="65"/>
+    <w:lsdException w:name="Medium List 2 Accent 6" w:uiPriority="66"/>
+    <w:lsdException w:name="Medium Grid 1 Accent 6" w:uiPriority="67"/>
+    <w:lsdException w:name="Medium Grid 2 Accent 6" w:uiPriority="68"/>
+    <w:lsdException w:name="Medium Grid 3 Accent 6" w:uiPriority="69"/>
+    <w:lsdException w:name="Dark List Accent 6" w:uiPriority="70"/>
+    <w:lsdException w:name="Colorful Shading Accent 6" w:uiPriority="71"/>
+    <w:lsdException w:name="Colorful List Accent 6" w:uiPriority="72"/>
+    <w:lsdException w:name="Colorful Grid Accent 6" w:uiPriority="73"/>
+    <w:lsdException w:name="Subtle Emphasis" w:uiPriority="19" w:qFormat="1"/>
+    <w:lsdException w:name="Intense Emphasis" w:uiPriority="21" w:qFormat="1"/>
+    <w:lsdException w:name="Subtle Reference" w:uiPriority="31" w:qFormat="1"/>
+    <w:lsdException w:name="Intense Reference" w:uiPriority="32" w:qFormat="1"/>
+    <w:lsdException w:name="Book Title" w:uiPriority="33" w:qFormat="1"/>
+    <w:lsdException w:name="Bibliography" w:semiHidden="1" w:uiPriority="37" w:unhideWhenUsed="1"/>
+    <w:lsdException w:name="TOC Heading" w:semiHidden="1" w:uiPriority="39" w:unhideWhenUsed="1" w:qFormat="1"/>
+    <w:lsdException w:name="Plain Table 1" w:uiPriority="41"/>
+    <w:lsdException w:name="Plain Table 2" w:uiPriority="42"/>
+    <w:lsdException w:name="Plain Table 3" w:uiPriority="43"/>
+    <w:lsdException w:name="Plain Table 4" w:uiPriority="44"/>
+    <w:lsdException w:name="Plain Table 5" w:uiPriority="45"/>
+    <w:lsdException w:name="Grid Table Light" w:uiPriority="40"/>
+    <w:lsdException w:name="Grid Table 1 Light" w:uiPriority="46"/>
+    <w:lsdException w:name="Grid Table 2" w:uiPriority="47"/>
+    <w:lsdException w:name="Grid Table 3" w:uiPriority="48"/>
+    <w:lsdException w:name="Grid Table 4" w:uiPriority="49"/>
+    <w:lsdException w:name="Grid Table 5 Dark" w:uiPriority="50"/>
+    <w:lsdException w:name="Grid Table 6 Colorful" w:uiPriority="51"/>
+    <w:lsdException w:name="Grid Table 7 Colorful" w:uiPriority="52"/>
+    <w:lsdException w:name="Grid Table 1 Light Accent 1" w:uiPriority="46"/>
+    <w:lsdException w:name="Grid Table 2 Accent 1" w:uiPriority="47"/>
+    <w:lsdException w:name="Grid Table 3 Accent 1" w:uiPriority="48"/>
+    <w:lsdException w:name="Grid Table 4 Accent 1" w:uiPriority="49"/>
+    <w:lsdException w:name="Grid Table 5 Dark Accent 1" w:uiPriority="50"/>
+    <w:lsdException w:name="Grid Table 6 Colorful Accent 1" w:uiPriority="51"/>
+    <w:lsdException w:name="Grid Table 7 Colorful Accent 1" w:uiPriority="52"/>
+    <w:lsdException w:name="Grid Table 1 Light Accent 2" w:uiPriority="46"/>
+    <w:lsdException w:name="Grid Table 2 Accent 2" w:uiPriority="47"/>
+    <w:lsdException w:name="Grid Table 3 Accent 2" w:uiPriority="48"/>
+    <w:lsdException w:name="Grid Table 4 Accent 2" w:uiPriority="49"/>
+    <w:lsdException w:name="Grid Table 5 Dark Accent 2" w:uiPriority="50"/>
+    <w:lsdException w:name="Grid Table 6 Colorful Accent 2" w:uiPriority="51"/>
+    <w:lsdException w:name="Grid Table 7 Colorful Accent 2" w:uiPriority="52"/>
+    <w:lsdException w:name="Grid Table 1 Light Accent 3" w:uiPriority="46"/>
+    <w:lsdException w:name="Grid Table 2 Accent 3" w:uiPriority="47"/>
+    <w:lsdException w:name="Grid Table 3 Accent 3" w:uiPriority="48"/>
+    <w:lsdException w:name="Grid Table 4 Accent 3" w:uiPriority="49"/>
+    <w:lsdException w:name="Grid Table 5 Dark Accent 3" w:uiPriority="50"/>
+    <w:lsdException w:name="Grid Table 6 Colorful Accent 3" w:uiPriority="51"/>
+    <w:lsdException w:name="Grid Table 7 Colorful Accent 3" w:uiPriority="52"/>
+    <w:lsdException w:name="Grid Table 1 Light Accent 4" w:uiPriority="46"/>
+    <w:lsdException w:name="Grid Table 2 Accent 4" w:uiPriority="47"/>
+    <w:lsdException w:name="Grid Table 3 Accent 4" w:uiPriority="48"/>
+    <w:lsdException w:name="Grid Table 4 Accent 4" w:uiPriority="49"/>
+    <w:lsdException w:name="Grid Table 5 Dark Accent 4" w:uiPriority="50"/>
+    <w:lsdException w:name="Grid Table 6 Colorful Accent 4" w:uiPriority="51"/>
+    <w:lsdException w:name="Grid Table 7 Colorful Accent 4" w:uiPriority="52"/>
+    <w:lsdException w:name="Grid Table 1 Light Accent 5" w:uiPriority="46"/>
+    <w:lsdException w:name="Grid Table 2 Accent 5" w:uiPriority="47"/>
+    <w:lsdException w:name="Grid Table 3 Accent 5" w:uiPriority="48"/>
+    <w:lsdException w:name="Grid Table 4 Accent 5" w:uiPriority="49"/>
+    <w:lsdException w:name="Grid Table 5 Dark Accent 5" w:uiPriority="50"/>
+    <w:lsdException w:name="Grid Table 6 Colorful Accent 5" w:uiPriority="51"/>
+    <w:lsdException w:name="Grid Table 7 Colorful Accent 5" w:uiPriority="52"/>
+    <w:lsdException w:name="Grid Table 1 Light Accent 6" w:uiPriority="46"/>
+    <w:lsdException w:name="Grid Table 2 Accent 6" w:uiPriority="47"/>
+    <w:lsdException w:name="Grid Table 3 Accent 6" w:uiPriority="48"/>
+    <w:lsdException w:name="Grid Table 4 Accent 6" w:uiPriority="49"/>
+    <w:lsdException w:name="Grid Table 5 Dark Accent 6" w:uiPriority="50"/>
+    <w:lsdException w:name="Grid Table 6 Colorful Accent 6" w:uiPriority="51"/>
+    <w:lsdException w:name="Grid Table 7 Colorful Accent 6" w:uiPriority="52"/>
+    <w:lsdException w:name="List Table 1 Light" w:uiPriority="46"/>
+    <w:lsdException w:name="List Table 2" w:uiPriority="47"/>
+    <w:lsdException w:name="List Table 3" w:uiPriority="48"/>
+    <w:lsdException w:name="List Table 4" w:uiPriority="49"/>
+    <w:lsdException w:name="List Table 5 Dark" w:uiPriority="50"/>
+    <w:lsdException w:name="List Table 6 Colorful" w:uiPriority="51"/>
+    <w:lsdException w:name="List Table 7 Colorful" w:uiPriority="52"/>
+    <w:lsdException w:name="List Table 1 Light Accent 1" w:uiPriority="46"/>
+    <w:lsdException w:name="List Table 2 Accent 1" w:uiPriority="47"/>
+    <w:lsdException w:name="List Table 3 Accent 1" w:uiPriority="48"/>
+    <w:lsdException w:name="List Table 4 Accent 1" w:uiPriority="49"/>
+    <w:lsdException w:name="List Table 5 Dark Accent 1" w:uiPriority="50"/>
+    <w:lsdException w:name="List Table 6 Colorful Accent 1" w:uiPriority="51"/>
+    <w:lsdException w:name="List Table 7 Colorful Accent 1" w:uiPriority="52"/>
+    <w:lsdException w:name="List Table 1 Light Accent 2" w:uiPriority="46"/>
+    <w:lsdException w:name="List Table 2 Accent 2" w:uiPriority="47"/>
+    <w:lsdException w:name="List Table 3 Accent 2" w:uiPriority="48"/>
+    <w:lsdException w:name="List Table 4 Accent 2" w:uiPriority="49"/>
+    <w:lsdException w:name="List Table 5 Dark Accent 2" w:uiPriority="50"/>
+    <w:lsdException w:name="List Table 6 Colorful Accent 2" w:uiPriority="51"/>
+    <w:lsdException w:name="List Table 7 Colorful Accent 2" w:uiPriority="52"/>
+    <w:lsdException w:name="List Table 1 Light Accent 3" w:uiPriority="46"/>
+    <w:lsdException w:name="List Table 2 Accent 3" w:uiPriority="47"/>
+    <w:lsdException w:name="List Table 3 Accent 3" w:uiPriority="48"/>
+    <w:lsdException w:name="List Table 4 Accent 3" w:uiPriority="49"/>
+    <w:lsdException w:name="List Table 5 Dark Accent 3" w:uiPriority="50"/>
+    <w:lsdException w:name="List Table 6 Colorful Accent 3" w:uiPriority="51"/>
+    <w:lsdException w:name="List Table 7 Colorful Accent 3" w:uiPriority="52"/>
+    <w:lsdException w:name="List Table 1 Light Accent 4" w:uiPriority="46"/>
+    <w:lsdException w:name="List Table 2 Accent 4" w:uiPriority="47"/>
+    <w:lsdException w:name="List Table 3 Accent 4" w:uiPriority="48"/>
+    <w:lsdException w:name="List Table 4 Accent 4" w:uiPriority="49"/>
+    <w:lsdException w:name="List Table 5 Dark Accent 4" w:uiPriority="50"/>
+    <w:lsdException w:name="List Table 6 Colorful Accent 4" w:uiPriority="51"/>
+    <w:lsdException w:name="List Table 7 Colorful Accent 4" w:uiPriority="52"/>
+    <w:lsdException w:name="List Table 1 Light Accent 5" w:uiPriority="46"/>
+    <w:lsdException w:name="List Table 2 Accent 5" w:uiPriority="47"/>
+    <w:lsdException w:name="List Table 3 Accent 5" w:uiPriority="48"/>
+    <w:lsdException w:name="List Table 4 Accent 5" w:uiPriority="49"/>
+    <w:lsdException w:name="List Table 5 Dark Accent 5" w:uiPriority="50"/>
+    <w:lsdException w:name="List Table 6 Colorful Accent 5" w:uiPriority="51"/>
+    <w:lsdException w:name="List Table 7 Colorful Accent 5" w:uiPriority="52"/>
+    <w:lsdException w:name="List Table 1 Light Accent 6" w:uiPriority="46"/>
+    <w:lsdException w:name="List Table 2 Accent 6" w:uiPriority="47"/>
+    <w:lsdException w:name="List Table 3 Accent 6" w:uiPriority="48"/>
+    <w:lsdException w:name="List Table 4 Accent 6" w:uiPriority="49"/>
+    <w:lsdException w:name="List Table 5 Dark Accent 6" w:uiPriority="50"/>
+    <w:lsdException w:name="List Table 6 Colorful Accent 6" w:uiPriority="51"/>
+    <w:lsdException w:name="List Table 7 Colorful Accent 6" w:uiPriority="52"/>
+    <w:lsdException w:name="Mention" w:semiHidden="1" w:unhideWhenUsed="1"/>
+    <w:lsdException w:name="Smart Hyperlink" w:semiHidden="1" w:unhideWhenUsed="1"/>
+    <w:lsdException w:name="Hashtag" w:semiHidden="1" w:unhideWhenUsed="1"/>
+    <w:lsdException w:name="Unresolved Mention" w:semiHidden="1" w:unhideWhenUsed="1"/>
+    <w:lsdException w:name="Smart Link" w:semiHidden="1" w:unhideWhenUsed="1"/>
   </w:latentStyles>
   <w:style w:type="paragraph" w:default="1" w:styleId="Normln">
     <w:name w:val="Normal"/>
@@ -1289,7 +1583,6 @@
     <w:uiPriority w:val="99"/>
     <w:semiHidden/>
     <w:unhideWhenUsed/>
-    <w:qFormat/>
     <w:tblPr>
       <w:tblInd w:w="0" w:type="dxa"/>
       <w:tblCellMar>

</xml_diff>